<commit_message>
Remove comment from measures of occurrence lab
</commit_message>
<xml_diff>
--- a/modules/03 Measures of Occurrence/🔬Lab - Measures of Occurrence.docx
+++ b/modules/03 Measures of Occurrence/🔬Lab - Measures of Occurrence.docx
@@ -6,46 +6,43 @@
       <w:pPr>
         <w:spacing w:after="0" w:line="240" w:lineRule="auto"/>
         <w:rPr>
-          <w:rFonts w:ascii="Times New Roman" w:eastAsia="Times New Roman" w:hAnsi="Times New Roman" w:cs="Times New Roman"/>
-          <w:b/>
-        </w:rPr>
-      </w:pPr>
-    </w:p>
-    <w:p>
-      <w:pPr>
-        <w:spacing w:after="0" w:line="240" w:lineRule="auto"/>
-        <w:rPr>
-          <w:rFonts w:ascii="Times New Roman" w:eastAsia="Times New Roman" w:hAnsi="Times New Roman" w:cs="Times New Roman"/>
-        </w:rPr>
-      </w:pPr>
-      <w:commentRangeStart w:id="0"/>
-      <w:r>
-        <w:rPr>
-          <w:rFonts w:ascii="Times New Roman" w:eastAsia="Times New Roman" w:hAnsi="Times New Roman" w:cs="Times New Roman"/>
+          <w:rFonts w:ascii="Times New Roman" w:hAnsi="Times New Roman" w:eastAsia="Times New Roman" w:cs="Times New Roman"/>
+          <w:b/>
+        </w:rPr>
+      </w:pPr>
+    </w:p>
+    <w:p>
+      <w:pPr>
+        <w:spacing w:after="0" w:line="240" w:lineRule="auto"/>
+        <w:rPr>
+          <w:rFonts w:ascii="Times New Roman" w:hAnsi="Times New Roman" w:eastAsia="Times New Roman" w:cs="Times New Roman"/>
+        </w:rPr>
+      </w:pPr>
+      <w:r>
+        <w:rPr>
+          <w:rFonts w:ascii="Times New Roman" w:hAnsi="Times New Roman" w:eastAsia="Times New Roman" w:cs="Times New Roman"/>
           <w:b/>
         </w:rPr>
         <w:t>Memorandum</w:t>
       </w:r>
-      <w:commentRangeEnd w:id="0"/>
-      <w:r>
-        <w:rPr>
-          <w:rStyle w:val="CommentReference"/>
-        </w:rPr>
-        <w:commentReference w:id="0"/>
-      </w:r>
-    </w:p>
-    <w:p>
-      <w:pPr>
-        <w:spacing w:after="0" w:line="240" w:lineRule="auto"/>
-        <w:rPr>
-          <w:rFonts w:ascii="Times New Roman" w:eastAsia="Times New Roman" w:hAnsi="Times New Roman" w:cs="Times New Roman"/>
-        </w:rPr>
-      </w:pPr>
-      <w:r>
-        <w:rPr>
-          <w:rFonts w:ascii="Times New Roman" w:eastAsia="Times New Roman" w:hAnsi="Times New Roman" w:cs="Times New Roman"/>
+    </w:p>
+    <w:p>
+      <w:pPr>
+        <w:spacing w:after="0" w:line="240" w:lineRule="auto"/>
+        <w:rPr>
+          <w:rFonts w:ascii="Times New Roman" w:hAnsi="Times New Roman" w:eastAsia="Times New Roman" w:cs="Times New Roman"/>
+        </w:rPr>
+      </w:pPr>
+      <w:r>
+        <w:rPr>
+          <w:rFonts w:ascii="Times New Roman" w:hAnsi="Times New Roman" w:eastAsia="Times New Roman" w:cs="Times New Roman"/>
         </w:rPr>
         <w:tab/>
+      </w:r>
+      <w:r>
+        <w:rPr>
+          <w:rFonts w:ascii="Times New Roman" w:hAnsi="Times New Roman" w:eastAsia="Times New Roman" w:cs="Times New Roman"/>
+        </w:rPr>
         <w:t>To: NTRHD Intern</w:t>
       </w:r>
     </w:p>
@@ -53,43 +50,53 @@
       <w:pPr>
         <w:spacing w:after="0" w:line="240" w:lineRule="auto"/>
         <w:rPr>
-          <w:rFonts w:ascii="Times New Roman" w:eastAsia="Times New Roman" w:hAnsi="Times New Roman" w:cs="Times New Roman"/>
-        </w:rPr>
-      </w:pPr>
-      <w:r>
-        <w:rPr>
-          <w:rFonts w:ascii="Times New Roman" w:eastAsia="Times New Roman" w:hAnsi="Times New Roman" w:cs="Times New Roman"/>
+          <w:rFonts w:ascii="Times New Roman" w:hAnsi="Times New Roman" w:eastAsia="Times New Roman" w:cs="Times New Roman"/>
+        </w:rPr>
+      </w:pPr>
+      <w:r>
+        <w:rPr>
+          <w:rFonts w:ascii="Times New Roman" w:hAnsi="Times New Roman" w:eastAsia="Times New Roman" w:cs="Times New Roman"/>
         </w:rPr>
         <w:tab/>
+      </w:r>
+      <w:r>
+        <w:rPr>
+          <w:rFonts w:ascii="Times New Roman" w:hAnsi="Times New Roman" w:eastAsia="Times New Roman" w:cs="Times New Roman"/>
+        </w:rPr>
         <w:t>From: Dr. Brad Cannell, Director, NTRHD</w:t>
       </w:r>
     </w:p>
     <w:p>
       <w:pPr>
         <w:pBdr>
-          <w:bottom w:val="single" w:sz="4" w:space="1" w:color="000000"/>
+          <w:bottom w:val="single" w:color="000000" w:sz="4" w:space="1"/>
         </w:pBdr>
         <w:spacing w:after="0" w:line="240" w:lineRule="auto"/>
         <w:rPr>
-          <w:rFonts w:ascii="Times New Roman" w:eastAsia="Times New Roman" w:hAnsi="Times New Roman" w:cs="Times New Roman"/>
-        </w:rPr>
-      </w:pPr>
-      <w:r>
-        <w:rPr>
-          <w:rFonts w:ascii="Times New Roman" w:eastAsia="Times New Roman" w:hAnsi="Times New Roman" w:cs="Times New Roman"/>
+          <w:rFonts w:ascii="Times New Roman" w:hAnsi="Times New Roman" w:eastAsia="Times New Roman" w:cs="Times New Roman"/>
+        </w:rPr>
+      </w:pPr>
+      <w:r>
+        <w:rPr>
+          <w:rFonts w:ascii="Times New Roman" w:hAnsi="Times New Roman" w:eastAsia="Times New Roman" w:cs="Times New Roman"/>
         </w:rPr>
         <w:tab/>
+      </w:r>
+      <w:r>
+        <w:rPr>
+          <w:rFonts w:ascii="Times New Roman" w:hAnsi="Times New Roman" w:eastAsia="Times New Roman" w:cs="Times New Roman"/>
+        </w:rPr>
         <w:t>Re: Descriptive Analysis I</w:t>
       </w:r>
     </w:p>
     <w:p>
       <w:pPr>
         <w:pBdr>
-          <w:bottom w:val="single" w:sz="4" w:space="1" w:color="000000"/>
+          <w:bottom w:val="single" w:color="000000" w:sz="4" w:space="1"/>
         </w:pBdr>
         <w:spacing w:after="0" w:line="240" w:lineRule="auto"/>
         <w:rPr>
-          <w:rFonts w:ascii="Times New Roman" w:eastAsia="Times New Roman" w:hAnsi="Times New Roman" w:cs="Times New Roman"/>
+          <w:rFonts w:ascii="Times New Roman" w:hAnsi="Times New Roman" w:eastAsia="Times New Roman" w:cs="Times New Roman"/>
         </w:rPr>
       </w:pPr>
     </w:p>
@@ -104,14 +111,14 @@
         </w:pBdr>
         <w:spacing w:after="0" w:line="240" w:lineRule="auto"/>
         <w:rPr>
-          <w:rFonts w:ascii="Times New Roman" w:eastAsia="Times New Roman" w:hAnsi="Times New Roman" w:cs="Times New Roman"/>
+          <w:rFonts w:ascii="Times New Roman" w:hAnsi="Times New Roman" w:eastAsia="Times New Roman" w:cs="Times New Roman"/>
           <w:b/>
           <w:color w:val="000000"/>
         </w:rPr>
       </w:pPr>
       <w:r>
         <w:rPr>
-          <w:rFonts w:ascii="Times New Roman" w:eastAsia="Times New Roman" w:hAnsi="Times New Roman" w:cs="Times New Roman"/>
+          <w:rFonts w:ascii="Times New Roman" w:hAnsi="Times New Roman" w:eastAsia="Times New Roman" w:cs="Times New Roman"/>
           <w:b/>
           <w:color w:val="000000"/>
         </w:rPr>
@@ -122,20 +129,20 @@
       <w:pPr>
         <w:spacing w:after="0" w:line="240" w:lineRule="auto"/>
         <w:rPr>
-          <w:rFonts w:ascii="Times New Roman" w:eastAsia="Times New Roman" w:hAnsi="Times New Roman" w:cs="Times New Roman"/>
-          <w:b/>
-        </w:rPr>
-      </w:pPr>
-      <w:r>
-        <w:rPr>
-          <w:rFonts w:ascii="Times New Roman" w:eastAsia="Times New Roman" w:hAnsi="Times New Roman" w:cs="Times New Roman"/>
+          <w:rFonts w:ascii="Times New Roman" w:hAnsi="Times New Roman" w:eastAsia="Times New Roman" w:cs="Times New Roman"/>
+          <w:b/>
+        </w:rPr>
+      </w:pPr>
+      <w:r>
+        <w:rPr>
+          <w:rFonts w:ascii="Times New Roman" w:hAnsi="Times New Roman" w:eastAsia="Times New Roman" w:cs="Times New Roman"/>
         </w:rPr>
         <w:t xml:space="preserve">In today’s lab we will practice performing an interpreting descriptive analysis on categorical and numerical variables using R. Examples 2 and 3 are taken from the </w:t>
       </w:r>
-      <w:hyperlink r:id="rId13">
+      <w:hyperlink r:id="rId9">
         <w:r>
           <w:rPr>
-            <w:rFonts w:ascii="Times New Roman" w:eastAsia="Times New Roman" w:hAnsi="Times New Roman" w:cs="Times New Roman"/>
+            <w:rFonts w:ascii="Times New Roman" w:hAnsi="Times New Roman" w:eastAsia="Times New Roman" w:cs="Times New Roman"/>
             <w:color w:val="1155CC"/>
             <w:u w:val="single"/>
           </w:rPr>
@@ -144,7 +151,7 @@
       </w:hyperlink>
       <w:r>
         <w:rPr>
-          <w:rFonts w:ascii="Times New Roman" w:eastAsia="Times New Roman" w:hAnsi="Times New Roman" w:cs="Times New Roman"/>
+          <w:rFonts w:ascii="Times New Roman" w:hAnsi="Times New Roman" w:eastAsia="Times New Roman" w:cs="Times New Roman"/>
         </w:rPr>
         <w:t>. Sometimes calculating statistics by hand, and then checking them with statistical software, can help you develop a better intuition for interpreting output.</w:t>
       </w:r>
@@ -153,7 +160,7 @@
       <w:pPr>
         <w:spacing w:after="0" w:line="240" w:lineRule="auto"/>
         <w:rPr>
-          <w:rFonts w:ascii="Times New Roman" w:eastAsia="Times New Roman" w:hAnsi="Times New Roman" w:cs="Times New Roman"/>
+          <w:rFonts w:ascii="Times New Roman" w:hAnsi="Times New Roman" w:eastAsia="Times New Roman" w:cs="Times New Roman"/>
           <w:b/>
         </w:rPr>
       </w:pPr>
@@ -162,42 +169,35 @@
       <w:pPr>
         <w:spacing w:after="0"/>
         <w:rPr>
-          <w:rFonts w:ascii="Times New Roman" w:eastAsia="Times New Roman" w:hAnsi="Times New Roman" w:cs="Times New Roman"/>
-          <w:b/>
-        </w:rPr>
-      </w:pPr>
-      <w:r>
-        <w:rPr>
-          <w:rFonts w:ascii="Times New Roman" w:eastAsia="Times New Roman" w:hAnsi="Times New Roman" w:cs="Times New Roman"/>
-          <w:b/>
-        </w:rPr>
-        <w:t>Example 1. De</w:t>
-      </w:r>
-      <w:r>
-        <w:rPr>
-          <w:rFonts w:ascii="Times New Roman" w:eastAsia="Times New Roman" w:hAnsi="Times New Roman" w:cs="Times New Roman"/>
-          <w:b/>
-        </w:rPr>
-        <w:t>scriptive analysis of 2010 Census data</w:t>
-      </w:r>
-    </w:p>
-    <w:p>
-      <w:pPr>
-        <w:spacing w:after="0" w:line="240" w:lineRule="auto"/>
-        <w:rPr>
-          <w:rFonts w:ascii="Times New Roman" w:eastAsia="Times New Roman" w:hAnsi="Times New Roman" w:cs="Times New Roman"/>
-        </w:rPr>
-      </w:pPr>
-      <w:r>
-        <w:rPr>
-          <w:rFonts w:ascii="Times New Roman" w:eastAsia="Times New Roman" w:hAnsi="Times New Roman" w:cs="Times New Roman"/>
+          <w:rFonts w:ascii="Times New Roman" w:hAnsi="Times New Roman" w:eastAsia="Times New Roman" w:cs="Times New Roman"/>
+          <w:b/>
+        </w:rPr>
+      </w:pPr>
+      <w:r>
+        <w:rPr>
+          <w:rFonts w:ascii="Times New Roman" w:hAnsi="Times New Roman" w:eastAsia="Times New Roman" w:cs="Times New Roman"/>
+          <w:b/>
+        </w:rPr>
+        <w:t>Example 1. Descriptive analysis of 2010 Census data</w:t>
+      </w:r>
+    </w:p>
+    <w:p>
+      <w:pPr>
+        <w:spacing w:after="0" w:line="240" w:lineRule="auto"/>
+        <w:rPr>
+          <w:rFonts w:ascii="Times New Roman" w:hAnsi="Times New Roman" w:eastAsia="Times New Roman" w:cs="Times New Roman"/>
+        </w:rPr>
+      </w:pPr>
+      <w:r>
+        <w:rPr>
+          <w:rFonts w:ascii="Times New Roman" w:hAnsi="Times New Roman" w:eastAsia="Times New Roman" w:cs="Times New Roman"/>
         </w:rPr>
         <w:t xml:space="preserve">The following data comes from the </w:t>
       </w:r>
-      <w:hyperlink r:id="rId14">
+      <w:hyperlink r:id="rId10">
         <w:r>
           <w:rPr>
-            <w:rFonts w:ascii="Times New Roman" w:eastAsia="Times New Roman" w:hAnsi="Times New Roman" w:cs="Times New Roman"/>
+            <w:rFonts w:ascii="Times New Roman" w:hAnsi="Times New Roman" w:eastAsia="Times New Roman" w:cs="Times New Roman"/>
             <w:color w:val="1155CC"/>
             <w:u w:val="single"/>
           </w:rPr>
@@ -206,7 +206,7 @@
       </w:hyperlink>
       <w:r>
         <w:rPr>
-          <w:rFonts w:ascii="Times New Roman" w:eastAsia="Times New Roman" w:hAnsi="Times New Roman" w:cs="Times New Roman"/>
+          <w:rFonts w:ascii="Times New Roman" w:hAnsi="Times New Roman" w:eastAsia="Times New Roman" w:cs="Times New Roman"/>
         </w:rPr>
         <w:t xml:space="preserve">. </w:t>
       </w:r>
@@ -215,20 +215,20 @@
       <w:pPr>
         <w:spacing w:after="0" w:line="240" w:lineRule="auto"/>
         <w:rPr>
-          <w:rFonts w:ascii="Times New Roman" w:eastAsia="Times New Roman" w:hAnsi="Times New Roman" w:cs="Times New Roman"/>
-        </w:rPr>
-      </w:pPr>
-    </w:p>
-    <w:p>
-      <w:pPr>
-        <w:spacing w:after="0" w:line="240" w:lineRule="auto"/>
-        <w:rPr>
-          <w:rFonts w:ascii="Times New Roman" w:eastAsia="Times New Roman" w:hAnsi="Times New Roman" w:cs="Times New Roman"/>
-        </w:rPr>
-      </w:pPr>
-      <w:r>
-        <w:rPr>
-          <w:rFonts w:ascii="Times New Roman" w:eastAsia="Times New Roman" w:hAnsi="Times New Roman" w:cs="Times New Roman"/>
+          <w:rFonts w:ascii="Times New Roman" w:hAnsi="Times New Roman" w:eastAsia="Times New Roman" w:cs="Times New Roman"/>
+        </w:rPr>
+      </w:pPr>
+    </w:p>
+    <w:p>
+      <w:pPr>
+        <w:spacing w:after="0" w:line="240" w:lineRule="auto"/>
+        <w:rPr>
+          <w:rFonts w:ascii="Times New Roman" w:hAnsi="Times New Roman" w:eastAsia="Times New Roman" w:cs="Times New Roman"/>
+        </w:rPr>
+      </w:pPr>
+      <w:r>
+        <w:rPr>
+          <w:rFonts w:ascii="Times New Roman" w:hAnsi="Times New Roman" w:eastAsia="Times New Roman" w:cs="Times New Roman"/>
         </w:rPr>
         <w:t>"AL", "South", 4779736, 657792, 37.9,</w:t>
       </w:r>
@@ -237,12 +237,12 @@
       <w:pPr>
         <w:spacing w:after="0" w:line="240" w:lineRule="auto"/>
         <w:rPr>
-          <w:rFonts w:ascii="Times New Roman" w:eastAsia="Times New Roman" w:hAnsi="Times New Roman" w:cs="Times New Roman"/>
-        </w:rPr>
-      </w:pPr>
-      <w:r>
-        <w:rPr>
-          <w:rFonts w:ascii="Times New Roman" w:eastAsia="Times New Roman" w:hAnsi="Times New Roman" w:cs="Times New Roman"/>
+          <w:rFonts w:ascii="Times New Roman" w:hAnsi="Times New Roman" w:eastAsia="Times New Roman" w:cs="Times New Roman"/>
+        </w:rPr>
+      </w:pPr>
+      <w:r>
+        <w:rPr>
+          <w:rFonts w:ascii="Times New Roman" w:hAnsi="Times New Roman" w:eastAsia="Times New Roman" w:cs="Times New Roman"/>
         </w:rPr>
         <w:t>"AK", "West", 710231, 54938, 33.8,</w:t>
       </w:r>
@@ -251,32 +251,26 @@
       <w:pPr>
         <w:spacing w:after="0" w:line="240" w:lineRule="auto"/>
         <w:rPr>
-          <w:rFonts w:ascii="Times New Roman" w:eastAsia="Times New Roman" w:hAnsi="Times New Roman" w:cs="Times New Roman"/>
-        </w:rPr>
-      </w:pPr>
-      <w:r>
-        <w:rPr>
-          <w:rFonts w:ascii="Times New Roman" w:eastAsia="Times New Roman" w:hAnsi="Times New Roman" w:cs="Times New Roman"/>
-        </w:rPr>
-        <w:t>"AZ", "West", 639201</w:t>
-      </w:r>
-      <w:r>
-        <w:rPr>
-          <w:rFonts w:ascii="Times New Roman" w:eastAsia="Times New Roman" w:hAnsi="Times New Roman" w:cs="Times New Roman"/>
-        </w:rPr>
-        <w:t>7, 881831, 35.9,</w:t>
-      </w:r>
-    </w:p>
-    <w:p>
-      <w:pPr>
-        <w:spacing w:after="0" w:line="240" w:lineRule="auto"/>
-        <w:rPr>
-          <w:rFonts w:ascii="Times New Roman" w:eastAsia="Times New Roman" w:hAnsi="Times New Roman" w:cs="Times New Roman"/>
-        </w:rPr>
-      </w:pPr>
-      <w:r>
-        <w:rPr>
-          <w:rFonts w:ascii="Times New Roman" w:eastAsia="Times New Roman" w:hAnsi="Times New Roman" w:cs="Times New Roman"/>
+          <w:rFonts w:ascii="Times New Roman" w:hAnsi="Times New Roman" w:eastAsia="Times New Roman" w:cs="Times New Roman"/>
+        </w:rPr>
+      </w:pPr>
+      <w:r>
+        <w:rPr>
+          <w:rFonts w:ascii="Times New Roman" w:hAnsi="Times New Roman" w:eastAsia="Times New Roman" w:cs="Times New Roman"/>
+        </w:rPr>
+        <w:t>"AZ", "West", 6392017, 881831, 35.9,</w:t>
+      </w:r>
+    </w:p>
+    <w:p>
+      <w:pPr>
+        <w:spacing w:after="0" w:line="240" w:lineRule="auto"/>
+        <w:rPr>
+          <w:rFonts w:ascii="Times New Roman" w:hAnsi="Times New Roman" w:eastAsia="Times New Roman" w:cs="Times New Roman"/>
+        </w:rPr>
+      </w:pPr>
+      <w:r>
+        <w:rPr>
+          <w:rFonts w:ascii="Times New Roman" w:hAnsi="Times New Roman" w:eastAsia="Times New Roman" w:cs="Times New Roman"/>
         </w:rPr>
         <w:t>"AR", "South", 2915918, 419981, 37.4,</w:t>
       </w:r>
@@ -285,12 +279,12 @@
       <w:pPr>
         <w:spacing w:after="0" w:line="240" w:lineRule="auto"/>
         <w:rPr>
-          <w:rFonts w:ascii="Times New Roman" w:eastAsia="Times New Roman" w:hAnsi="Times New Roman" w:cs="Times New Roman"/>
-        </w:rPr>
-      </w:pPr>
-      <w:r>
-        <w:rPr>
-          <w:rFonts w:ascii="Times New Roman" w:eastAsia="Times New Roman" w:hAnsi="Times New Roman" w:cs="Times New Roman"/>
+          <w:rFonts w:ascii="Times New Roman" w:hAnsi="Times New Roman" w:eastAsia="Times New Roman" w:cs="Times New Roman"/>
+        </w:rPr>
+      </w:pPr>
+      <w:r>
+        <w:rPr>
+          <w:rFonts w:ascii="Times New Roman" w:hAnsi="Times New Roman" w:eastAsia="Times New Roman" w:cs="Times New Roman"/>
         </w:rPr>
         <w:t xml:space="preserve">"CA", "West", 37253956, 4246514, 35.2, </w:t>
       </w:r>
@@ -299,12 +293,12 @@
       <w:pPr>
         <w:spacing w:after="0" w:line="240" w:lineRule="auto"/>
         <w:rPr>
-          <w:rFonts w:ascii="Times New Roman" w:eastAsia="Times New Roman" w:hAnsi="Times New Roman" w:cs="Times New Roman"/>
-        </w:rPr>
-      </w:pPr>
-      <w:r>
-        <w:rPr>
-          <w:rFonts w:ascii="Times New Roman" w:eastAsia="Times New Roman" w:hAnsi="Times New Roman" w:cs="Times New Roman"/>
+          <w:rFonts w:ascii="Times New Roman" w:hAnsi="Times New Roman" w:eastAsia="Times New Roman" w:cs="Times New Roman"/>
+        </w:rPr>
+      </w:pPr>
+      <w:r>
+        <w:rPr>
+          <w:rFonts w:ascii="Times New Roman" w:hAnsi="Times New Roman" w:eastAsia="Times New Roman" w:cs="Times New Roman"/>
         </w:rPr>
         <w:t xml:space="preserve">"CO", "West", 5029196, 549625, 36.1, </w:t>
       </w:r>
@@ -313,12 +307,12 @@
       <w:pPr>
         <w:spacing w:after="0" w:line="240" w:lineRule="auto"/>
         <w:rPr>
-          <w:rFonts w:ascii="Times New Roman" w:eastAsia="Times New Roman" w:hAnsi="Times New Roman" w:cs="Times New Roman"/>
-        </w:rPr>
-      </w:pPr>
-      <w:r>
-        <w:rPr>
-          <w:rFonts w:ascii="Times New Roman" w:eastAsia="Times New Roman" w:hAnsi="Times New Roman" w:cs="Times New Roman"/>
+          <w:rFonts w:ascii="Times New Roman" w:hAnsi="Times New Roman" w:eastAsia="Times New Roman" w:cs="Times New Roman"/>
+        </w:rPr>
+      </w:pPr>
+      <w:r>
+        <w:rPr>
+          <w:rFonts w:ascii="Times New Roman" w:hAnsi="Times New Roman" w:eastAsia="Times New Roman" w:cs="Times New Roman"/>
         </w:rPr>
         <w:t xml:space="preserve">"CT", "NE", 3574097, 506559, 40.0, </w:t>
       </w:r>
@@ -327,12 +321,12 @@
       <w:pPr>
         <w:spacing w:after="0" w:line="240" w:lineRule="auto"/>
         <w:rPr>
-          <w:rFonts w:ascii="Times New Roman" w:eastAsia="Times New Roman" w:hAnsi="Times New Roman" w:cs="Times New Roman"/>
-        </w:rPr>
-      </w:pPr>
-      <w:r>
-        <w:rPr>
-          <w:rFonts w:ascii="Times New Roman" w:eastAsia="Times New Roman" w:hAnsi="Times New Roman" w:cs="Times New Roman"/>
+          <w:rFonts w:ascii="Times New Roman" w:hAnsi="Times New Roman" w:eastAsia="Times New Roman" w:cs="Times New Roman"/>
+        </w:rPr>
+      </w:pPr>
+      <w:r>
+        <w:rPr>
+          <w:rFonts w:ascii="Times New Roman" w:hAnsi="Times New Roman" w:eastAsia="Times New Roman" w:cs="Times New Roman"/>
         </w:rPr>
         <w:t>"DE", "South", 897934, 129277, 38.8,</w:t>
       </w:r>
@@ -341,12 +335,12 @@
       <w:pPr>
         <w:spacing w:after="0" w:line="240" w:lineRule="auto"/>
         <w:rPr>
-          <w:rFonts w:ascii="Times New Roman" w:eastAsia="Times New Roman" w:hAnsi="Times New Roman" w:cs="Times New Roman"/>
-        </w:rPr>
-      </w:pPr>
-      <w:r>
-        <w:rPr>
-          <w:rFonts w:ascii="Times New Roman" w:eastAsia="Times New Roman" w:hAnsi="Times New Roman" w:cs="Times New Roman"/>
+          <w:rFonts w:ascii="Times New Roman" w:hAnsi="Times New Roman" w:eastAsia="Times New Roman" w:cs="Times New Roman"/>
+        </w:rPr>
+      </w:pPr>
+      <w:r>
+        <w:rPr>
+          <w:rFonts w:ascii="Times New Roman" w:hAnsi="Times New Roman" w:eastAsia="Times New Roman" w:cs="Times New Roman"/>
         </w:rPr>
         <w:t>"FL", "South", 18801310, 3259602, 40.7,</w:t>
       </w:r>
@@ -355,12 +349,12 @@
       <w:pPr>
         <w:spacing w:after="0" w:line="240" w:lineRule="auto"/>
         <w:rPr>
-          <w:rFonts w:ascii="Times New Roman" w:eastAsia="Times New Roman" w:hAnsi="Times New Roman" w:cs="Times New Roman"/>
-        </w:rPr>
-      </w:pPr>
-      <w:r>
-        <w:rPr>
-          <w:rFonts w:ascii="Times New Roman" w:eastAsia="Times New Roman" w:hAnsi="Times New Roman" w:cs="Times New Roman"/>
+          <w:rFonts w:ascii="Times New Roman" w:hAnsi="Times New Roman" w:eastAsia="Times New Roman" w:cs="Times New Roman"/>
+        </w:rPr>
+      </w:pPr>
+      <w:r>
+        <w:rPr>
+          <w:rFonts w:ascii="Times New Roman" w:hAnsi="Times New Roman" w:eastAsia="Times New Roman" w:cs="Times New Roman"/>
         </w:rPr>
         <w:t>"GA", "South", 9687653, 1032035, 35.3,</w:t>
       </w:r>
@@ -369,12 +363,12 @@
       <w:pPr>
         <w:spacing w:after="0" w:line="240" w:lineRule="auto"/>
         <w:rPr>
-          <w:rFonts w:ascii="Times New Roman" w:eastAsia="Times New Roman" w:hAnsi="Times New Roman" w:cs="Times New Roman"/>
-        </w:rPr>
-      </w:pPr>
-      <w:r>
-        <w:rPr>
-          <w:rFonts w:ascii="Times New Roman" w:eastAsia="Times New Roman" w:hAnsi="Times New Roman" w:cs="Times New Roman"/>
+          <w:rFonts w:ascii="Times New Roman" w:hAnsi="Times New Roman" w:eastAsia="Times New Roman" w:cs="Times New Roman"/>
+        </w:rPr>
+      </w:pPr>
+      <w:r>
+        <w:rPr>
+          <w:rFonts w:ascii="Times New Roman" w:hAnsi="Times New Roman" w:eastAsia="Times New Roman" w:cs="Times New Roman"/>
         </w:rPr>
         <w:t>"HI", "West", 1360301, 195138, 38.6,</w:t>
       </w:r>
@@ -383,12 +377,12 @@
       <w:pPr>
         <w:spacing w:after="0" w:line="240" w:lineRule="auto"/>
         <w:rPr>
-          <w:rFonts w:ascii="Times New Roman" w:eastAsia="Times New Roman" w:hAnsi="Times New Roman" w:cs="Times New Roman"/>
-        </w:rPr>
-      </w:pPr>
-      <w:r>
-        <w:rPr>
-          <w:rFonts w:ascii="Times New Roman" w:eastAsia="Times New Roman" w:hAnsi="Times New Roman" w:cs="Times New Roman"/>
+          <w:rFonts w:ascii="Times New Roman" w:hAnsi="Times New Roman" w:eastAsia="Times New Roman" w:cs="Times New Roman"/>
+        </w:rPr>
+      </w:pPr>
+      <w:r>
+        <w:rPr>
+          <w:rFonts w:ascii="Times New Roman" w:hAnsi="Times New Roman" w:eastAsia="Times New Roman" w:cs="Times New Roman"/>
         </w:rPr>
         <w:t>"ID", "West", 1567582, 194668, 34.6,</w:t>
       </w:r>
@@ -397,12 +391,12 @@
       <w:pPr>
         <w:spacing w:after="0" w:line="240" w:lineRule="auto"/>
         <w:rPr>
-          <w:rFonts w:ascii="Times New Roman" w:eastAsia="Times New Roman" w:hAnsi="Times New Roman" w:cs="Times New Roman"/>
-        </w:rPr>
-      </w:pPr>
-      <w:r>
-        <w:rPr>
-          <w:rFonts w:ascii="Times New Roman" w:eastAsia="Times New Roman" w:hAnsi="Times New Roman" w:cs="Times New Roman"/>
+          <w:rFonts w:ascii="Times New Roman" w:hAnsi="Times New Roman" w:eastAsia="Times New Roman" w:cs="Times New Roman"/>
+        </w:rPr>
+      </w:pPr>
+      <w:r>
+        <w:rPr>
+          <w:rFonts w:ascii="Times New Roman" w:hAnsi="Times New Roman" w:eastAsia="Times New Roman" w:cs="Times New Roman"/>
         </w:rPr>
         <w:t>"IL", "NCntrl", 12830632, 1609213, 36.6,</w:t>
       </w:r>
@@ -411,12 +405,12 @@
       <w:pPr>
         <w:spacing w:after="0" w:line="240" w:lineRule="auto"/>
         <w:rPr>
-          <w:rFonts w:ascii="Times New Roman" w:eastAsia="Times New Roman" w:hAnsi="Times New Roman" w:cs="Times New Roman"/>
-        </w:rPr>
-      </w:pPr>
-      <w:r>
-        <w:rPr>
-          <w:rFonts w:ascii="Times New Roman" w:eastAsia="Times New Roman" w:hAnsi="Times New Roman" w:cs="Times New Roman"/>
+          <w:rFonts w:ascii="Times New Roman" w:hAnsi="Times New Roman" w:eastAsia="Times New Roman" w:cs="Times New Roman"/>
+        </w:rPr>
+      </w:pPr>
+      <w:r>
+        <w:rPr>
+          <w:rFonts w:ascii="Times New Roman" w:hAnsi="Times New Roman" w:eastAsia="Times New Roman" w:cs="Times New Roman"/>
         </w:rPr>
         <w:t>"IN", "NCntrl", 6483802, 6483802, 37.0,</w:t>
       </w:r>
@@ -425,12 +419,12 @@
       <w:pPr>
         <w:spacing w:after="0" w:line="240" w:lineRule="auto"/>
         <w:rPr>
-          <w:rFonts w:ascii="Times New Roman" w:eastAsia="Times New Roman" w:hAnsi="Times New Roman" w:cs="Times New Roman"/>
-        </w:rPr>
-      </w:pPr>
-      <w:r>
-        <w:rPr>
-          <w:rFonts w:ascii="Times New Roman" w:eastAsia="Times New Roman" w:hAnsi="Times New Roman" w:cs="Times New Roman"/>
+          <w:rFonts w:ascii="Times New Roman" w:hAnsi="Times New Roman" w:eastAsia="Times New Roman" w:cs="Times New Roman"/>
+        </w:rPr>
+      </w:pPr>
+      <w:r>
+        <w:rPr>
+          <w:rFonts w:ascii="Times New Roman" w:hAnsi="Times New Roman" w:eastAsia="Times New Roman" w:cs="Times New Roman"/>
         </w:rPr>
         <w:t>"IA", "NCntrl", 3046355, 452888, 38.1,</w:t>
       </w:r>
@@ -439,12 +433,12 @@
       <w:pPr>
         <w:spacing w:after="0" w:line="240" w:lineRule="auto"/>
         <w:rPr>
-          <w:rFonts w:ascii="Times New Roman" w:eastAsia="Times New Roman" w:hAnsi="Times New Roman" w:cs="Times New Roman"/>
-        </w:rPr>
-      </w:pPr>
-      <w:r>
-        <w:rPr>
-          <w:rFonts w:ascii="Times New Roman" w:eastAsia="Times New Roman" w:hAnsi="Times New Roman" w:cs="Times New Roman"/>
+          <w:rFonts w:ascii="Times New Roman" w:hAnsi="Times New Roman" w:eastAsia="Times New Roman" w:cs="Times New Roman"/>
+        </w:rPr>
+      </w:pPr>
+      <w:r>
+        <w:rPr>
+          <w:rFonts w:ascii="Times New Roman" w:hAnsi="Times New Roman" w:eastAsia="Times New Roman" w:cs="Times New Roman"/>
         </w:rPr>
         <w:t>"KS", "NCntrl", 2853118, 376116, 36.0,</w:t>
       </w:r>
@@ -453,12 +447,12 @@
       <w:pPr>
         <w:spacing w:after="0" w:line="240" w:lineRule="auto"/>
         <w:rPr>
-          <w:rFonts w:ascii="Times New Roman" w:eastAsia="Times New Roman" w:hAnsi="Times New Roman" w:cs="Times New Roman"/>
-        </w:rPr>
-      </w:pPr>
-      <w:r>
-        <w:rPr>
-          <w:rFonts w:ascii="Times New Roman" w:eastAsia="Times New Roman" w:hAnsi="Times New Roman" w:cs="Times New Roman"/>
+          <w:rFonts w:ascii="Times New Roman" w:hAnsi="Times New Roman" w:eastAsia="Times New Roman" w:cs="Times New Roman"/>
+        </w:rPr>
+      </w:pPr>
+      <w:r>
+        <w:rPr>
+          <w:rFonts w:ascii="Times New Roman" w:hAnsi="Times New Roman" w:eastAsia="Times New Roman" w:cs="Times New Roman"/>
         </w:rPr>
         <w:t>"KY", "South", 4339367, 578227, 38.1,</w:t>
       </w:r>
@@ -467,12 +461,12 @@
       <w:pPr>
         <w:spacing w:after="0" w:line="240" w:lineRule="auto"/>
         <w:rPr>
-          <w:rFonts w:ascii="Times New Roman" w:eastAsia="Times New Roman" w:hAnsi="Times New Roman" w:cs="Times New Roman"/>
-        </w:rPr>
-      </w:pPr>
-      <w:r>
-        <w:rPr>
-          <w:rFonts w:ascii="Times New Roman" w:eastAsia="Times New Roman" w:hAnsi="Times New Roman" w:cs="Times New Roman"/>
+          <w:rFonts w:ascii="Times New Roman" w:hAnsi="Times New Roman" w:eastAsia="Times New Roman" w:cs="Times New Roman"/>
+        </w:rPr>
+      </w:pPr>
+      <w:r>
+        <w:rPr>
+          <w:rFonts w:ascii="Times New Roman" w:hAnsi="Times New Roman" w:eastAsia="Times New Roman" w:cs="Times New Roman"/>
         </w:rPr>
         <w:t>"LA", "South", 4533372, 557857, 35.8,</w:t>
       </w:r>
@@ -481,12 +475,12 @@
       <w:pPr>
         <w:spacing w:after="0" w:line="240" w:lineRule="auto"/>
         <w:rPr>
-          <w:rFonts w:ascii="Times New Roman" w:eastAsia="Times New Roman" w:hAnsi="Times New Roman" w:cs="Times New Roman"/>
-        </w:rPr>
-      </w:pPr>
-      <w:r>
-        <w:rPr>
-          <w:rFonts w:ascii="Times New Roman" w:eastAsia="Times New Roman" w:hAnsi="Times New Roman" w:cs="Times New Roman"/>
+          <w:rFonts w:ascii="Times New Roman" w:hAnsi="Times New Roman" w:eastAsia="Times New Roman" w:cs="Times New Roman"/>
+        </w:rPr>
+      </w:pPr>
+      <w:r>
+        <w:rPr>
+          <w:rFonts w:ascii="Times New Roman" w:hAnsi="Times New Roman" w:eastAsia="Times New Roman" w:cs="Times New Roman"/>
         </w:rPr>
         <w:t>"ME", "NE", 1328361, 211080, 42.7,</w:t>
       </w:r>
@@ -495,12 +489,12 @@
       <w:pPr>
         <w:spacing w:after="0" w:line="240" w:lineRule="auto"/>
         <w:rPr>
-          <w:rFonts w:ascii="Times New Roman" w:eastAsia="Times New Roman" w:hAnsi="Times New Roman" w:cs="Times New Roman"/>
-        </w:rPr>
-      </w:pPr>
-      <w:r>
-        <w:rPr>
-          <w:rFonts w:ascii="Times New Roman" w:eastAsia="Times New Roman" w:hAnsi="Times New Roman" w:cs="Times New Roman"/>
+          <w:rFonts w:ascii="Times New Roman" w:hAnsi="Times New Roman" w:eastAsia="Times New Roman" w:cs="Times New Roman"/>
+        </w:rPr>
+      </w:pPr>
+      <w:r>
+        <w:rPr>
+          <w:rFonts w:ascii="Times New Roman" w:hAnsi="Times New Roman" w:eastAsia="Times New Roman" w:cs="Times New Roman"/>
         </w:rPr>
         <w:t>"MD", "South", 5773552, 707642, 38.0,</w:t>
       </w:r>
@@ -509,32 +503,26 @@
       <w:pPr>
         <w:spacing w:after="0" w:line="240" w:lineRule="auto"/>
         <w:rPr>
-          <w:rFonts w:ascii="Times New Roman" w:eastAsia="Times New Roman" w:hAnsi="Times New Roman" w:cs="Times New Roman"/>
-        </w:rPr>
-      </w:pPr>
-      <w:r>
-        <w:rPr>
-          <w:rFonts w:ascii="Times New Roman" w:eastAsia="Times New Roman" w:hAnsi="Times New Roman" w:cs="Times New Roman"/>
-        </w:rPr>
-        <w:t xml:space="preserve">"MA", "NE", 6547629, 902724, </w:t>
-      </w:r>
-      <w:r>
-        <w:rPr>
-          <w:rFonts w:ascii="Times New Roman" w:eastAsia="Times New Roman" w:hAnsi="Times New Roman" w:cs="Times New Roman"/>
-        </w:rPr>
-        <w:t>39.1,</w:t>
-      </w:r>
-    </w:p>
-    <w:p>
-      <w:pPr>
-        <w:spacing w:after="0" w:line="240" w:lineRule="auto"/>
-        <w:rPr>
-          <w:rFonts w:ascii="Times New Roman" w:eastAsia="Times New Roman" w:hAnsi="Times New Roman" w:cs="Times New Roman"/>
-        </w:rPr>
-      </w:pPr>
-      <w:r>
-        <w:rPr>
-          <w:rFonts w:ascii="Times New Roman" w:eastAsia="Times New Roman" w:hAnsi="Times New Roman" w:cs="Times New Roman"/>
+          <w:rFonts w:ascii="Times New Roman" w:hAnsi="Times New Roman" w:eastAsia="Times New Roman" w:cs="Times New Roman"/>
+        </w:rPr>
+      </w:pPr>
+      <w:r>
+        <w:rPr>
+          <w:rFonts w:ascii="Times New Roman" w:hAnsi="Times New Roman" w:eastAsia="Times New Roman" w:cs="Times New Roman"/>
+        </w:rPr>
+        <w:t>"MA", "NE", 6547629, 902724, 39.1,</w:t>
+      </w:r>
+    </w:p>
+    <w:p>
+      <w:pPr>
+        <w:spacing w:after="0" w:line="240" w:lineRule="auto"/>
+        <w:rPr>
+          <w:rFonts w:ascii="Times New Roman" w:hAnsi="Times New Roman" w:eastAsia="Times New Roman" w:cs="Times New Roman"/>
+        </w:rPr>
+      </w:pPr>
+      <w:r>
+        <w:rPr>
+          <w:rFonts w:ascii="Times New Roman" w:hAnsi="Times New Roman" w:eastAsia="Times New Roman" w:cs="Times New Roman"/>
         </w:rPr>
         <w:t>"MI", "NCntrl", 9883640, 1361530, 38.9,</w:t>
       </w:r>
@@ -543,12 +531,12 @@
       <w:pPr>
         <w:spacing w:after="0" w:line="240" w:lineRule="auto"/>
         <w:rPr>
-          <w:rFonts w:ascii="Times New Roman" w:eastAsia="Times New Roman" w:hAnsi="Times New Roman" w:cs="Times New Roman"/>
-        </w:rPr>
-      </w:pPr>
-      <w:r>
-        <w:rPr>
-          <w:rFonts w:ascii="Times New Roman" w:eastAsia="Times New Roman" w:hAnsi="Times New Roman" w:cs="Times New Roman"/>
+          <w:rFonts w:ascii="Times New Roman" w:hAnsi="Times New Roman" w:eastAsia="Times New Roman" w:cs="Times New Roman"/>
+        </w:rPr>
+      </w:pPr>
+      <w:r>
+        <w:rPr>
+          <w:rFonts w:ascii="Times New Roman" w:hAnsi="Times New Roman" w:eastAsia="Times New Roman" w:cs="Times New Roman"/>
         </w:rPr>
         <w:t>"MN", "NCntrl", 5303925, 683121, 37.4,</w:t>
       </w:r>
@@ -557,12 +545,12 @@
       <w:pPr>
         <w:spacing w:after="0" w:line="240" w:lineRule="auto"/>
         <w:rPr>
-          <w:rFonts w:ascii="Times New Roman" w:eastAsia="Times New Roman" w:hAnsi="Times New Roman" w:cs="Times New Roman"/>
-        </w:rPr>
-      </w:pPr>
-      <w:r>
-        <w:rPr>
-          <w:rFonts w:ascii="Times New Roman" w:eastAsia="Times New Roman" w:hAnsi="Times New Roman" w:cs="Times New Roman"/>
+          <w:rFonts w:ascii="Times New Roman" w:hAnsi="Times New Roman" w:eastAsia="Times New Roman" w:cs="Times New Roman"/>
+        </w:rPr>
+      </w:pPr>
+      <w:r>
+        <w:rPr>
+          <w:rFonts w:ascii="Times New Roman" w:hAnsi="Times New Roman" w:eastAsia="Times New Roman" w:cs="Times New Roman"/>
         </w:rPr>
         <w:t>"MS", "South", 2967297, 380407, 36.0,</w:t>
       </w:r>
@@ -571,12 +559,12 @@
       <w:pPr>
         <w:spacing w:after="0" w:line="240" w:lineRule="auto"/>
         <w:rPr>
-          <w:rFonts w:ascii="Times New Roman" w:eastAsia="Times New Roman" w:hAnsi="Times New Roman" w:cs="Times New Roman"/>
-        </w:rPr>
-      </w:pPr>
-      <w:r>
-        <w:rPr>
-          <w:rFonts w:ascii="Times New Roman" w:eastAsia="Times New Roman" w:hAnsi="Times New Roman" w:cs="Times New Roman"/>
+          <w:rFonts w:ascii="Times New Roman" w:hAnsi="Times New Roman" w:eastAsia="Times New Roman" w:cs="Times New Roman"/>
+        </w:rPr>
+      </w:pPr>
+      <w:r>
+        <w:rPr>
+          <w:rFonts w:ascii="Times New Roman" w:hAnsi="Times New Roman" w:eastAsia="Times New Roman" w:cs="Times New Roman"/>
         </w:rPr>
         <w:t>"MO", "NCntrl", 5988927, 838294, 37.9,</w:t>
       </w:r>
@@ -585,12 +573,12 @@
       <w:pPr>
         <w:spacing w:after="0" w:line="240" w:lineRule="auto"/>
         <w:rPr>
-          <w:rFonts w:ascii="Times New Roman" w:eastAsia="Times New Roman" w:hAnsi="Times New Roman" w:cs="Times New Roman"/>
-        </w:rPr>
-      </w:pPr>
-      <w:r>
-        <w:rPr>
-          <w:rFonts w:ascii="Times New Roman" w:eastAsia="Times New Roman" w:hAnsi="Times New Roman" w:cs="Times New Roman"/>
+          <w:rFonts w:ascii="Times New Roman" w:hAnsi="Times New Roman" w:eastAsia="Times New Roman" w:cs="Times New Roman"/>
+        </w:rPr>
+      </w:pPr>
+      <w:r>
+        <w:rPr>
+          <w:rFonts w:ascii="Times New Roman" w:hAnsi="Times New Roman" w:eastAsia="Times New Roman" w:cs="Times New Roman"/>
         </w:rPr>
         <w:t>"MT", "West", 989415, 146742, 39.8,</w:t>
       </w:r>
@@ -599,12 +587,12 @@
       <w:pPr>
         <w:spacing w:after="0" w:line="240" w:lineRule="auto"/>
         <w:rPr>
-          <w:rFonts w:ascii="Times New Roman" w:eastAsia="Times New Roman" w:hAnsi="Times New Roman" w:cs="Times New Roman"/>
-        </w:rPr>
-      </w:pPr>
-      <w:r>
-        <w:rPr>
-          <w:rFonts w:ascii="Times New Roman" w:eastAsia="Times New Roman" w:hAnsi="Times New Roman" w:cs="Times New Roman"/>
+          <w:rFonts w:ascii="Times New Roman" w:hAnsi="Times New Roman" w:eastAsia="Times New Roman" w:cs="Times New Roman"/>
+        </w:rPr>
+      </w:pPr>
+      <w:r>
+        <w:rPr>
+          <w:rFonts w:ascii="Times New Roman" w:hAnsi="Times New Roman" w:eastAsia="Times New Roman" w:cs="Times New Roman"/>
         </w:rPr>
         <w:t>"NE", "NCntrl", 1826341, 246677, 36.2,</w:t>
       </w:r>
@@ -613,32 +601,26 @@
       <w:pPr>
         <w:spacing w:after="0" w:line="240" w:lineRule="auto"/>
         <w:rPr>
-          <w:rFonts w:ascii="Times New Roman" w:eastAsia="Times New Roman" w:hAnsi="Times New Roman" w:cs="Times New Roman"/>
-        </w:rPr>
-      </w:pPr>
-      <w:r>
-        <w:rPr>
-          <w:rFonts w:ascii="Times New Roman" w:eastAsia="Times New Roman" w:hAnsi="Times New Roman" w:cs="Times New Roman"/>
-        </w:rPr>
-        <w:t>"NV", "West", 27005</w:t>
-      </w:r>
-      <w:r>
-        <w:rPr>
-          <w:rFonts w:ascii="Times New Roman" w:eastAsia="Times New Roman" w:hAnsi="Times New Roman" w:cs="Times New Roman"/>
-        </w:rPr>
-        <w:t>51, 324359, 36.3,</w:t>
-      </w:r>
-    </w:p>
-    <w:p>
-      <w:pPr>
-        <w:spacing w:after="0" w:line="240" w:lineRule="auto"/>
-        <w:rPr>
-          <w:rFonts w:ascii="Times New Roman" w:eastAsia="Times New Roman" w:hAnsi="Times New Roman" w:cs="Times New Roman"/>
-        </w:rPr>
-      </w:pPr>
-      <w:r>
-        <w:rPr>
-          <w:rFonts w:ascii="Times New Roman" w:eastAsia="Times New Roman" w:hAnsi="Times New Roman" w:cs="Times New Roman"/>
+          <w:rFonts w:ascii="Times New Roman" w:hAnsi="Times New Roman" w:eastAsia="Times New Roman" w:cs="Times New Roman"/>
+        </w:rPr>
+      </w:pPr>
+      <w:r>
+        <w:rPr>
+          <w:rFonts w:ascii="Times New Roman" w:hAnsi="Times New Roman" w:eastAsia="Times New Roman" w:cs="Times New Roman"/>
+        </w:rPr>
+        <w:t>"NV", "West", 2700551, 324359, 36.3,</w:t>
+      </w:r>
+    </w:p>
+    <w:p>
+      <w:pPr>
+        <w:spacing w:after="0" w:line="240" w:lineRule="auto"/>
+        <w:rPr>
+          <w:rFonts w:ascii="Times New Roman" w:hAnsi="Times New Roman" w:eastAsia="Times New Roman" w:cs="Times New Roman"/>
+        </w:rPr>
+      </w:pPr>
+      <w:r>
+        <w:rPr>
+          <w:rFonts w:ascii="Times New Roman" w:hAnsi="Times New Roman" w:eastAsia="Times New Roman" w:cs="Times New Roman"/>
         </w:rPr>
         <w:t>"NH", "NE", 1316470, 178268, 41.1,</w:t>
       </w:r>
@@ -647,12 +629,12 @@
       <w:pPr>
         <w:spacing w:after="0" w:line="240" w:lineRule="auto"/>
         <w:rPr>
-          <w:rFonts w:ascii="Times New Roman" w:eastAsia="Times New Roman" w:hAnsi="Times New Roman" w:cs="Times New Roman"/>
-        </w:rPr>
-      </w:pPr>
-      <w:r>
-        <w:rPr>
-          <w:rFonts w:ascii="Times New Roman" w:eastAsia="Times New Roman" w:hAnsi="Times New Roman" w:cs="Times New Roman"/>
+          <w:rFonts w:ascii="Times New Roman" w:hAnsi="Times New Roman" w:eastAsia="Times New Roman" w:cs="Times New Roman"/>
+        </w:rPr>
+      </w:pPr>
+      <w:r>
+        <w:rPr>
+          <w:rFonts w:ascii="Times New Roman" w:hAnsi="Times New Roman" w:eastAsia="Times New Roman" w:cs="Times New Roman"/>
         </w:rPr>
         <w:t>"NJ", "NE", 8791894, 1185993, 39.0,</w:t>
       </w:r>
@@ -661,12 +643,12 @@
       <w:pPr>
         <w:spacing w:after="0" w:line="240" w:lineRule="auto"/>
         <w:rPr>
-          <w:rFonts w:ascii="Times New Roman" w:eastAsia="Times New Roman" w:hAnsi="Times New Roman" w:cs="Times New Roman"/>
-        </w:rPr>
-      </w:pPr>
-      <w:r>
-        <w:rPr>
-          <w:rFonts w:ascii="Times New Roman" w:eastAsia="Times New Roman" w:hAnsi="Times New Roman" w:cs="Times New Roman"/>
+          <w:rFonts w:ascii="Times New Roman" w:hAnsi="Times New Roman" w:eastAsia="Times New Roman" w:cs="Times New Roman"/>
+        </w:rPr>
+      </w:pPr>
+      <w:r>
+        <w:rPr>
+          <w:rFonts w:ascii="Times New Roman" w:hAnsi="Times New Roman" w:eastAsia="Times New Roman" w:cs="Times New Roman"/>
         </w:rPr>
         <w:t>"NM", "West", 2059179, 272255, 36.7,</w:t>
       </w:r>
@@ -675,14 +657,13 @@
       <w:pPr>
         <w:spacing w:after="0" w:line="240" w:lineRule="auto"/>
         <w:rPr>
-          <w:rFonts w:ascii="Times New Roman" w:eastAsia="Times New Roman" w:hAnsi="Times New Roman" w:cs="Times New Roman"/>
-        </w:rPr>
-      </w:pPr>
-      <w:r>
-        <w:rPr>
-          <w:rFonts w:ascii="Times New Roman" w:eastAsia="Times New Roman" w:hAnsi="Times New Roman" w:cs="Times New Roman"/>
-        </w:rPr>
-        <w:lastRenderedPageBreak/>
+          <w:rFonts w:ascii="Times New Roman" w:hAnsi="Times New Roman" w:eastAsia="Times New Roman" w:cs="Times New Roman"/>
+        </w:rPr>
+      </w:pPr>
+      <w:r>
+        <w:rPr>
+          <w:rFonts w:ascii="Times New Roman" w:hAnsi="Times New Roman" w:eastAsia="Times New Roman" w:cs="Times New Roman"/>
+        </w:rPr>
         <w:t>"NY", "NE", 19378102, 2617943, 38.0,</w:t>
       </w:r>
     </w:p>
@@ -690,12 +671,12 @@
       <w:pPr>
         <w:spacing w:after="0" w:line="240" w:lineRule="auto"/>
         <w:rPr>
-          <w:rFonts w:ascii="Times New Roman" w:eastAsia="Times New Roman" w:hAnsi="Times New Roman" w:cs="Times New Roman"/>
-        </w:rPr>
-      </w:pPr>
-      <w:r>
-        <w:rPr>
-          <w:rFonts w:ascii="Times New Roman" w:eastAsia="Times New Roman" w:hAnsi="Times New Roman" w:cs="Times New Roman"/>
+          <w:rFonts w:ascii="Times New Roman" w:hAnsi="Times New Roman" w:eastAsia="Times New Roman" w:cs="Times New Roman"/>
+        </w:rPr>
+      </w:pPr>
+      <w:r>
+        <w:rPr>
+          <w:rFonts w:ascii="Times New Roman" w:hAnsi="Times New Roman" w:eastAsia="Times New Roman" w:cs="Times New Roman"/>
         </w:rPr>
         <w:t>"NC", "South", 9535483, 1234079, 37.4,</w:t>
       </w:r>
@@ -704,12 +685,12 @@
       <w:pPr>
         <w:spacing w:after="0" w:line="240" w:lineRule="auto"/>
         <w:rPr>
-          <w:rFonts w:ascii="Times New Roman" w:eastAsia="Times New Roman" w:hAnsi="Times New Roman" w:cs="Times New Roman"/>
-        </w:rPr>
-      </w:pPr>
-      <w:r>
-        <w:rPr>
-          <w:rFonts w:ascii="Times New Roman" w:eastAsia="Times New Roman" w:hAnsi="Times New Roman" w:cs="Times New Roman"/>
+          <w:rFonts w:ascii="Times New Roman" w:hAnsi="Times New Roman" w:eastAsia="Times New Roman" w:cs="Times New Roman"/>
+        </w:rPr>
+      </w:pPr>
+      <w:r>
+        <w:rPr>
+          <w:rFonts w:ascii="Times New Roman" w:hAnsi="Times New Roman" w:eastAsia="Times New Roman" w:cs="Times New Roman"/>
         </w:rPr>
         <w:t>"ND", "NCntrl", 672591, 97477, 37.0,</w:t>
       </w:r>
@@ -718,32 +699,26 @@
       <w:pPr>
         <w:spacing w:after="0" w:line="240" w:lineRule="auto"/>
         <w:rPr>
-          <w:rFonts w:ascii="Times New Roman" w:eastAsia="Times New Roman" w:hAnsi="Times New Roman" w:cs="Times New Roman"/>
-        </w:rPr>
-      </w:pPr>
-      <w:r>
-        <w:rPr>
-          <w:rFonts w:ascii="Times New Roman" w:eastAsia="Times New Roman" w:hAnsi="Times New Roman" w:cs="Times New Roman"/>
-        </w:rPr>
-        <w:t>"OH", "NCntrl", 1</w:t>
-      </w:r>
-      <w:r>
-        <w:rPr>
-          <w:rFonts w:ascii="Times New Roman" w:eastAsia="Times New Roman" w:hAnsi="Times New Roman" w:cs="Times New Roman"/>
-        </w:rPr>
-        <w:t>1536504, 1622015, 38.8,</w:t>
-      </w:r>
-    </w:p>
-    <w:p>
-      <w:pPr>
-        <w:spacing w:after="0" w:line="240" w:lineRule="auto"/>
-        <w:rPr>
-          <w:rFonts w:ascii="Times New Roman" w:eastAsia="Times New Roman" w:hAnsi="Times New Roman" w:cs="Times New Roman"/>
-        </w:rPr>
-      </w:pPr>
-      <w:r>
-        <w:rPr>
-          <w:rFonts w:ascii="Times New Roman" w:eastAsia="Times New Roman" w:hAnsi="Times New Roman" w:cs="Times New Roman"/>
+          <w:rFonts w:ascii="Times New Roman" w:hAnsi="Times New Roman" w:eastAsia="Times New Roman" w:cs="Times New Roman"/>
+        </w:rPr>
+      </w:pPr>
+      <w:r>
+        <w:rPr>
+          <w:rFonts w:ascii="Times New Roman" w:hAnsi="Times New Roman" w:eastAsia="Times New Roman" w:cs="Times New Roman"/>
+        </w:rPr>
+        <w:t>"OH", "NCntrl", 11536504, 1622015, 38.8,</w:t>
+      </w:r>
+    </w:p>
+    <w:p>
+      <w:pPr>
+        <w:spacing w:after="0" w:line="240" w:lineRule="auto"/>
+        <w:rPr>
+          <w:rFonts w:ascii="Times New Roman" w:hAnsi="Times New Roman" w:eastAsia="Times New Roman" w:cs="Times New Roman"/>
+        </w:rPr>
+      </w:pPr>
+      <w:r>
+        <w:rPr>
+          <w:rFonts w:ascii="Times New Roman" w:hAnsi="Times New Roman" w:eastAsia="Times New Roman" w:cs="Times New Roman"/>
         </w:rPr>
         <w:t>"OK", "South", 3751351, 506714, 36.2,</w:t>
       </w:r>
@@ -752,12 +727,12 @@
       <w:pPr>
         <w:spacing w:after="0" w:line="240" w:lineRule="auto"/>
         <w:rPr>
-          <w:rFonts w:ascii="Times New Roman" w:eastAsia="Times New Roman" w:hAnsi="Times New Roman" w:cs="Times New Roman"/>
-        </w:rPr>
-      </w:pPr>
-      <w:r>
-        <w:rPr>
-          <w:rFonts w:ascii="Times New Roman" w:eastAsia="Times New Roman" w:hAnsi="Times New Roman" w:cs="Times New Roman"/>
+          <w:rFonts w:ascii="Times New Roman" w:hAnsi="Times New Roman" w:eastAsia="Times New Roman" w:cs="Times New Roman"/>
+        </w:rPr>
+      </w:pPr>
+      <w:r>
+        <w:rPr>
+          <w:rFonts w:ascii="Times New Roman" w:hAnsi="Times New Roman" w:eastAsia="Times New Roman" w:cs="Times New Roman"/>
         </w:rPr>
         <w:t>"OR", "West", 3831074, 533533, 38.4,</w:t>
       </w:r>
@@ -766,12 +741,12 @@
       <w:pPr>
         <w:spacing w:after="0" w:line="240" w:lineRule="auto"/>
         <w:rPr>
-          <w:rFonts w:ascii="Times New Roman" w:eastAsia="Times New Roman" w:hAnsi="Times New Roman" w:cs="Times New Roman"/>
-        </w:rPr>
-      </w:pPr>
-      <w:r>
-        <w:rPr>
-          <w:rFonts w:ascii="Times New Roman" w:eastAsia="Times New Roman" w:hAnsi="Times New Roman" w:cs="Times New Roman"/>
+          <w:rFonts w:ascii="Times New Roman" w:hAnsi="Times New Roman" w:eastAsia="Times New Roman" w:cs="Times New Roman"/>
+        </w:rPr>
+      </w:pPr>
+      <w:r>
+        <w:rPr>
+          <w:rFonts w:ascii="Times New Roman" w:hAnsi="Times New Roman" w:eastAsia="Times New Roman" w:cs="Times New Roman"/>
         </w:rPr>
         <w:t>"PA", "NE", 12702379, 1959307, 40.1,</w:t>
       </w:r>
@@ -780,12 +755,12 @@
       <w:pPr>
         <w:spacing w:after="0" w:line="240" w:lineRule="auto"/>
         <w:rPr>
-          <w:rFonts w:ascii="Times New Roman" w:eastAsia="Times New Roman" w:hAnsi="Times New Roman" w:cs="Times New Roman"/>
-        </w:rPr>
-      </w:pPr>
-      <w:r>
-        <w:rPr>
-          <w:rFonts w:ascii="Times New Roman" w:eastAsia="Times New Roman" w:hAnsi="Times New Roman" w:cs="Times New Roman"/>
+          <w:rFonts w:ascii="Times New Roman" w:hAnsi="Times New Roman" w:eastAsia="Times New Roman" w:cs="Times New Roman"/>
+        </w:rPr>
+      </w:pPr>
+      <w:r>
+        <w:rPr>
+          <w:rFonts w:ascii="Times New Roman" w:hAnsi="Times New Roman" w:eastAsia="Times New Roman" w:cs="Times New Roman"/>
         </w:rPr>
         <w:t>"RI", "NE", 1052567, 151881, 39.4,</w:t>
       </w:r>
@@ -794,12 +769,12 @@
       <w:pPr>
         <w:spacing w:after="0" w:line="240" w:lineRule="auto"/>
         <w:rPr>
-          <w:rFonts w:ascii="Times New Roman" w:eastAsia="Times New Roman" w:hAnsi="Times New Roman" w:cs="Times New Roman"/>
-        </w:rPr>
-      </w:pPr>
-      <w:r>
-        <w:rPr>
-          <w:rFonts w:ascii="Times New Roman" w:eastAsia="Times New Roman" w:hAnsi="Times New Roman" w:cs="Times New Roman"/>
+          <w:rFonts w:ascii="Times New Roman" w:hAnsi="Times New Roman" w:eastAsia="Times New Roman" w:cs="Times New Roman"/>
+        </w:rPr>
+      </w:pPr>
+      <w:r>
+        <w:rPr>
+          <w:rFonts w:ascii="Times New Roman" w:hAnsi="Times New Roman" w:eastAsia="Times New Roman" w:cs="Times New Roman"/>
         </w:rPr>
         <w:t>"SC", "South", 4625364, 631874, 37.9,</w:t>
       </w:r>
@@ -808,12 +783,12 @@
       <w:pPr>
         <w:spacing w:after="0" w:line="240" w:lineRule="auto"/>
         <w:rPr>
-          <w:rFonts w:ascii="Times New Roman" w:eastAsia="Times New Roman" w:hAnsi="Times New Roman" w:cs="Times New Roman"/>
-        </w:rPr>
-      </w:pPr>
-      <w:r>
-        <w:rPr>
-          <w:rFonts w:ascii="Times New Roman" w:eastAsia="Times New Roman" w:hAnsi="Times New Roman" w:cs="Times New Roman"/>
+          <w:rFonts w:ascii="Times New Roman" w:hAnsi="Times New Roman" w:eastAsia="Times New Roman" w:cs="Times New Roman"/>
+        </w:rPr>
+      </w:pPr>
+      <w:r>
+        <w:rPr>
+          <w:rFonts w:ascii="Times New Roman" w:hAnsi="Times New Roman" w:eastAsia="Times New Roman" w:cs="Times New Roman"/>
         </w:rPr>
         <w:t>"SD", "NCntrl", 814180, 116581, 36.9,</w:t>
       </w:r>
@@ -822,12 +797,12 @@
       <w:pPr>
         <w:spacing w:after="0" w:line="240" w:lineRule="auto"/>
         <w:rPr>
-          <w:rFonts w:ascii="Times New Roman" w:eastAsia="Times New Roman" w:hAnsi="Times New Roman" w:cs="Times New Roman"/>
-        </w:rPr>
-      </w:pPr>
-      <w:r>
-        <w:rPr>
-          <w:rFonts w:ascii="Times New Roman" w:eastAsia="Times New Roman" w:hAnsi="Times New Roman" w:cs="Times New Roman"/>
+          <w:rFonts w:ascii="Times New Roman" w:hAnsi="Times New Roman" w:eastAsia="Times New Roman" w:cs="Times New Roman"/>
+        </w:rPr>
+      </w:pPr>
+      <w:r>
+        <w:rPr>
+          <w:rFonts w:ascii="Times New Roman" w:hAnsi="Times New Roman" w:eastAsia="Times New Roman" w:cs="Times New Roman"/>
         </w:rPr>
         <w:t>"TN", "South", 6346105, 853462, 38.0,</w:t>
       </w:r>
@@ -836,12 +811,12 @@
       <w:pPr>
         <w:spacing w:after="0" w:line="240" w:lineRule="auto"/>
         <w:rPr>
-          <w:rFonts w:ascii="Times New Roman" w:eastAsia="Times New Roman" w:hAnsi="Times New Roman" w:cs="Times New Roman"/>
-        </w:rPr>
-      </w:pPr>
-      <w:r>
-        <w:rPr>
-          <w:rFonts w:ascii="Times New Roman" w:eastAsia="Times New Roman" w:hAnsi="Times New Roman" w:cs="Times New Roman"/>
+          <w:rFonts w:ascii="Times New Roman" w:hAnsi="Times New Roman" w:eastAsia="Times New Roman" w:cs="Times New Roman"/>
+        </w:rPr>
+      </w:pPr>
+      <w:r>
+        <w:rPr>
+          <w:rFonts w:ascii="Times New Roman" w:hAnsi="Times New Roman" w:eastAsia="Times New Roman" w:cs="Times New Roman"/>
         </w:rPr>
         <w:t>"TX", "South", 25145561, 2601886, 33.6,</w:t>
       </w:r>
@@ -850,12 +825,12 @@
       <w:pPr>
         <w:spacing w:after="0" w:line="240" w:lineRule="auto"/>
         <w:rPr>
-          <w:rFonts w:ascii="Times New Roman" w:eastAsia="Times New Roman" w:hAnsi="Times New Roman" w:cs="Times New Roman"/>
-        </w:rPr>
-      </w:pPr>
-      <w:r>
-        <w:rPr>
-          <w:rFonts w:ascii="Times New Roman" w:eastAsia="Times New Roman" w:hAnsi="Times New Roman" w:cs="Times New Roman"/>
+          <w:rFonts w:ascii="Times New Roman" w:hAnsi="Times New Roman" w:eastAsia="Times New Roman" w:cs="Times New Roman"/>
+        </w:rPr>
+      </w:pPr>
+      <w:r>
+        <w:rPr>
+          <w:rFonts w:ascii="Times New Roman" w:hAnsi="Times New Roman" w:eastAsia="Times New Roman" w:cs="Times New Roman"/>
         </w:rPr>
         <w:t>"UT", "West", 2763885, 249462, 29.2,</w:t>
       </w:r>
@@ -864,12 +839,12 @@
       <w:pPr>
         <w:spacing w:after="0" w:line="240" w:lineRule="auto"/>
         <w:rPr>
-          <w:rFonts w:ascii="Times New Roman" w:eastAsia="Times New Roman" w:hAnsi="Times New Roman" w:cs="Times New Roman"/>
-        </w:rPr>
-      </w:pPr>
-      <w:r>
-        <w:rPr>
-          <w:rFonts w:ascii="Times New Roman" w:eastAsia="Times New Roman" w:hAnsi="Times New Roman" w:cs="Times New Roman"/>
+          <w:rFonts w:ascii="Times New Roman" w:hAnsi="Times New Roman" w:eastAsia="Times New Roman" w:cs="Times New Roman"/>
+        </w:rPr>
+      </w:pPr>
+      <w:r>
+        <w:rPr>
+          <w:rFonts w:ascii="Times New Roman" w:hAnsi="Times New Roman" w:eastAsia="Times New Roman" w:cs="Times New Roman"/>
         </w:rPr>
         <w:t>"VT", "NE", 625741, 91078, 41.5,</w:t>
       </w:r>
@@ -878,12 +853,12 @@
       <w:pPr>
         <w:spacing w:after="0" w:line="240" w:lineRule="auto"/>
         <w:rPr>
-          <w:rFonts w:ascii="Times New Roman" w:eastAsia="Times New Roman" w:hAnsi="Times New Roman" w:cs="Times New Roman"/>
-        </w:rPr>
-      </w:pPr>
-      <w:r>
-        <w:rPr>
-          <w:rFonts w:ascii="Times New Roman" w:eastAsia="Times New Roman" w:hAnsi="Times New Roman" w:cs="Times New Roman"/>
+          <w:rFonts w:ascii="Times New Roman" w:hAnsi="Times New Roman" w:eastAsia="Times New Roman" w:cs="Times New Roman"/>
+        </w:rPr>
+      </w:pPr>
+      <w:r>
+        <w:rPr>
+          <w:rFonts w:ascii="Times New Roman" w:hAnsi="Times New Roman" w:eastAsia="Times New Roman" w:cs="Times New Roman"/>
         </w:rPr>
         <w:t>"VA", "South", 8001024, 976937, 37.5,</w:t>
       </w:r>
@@ -892,32 +867,26 @@
       <w:pPr>
         <w:spacing w:after="0" w:line="240" w:lineRule="auto"/>
         <w:rPr>
-          <w:rFonts w:ascii="Times New Roman" w:eastAsia="Times New Roman" w:hAnsi="Times New Roman" w:cs="Times New Roman"/>
-        </w:rPr>
-      </w:pPr>
-      <w:r>
-        <w:rPr>
-          <w:rFonts w:ascii="Times New Roman" w:eastAsia="Times New Roman" w:hAnsi="Times New Roman" w:cs="Times New Roman"/>
-        </w:rPr>
-        <w:t>"WA", "West", 6724540, 827677, 3</w:t>
-      </w:r>
-      <w:r>
-        <w:rPr>
-          <w:rFonts w:ascii="Times New Roman" w:eastAsia="Times New Roman" w:hAnsi="Times New Roman" w:cs="Times New Roman"/>
-        </w:rPr>
-        <w:t>7.3,</w:t>
-      </w:r>
-    </w:p>
-    <w:p>
-      <w:pPr>
-        <w:spacing w:after="0" w:line="240" w:lineRule="auto"/>
-        <w:rPr>
-          <w:rFonts w:ascii="Times New Roman" w:eastAsia="Times New Roman" w:hAnsi="Times New Roman" w:cs="Times New Roman"/>
-        </w:rPr>
-      </w:pPr>
-      <w:r>
-        <w:rPr>
-          <w:rFonts w:ascii="Times New Roman" w:eastAsia="Times New Roman" w:hAnsi="Times New Roman" w:cs="Times New Roman"/>
+          <w:rFonts w:ascii="Times New Roman" w:hAnsi="Times New Roman" w:eastAsia="Times New Roman" w:cs="Times New Roman"/>
+        </w:rPr>
+      </w:pPr>
+      <w:r>
+        <w:rPr>
+          <w:rFonts w:ascii="Times New Roman" w:hAnsi="Times New Roman" w:eastAsia="Times New Roman" w:cs="Times New Roman"/>
+        </w:rPr>
+        <w:t>"WA", "West", 6724540, 827677, 37.3,</w:t>
+      </w:r>
+    </w:p>
+    <w:p>
+      <w:pPr>
+        <w:spacing w:after="0" w:line="240" w:lineRule="auto"/>
+        <w:rPr>
+          <w:rFonts w:ascii="Times New Roman" w:hAnsi="Times New Roman" w:eastAsia="Times New Roman" w:cs="Times New Roman"/>
+        </w:rPr>
+      </w:pPr>
+      <w:r>
+        <w:rPr>
+          <w:rFonts w:ascii="Times New Roman" w:hAnsi="Times New Roman" w:eastAsia="Times New Roman" w:cs="Times New Roman"/>
         </w:rPr>
         <w:t>"WV", "South", 1852994, 297404, 41.3,</w:t>
       </w:r>
@@ -926,12 +895,12 @@
       <w:pPr>
         <w:spacing w:after="0" w:line="240" w:lineRule="auto"/>
         <w:rPr>
-          <w:rFonts w:ascii="Times New Roman" w:eastAsia="Times New Roman" w:hAnsi="Times New Roman" w:cs="Times New Roman"/>
-        </w:rPr>
-      </w:pPr>
-      <w:r>
-        <w:rPr>
-          <w:rFonts w:ascii="Times New Roman" w:eastAsia="Times New Roman" w:hAnsi="Times New Roman" w:cs="Times New Roman"/>
+          <w:rFonts w:ascii="Times New Roman" w:hAnsi="Times New Roman" w:eastAsia="Times New Roman" w:cs="Times New Roman"/>
+        </w:rPr>
+      </w:pPr>
+      <w:r>
+        <w:rPr>
+          <w:rFonts w:ascii="Times New Roman" w:hAnsi="Times New Roman" w:eastAsia="Times New Roman" w:cs="Times New Roman"/>
         </w:rPr>
         <w:t>"WI", "NCntrl", 5686986, 777314, 38.5,</w:t>
       </w:r>
@@ -940,12 +909,12 @@
       <w:pPr>
         <w:spacing w:after="0" w:line="240" w:lineRule="auto"/>
         <w:rPr>
-          <w:rFonts w:ascii="Times New Roman" w:eastAsia="Times New Roman" w:hAnsi="Times New Roman" w:cs="Times New Roman"/>
-        </w:rPr>
-      </w:pPr>
-      <w:r>
-        <w:rPr>
-          <w:rFonts w:ascii="Times New Roman" w:eastAsia="Times New Roman" w:hAnsi="Times New Roman" w:cs="Times New Roman"/>
+          <w:rFonts w:ascii="Times New Roman" w:hAnsi="Times New Roman" w:eastAsia="Times New Roman" w:cs="Times New Roman"/>
+        </w:rPr>
+      </w:pPr>
+      <w:r>
+        <w:rPr>
+          <w:rFonts w:ascii="Times New Roman" w:hAnsi="Times New Roman" w:eastAsia="Times New Roman" w:cs="Times New Roman"/>
         </w:rPr>
         <w:t>"WY", "West", 563626, 70090, 36.8</w:t>
       </w:r>
@@ -954,27 +923,27 @@
       <w:pPr>
         <w:spacing w:after="0" w:line="240" w:lineRule="auto"/>
         <w:rPr>
-          <w:rFonts w:ascii="Times New Roman" w:eastAsia="Times New Roman" w:hAnsi="Times New Roman" w:cs="Times New Roman"/>
-        </w:rPr>
-      </w:pPr>
-    </w:p>
-    <w:p>
-      <w:pPr>
-        <w:spacing w:after="0" w:line="240" w:lineRule="auto"/>
-        <w:rPr>
-          <w:rFonts w:ascii="Times New Roman" w:eastAsia="Times New Roman" w:hAnsi="Times New Roman" w:cs="Times New Roman"/>
-        </w:rPr>
-      </w:pPr>
-      <w:r>
-        <w:rPr>
-          <w:rFonts w:ascii="Times New Roman" w:eastAsia="Times New Roman" w:hAnsi="Times New Roman" w:cs="Times New Roman"/>
+          <w:rFonts w:ascii="Times New Roman" w:hAnsi="Times New Roman" w:eastAsia="Times New Roman" w:cs="Times New Roman"/>
+        </w:rPr>
+      </w:pPr>
+    </w:p>
+    <w:p>
+      <w:pPr>
+        <w:spacing w:after="0" w:line="240" w:lineRule="auto"/>
+        <w:rPr>
+          <w:rFonts w:ascii="Times New Roman" w:hAnsi="Times New Roman" w:eastAsia="Times New Roman" w:cs="Times New Roman"/>
+        </w:rPr>
+      </w:pPr>
+      <w:r>
+        <w:rPr>
+          <w:rFonts w:ascii="Times New Roman" w:hAnsi="Times New Roman" w:eastAsia="Times New Roman" w:cs="Times New Roman"/>
           <w:b/>
         </w:rPr>
         <w:t xml:space="preserve">Task 1. </w:t>
       </w:r>
       <w:r>
         <w:rPr>
-          <w:rFonts w:ascii="Times New Roman" w:eastAsia="Times New Roman" w:hAnsi="Times New Roman" w:cs="Times New Roman"/>
+          <w:rFonts w:ascii="Times New Roman" w:hAnsi="Times New Roman" w:eastAsia="Times New Roman" w:cs="Times New Roman"/>
         </w:rPr>
         <w:t>Please create a data frame in R from this data.</w:t>
       </w:r>
@@ -987,18 +956,18 @@
         </w:numPr>
         <w:spacing w:after="0" w:line="240" w:lineRule="auto"/>
         <w:rPr>
-          <w:rFonts w:ascii="Times New Roman" w:eastAsia="Times New Roman" w:hAnsi="Times New Roman" w:cs="Times New Roman"/>
-        </w:rPr>
-      </w:pPr>
-      <w:r>
-        <w:rPr>
-          <w:rFonts w:ascii="Times New Roman" w:eastAsia="Times New Roman" w:hAnsi="Times New Roman" w:cs="Times New Roman"/>
+          <w:rFonts w:ascii="Times New Roman" w:hAnsi="Times New Roman" w:eastAsia="Times New Roman" w:cs="Times New Roman"/>
+        </w:rPr>
+      </w:pPr>
+      <w:r>
+        <w:rPr>
+          <w:rFonts w:ascii="Times New Roman" w:hAnsi="Times New Roman" w:eastAsia="Times New Roman" w:cs="Times New Roman"/>
         </w:rPr>
         <w:t xml:space="preserve">Name the data frame </w:t>
       </w:r>
       <w:r>
         <w:rPr>
-          <w:rFonts w:ascii="Times New Roman" w:eastAsia="Times New Roman" w:hAnsi="Times New Roman" w:cs="Times New Roman"/>
+          <w:rFonts w:ascii="Times New Roman" w:hAnsi="Times New Roman" w:eastAsia="Times New Roman" w:cs="Times New Roman"/>
           <w:b/>
         </w:rPr>
         <w:t>census</w:t>
@@ -1012,33 +981,27 @@
         </w:numPr>
         <w:spacing w:after="0" w:line="240" w:lineRule="auto"/>
         <w:rPr>
-          <w:rFonts w:ascii="Times New Roman" w:eastAsia="Times New Roman" w:hAnsi="Times New Roman" w:cs="Times New Roman"/>
-        </w:rPr>
-      </w:pPr>
-      <w:r>
-        <w:rPr>
-          <w:rFonts w:ascii="Times New Roman" w:eastAsia="Times New Roman" w:hAnsi="Times New Roman" w:cs="Times New Roman"/>
+          <w:rFonts w:ascii="Times New Roman" w:hAnsi="Times New Roman" w:eastAsia="Times New Roman" w:cs="Times New Roman"/>
+        </w:rPr>
+      </w:pPr>
+      <w:r>
+        <w:rPr>
+          <w:rFonts w:ascii="Times New Roman" w:hAnsi="Times New Roman" w:eastAsia="Times New Roman" w:cs="Times New Roman"/>
         </w:rPr>
         <w:t xml:space="preserve">When creating the </w:t>
       </w:r>
       <w:r>
         <w:rPr>
-          <w:rFonts w:ascii="Times New Roman" w:eastAsia="Times New Roman" w:hAnsi="Times New Roman" w:cs="Times New Roman"/>
+          <w:rFonts w:ascii="Times New Roman" w:hAnsi="Times New Roman" w:eastAsia="Times New Roman" w:cs="Times New Roman"/>
           <w:b/>
         </w:rPr>
         <w:t>census</w:t>
       </w:r>
       <w:r>
         <w:rPr>
-          <w:rFonts w:ascii="Times New Roman" w:eastAsia="Times New Roman" w:hAnsi="Times New Roman" w:cs="Times New Roman"/>
-        </w:rPr>
-        <w:t xml:space="preserve"> data frame, please use the foll</w:t>
-      </w:r>
-      <w:r>
-        <w:rPr>
-          <w:rFonts w:ascii="Times New Roman" w:eastAsia="Times New Roman" w:hAnsi="Times New Roman" w:cs="Times New Roman"/>
-        </w:rPr>
-        <w:t>owing column names (you don’t need to type the definitions anywhere. They are just written below for your benefit):</w:t>
+          <w:rFonts w:ascii="Times New Roman" w:hAnsi="Times New Roman" w:eastAsia="Times New Roman" w:cs="Times New Roman"/>
+        </w:rPr>
+        <w:t xml:space="preserve"> data frame, please use the following column names (you don’t need to type the definitions anywhere. They are just written below for your benefit):</w:t>
       </w:r>
     </w:p>
     <w:p>
@@ -1049,19 +1012,19 @@
         </w:numPr>
         <w:spacing w:after="0" w:line="240" w:lineRule="auto"/>
         <w:rPr>
-          <w:rFonts w:ascii="Times New Roman" w:eastAsia="Times New Roman" w:hAnsi="Times New Roman" w:cs="Times New Roman"/>
-        </w:rPr>
-      </w:pPr>
-      <w:r>
-        <w:rPr>
-          <w:rFonts w:ascii="Times New Roman" w:eastAsia="Times New Roman" w:hAnsi="Times New Roman" w:cs="Times New Roman"/>
+          <w:rFonts w:ascii="Times New Roman" w:hAnsi="Times New Roman" w:eastAsia="Times New Roman" w:cs="Times New Roman"/>
+        </w:rPr>
+      </w:pPr>
+      <w:r>
+        <w:rPr>
+          <w:rFonts w:ascii="Times New Roman" w:hAnsi="Times New Roman" w:eastAsia="Times New Roman" w:cs="Times New Roman"/>
           <w:b/>
         </w:rPr>
         <w:t>state</w:t>
       </w:r>
       <w:r>
         <w:rPr>
-          <w:rFonts w:ascii="Times New Roman" w:eastAsia="Times New Roman" w:hAnsi="Times New Roman" w:cs="Times New Roman"/>
+          <w:rFonts w:ascii="Times New Roman" w:hAnsi="Times New Roman" w:eastAsia="Times New Roman" w:cs="Times New Roman"/>
         </w:rPr>
         <w:t xml:space="preserve">: Abbreviated state name. </w:t>
       </w:r>
@@ -1074,19 +1037,19 @@
         </w:numPr>
         <w:spacing w:after="0" w:line="240" w:lineRule="auto"/>
         <w:rPr>
-          <w:rFonts w:ascii="Times New Roman" w:eastAsia="Times New Roman" w:hAnsi="Times New Roman" w:cs="Times New Roman"/>
-        </w:rPr>
-      </w:pPr>
-      <w:r>
-        <w:rPr>
-          <w:rFonts w:ascii="Times New Roman" w:eastAsia="Times New Roman" w:hAnsi="Times New Roman" w:cs="Times New Roman"/>
+          <w:rFonts w:ascii="Times New Roman" w:hAnsi="Times New Roman" w:eastAsia="Times New Roman" w:cs="Times New Roman"/>
+        </w:rPr>
+      </w:pPr>
+      <w:r>
+        <w:rPr>
+          <w:rFonts w:ascii="Times New Roman" w:hAnsi="Times New Roman" w:eastAsia="Times New Roman" w:cs="Times New Roman"/>
           <w:b/>
         </w:rPr>
         <w:t>region</w:t>
       </w:r>
       <w:r>
         <w:rPr>
-          <w:rFonts w:ascii="Times New Roman" w:eastAsia="Times New Roman" w:hAnsi="Times New Roman" w:cs="Times New Roman"/>
+          <w:rFonts w:ascii="Times New Roman" w:hAnsi="Times New Roman" w:eastAsia="Times New Roman" w:cs="Times New Roman"/>
         </w:rPr>
         <w:t xml:space="preserve">: Region the state is located in. </w:t>
       </w:r>
@@ -1099,19 +1062,19 @@
         </w:numPr>
         <w:spacing w:after="0" w:line="240" w:lineRule="auto"/>
         <w:rPr>
-          <w:rFonts w:ascii="Times New Roman" w:eastAsia="Times New Roman" w:hAnsi="Times New Roman" w:cs="Times New Roman"/>
-        </w:rPr>
-      </w:pPr>
-      <w:r>
-        <w:rPr>
-          <w:rFonts w:ascii="Times New Roman" w:eastAsia="Times New Roman" w:hAnsi="Times New Roman" w:cs="Times New Roman"/>
+          <w:rFonts w:ascii="Times New Roman" w:hAnsi="Times New Roman" w:eastAsia="Times New Roman" w:cs="Times New Roman"/>
+        </w:rPr>
+      </w:pPr>
+      <w:r>
+        <w:rPr>
+          <w:rFonts w:ascii="Times New Roman" w:hAnsi="Times New Roman" w:eastAsia="Times New Roman" w:cs="Times New Roman"/>
           <w:b/>
         </w:rPr>
         <w:t>pop</w:t>
       </w:r>
       <w:r>
         <w:rPr>
-          <w:rFonts w:ascii="Times New Roman" w:eastAsia="Times New Roman" w:hAnsi="Times New Roman" w:cs="Times New Roman"/>
+          <w:rFonts w:ascii="Times New Roman" w:hAnsi="Times New Roman" w:eastAsia="Times New Roman" w:cs="Times New Roman"/>
         </w:rPr>
         <w:t>: The total population of the state.</w:t>
       </w:r>
@@ -1124,19 +1087,19 @@
         </w:numPr>
         <w:spacing w:after="0" w:line="240" w:lineRule="auto"/>
         <w:rPr>
-          <w:rFonts w:ascii="Times New Roman" w:eastAsia="Times New Roman" w:hAnsi="Times New Roman" w:cs="Times New Roman"/>
-        </w:rPr>
-      </w:pPr>
-      <w:r>
-        <w:rPr>
-          <w:rFonts w:ascii="Times New Roman" w:eastAsia="Times New Roman" w:hAnsi="Times New Roman" w:cs="Times New Roman"/>
+          <w:rFonts w:ascii="Times New Roman" w:hAnsi="Times New Roman" w:eastAsia="Times New Roman" w:cs="Times New Roman"/>
+        </w:rPr>
+      </w:pPr>
+      <w:r>
+        <w:rPr>
+          <w:rFonts w:ascii="Times New Roman" w:hAnsi="Times New Roman" w:eastAsia="Times New Roman" w:cs="Times New Roman"/>
           <w:b/>
         </w:rPr>
         <w:t>pop65</w:t>
       </w:r>
       <w:r>
         <w:rPr>
-          <w:rFonts w:ascii="Times New Roman" w:eastAsia="Times New Roman" w:hAnsi="Times New Roman" w:cs="Times New Roman"/>
+          <w:rFonts w:ascii="Times New Roman" w:hAnsi="Times New Roman" w:eastAsia="Times New Roman" w:cs="Times New Roman"/>
         </w:rPr>
         <w:t xml:space="preserve">: The population of people in the state who are age 65 or older. </w:t>
       </w:r>
@@ -1149,19 +1112,19 @@
         </w:numPr>
         <w:spacing w:after="0" w:line="240" w:lineRule="auto"/>
         <w:rPr>
-          <w:rFonts w:ascii="Times New Roman" w:eastAsia="Times New Roman" w:hAnsi="Times New Roman" w:cs="Times New Roman"/>
-        </w:rPr>
-      </w:pPr>
-      <w:r>
-        <w:rPr>
-          <w:rFonts w:ascii="Times New Roman" w:eastAsia="Times New Roman" w:hAnsi="Times New Roman" w:cs="Times New Roman"/>
+          <w:rFonts w:ascii="Times New Roman" w:hAnsi="Times New Roman" w:eastAsia="Times New Roman" w:cs="Times New Roman"/>
+        </w:rPr>
+      </w:pPr>
+      <w:r>
+        <w:rPr>
+          <w:rFonts w:ascii="Times New Roman" w:hAnsi="Times New Roman" w:eastAsia="Times New Roman" w:cs="Times New Roman"/>
           <w:b/>
         </w:rPr>
         <w:t>medage</w:t>
       </w:r>
       <w:r>
         <w:rPr>
-          <w:rFonts w:ascii="Times New Roman" w:eastAsia="Times New Roman" w:hAnsi="Times New Roman" w:cs="Times New Roman"/>
+          <w:rFonts w:ascii="Times New Roman" w:hAnsi="Times New Roman" w:eastAsia="Times New Roman" w:cs="Times New Roman"/>
         </w:rPr>
         <w:t>: The median age of the state.</w:t>
       </w:r>
@@ -1170,87 +1133,80 @@
       <w:pPr>
         <w:spacing w:after="0" w:line="240" w:lineRule="auto"/>
         <w:rPr>
-          <w:rFonts w:ascii="Times New Roman" w:eastAsia="Times New Roman" w:hAnsi="Times New Roman" w:cs="Times New Roman"/>
-        </w:rPr>
-      </w:pPr>
-    </w:p>
-    <w:p>
-      <w:pPr>
-        <w:spacing w:after="0" w:line="240" w:lineRule="auto"/>
-        <w:rPr>
-          <w:rFonts w:ascii="Times New Roman" w:eastAsia="Times New Roman" w:hAnsi="Times New Roman" w:cs="Times New Roman"/>
-          <w:b/>
-        </w:rPr>
-      </w:pPr>
-      <w:r>
-        <w:rPr>
-          <w:rFonts w:ascii="Times New Roman" w:eastAsia="Times New Roman" w:hAnsi="Times New Roman" w:cs="Times New Roman"/>
+          <w:rFonts w:ascii="Times New Roman" w:hAnsi="Times New Roman" w:eastAsia="Times New Roman" w:cs="Times New Roman"/>
+        </w:rPr>
+      </w:pPr>
+    </w:p>
+    <w:p>
+      <w:pPr>
+        <w:spacing w:after="0" w:line="240" w:lineRule="auto"/>
+        <w:rPr>
+          <w:rFonts w:ascii="Times New Roman" w:hAnsi="Times New Roman" w:eastAsia="Times New Roman" w:cs="Times New Roman"/>
+          <w:b/>
+        </w:rPr>
+      </w:pPr>
+      <w:r>
+        <w:rPr>
+          <w:rFonts w:ascii="Times New Roman" w:hAnsi="Times New Roman" w:eastAsia="Times New Roman" w:cs="Times New Roman"/>
           <w:b/>
         </w:rPr>
         <w:t>Task 2.</w:t>
       </w:r>
       <w:r>
         <w:rPr>
-          <w:rFonts w:ascii="Times New Roman" w:eastAsia="Times New Roman" w:hAnsi="Times New Roman" w:cs="Times New Roman"/>
+          <w:rFonts w:ascii="Times New Roman" w:hAnsi="Times New Roman" w:eastAsia="Times New Roman" w:cs="Times New Roman"/>
         </w:rPr>
         <w:t xml:space="preserve"> Create a new factor variable for each of the categorical variables in the </w:t>
       </w:r>
       <w:r>
         <w:rPr>
-          <w:rFonts w:ascii="Times New Roman" w:eastAsia="Times New Roman" w:hAnsi="Times New Roman" w:cs="Times New Roman"/>
+          <w:rFonts w:ascii="Times New Roman" w:hAnsi="Times New Roman" w:eastAsia="Times New Roman" w:cs="Times New Roman"/>
           <w:b/>
         </w:rPr>
         <w:t>census</w:t>
       </w:r>
       <w:r>
         <w:rPr>
-          <w:rFonts w:ascii="Times New Roman" w:eastAsia="Times New Roman" w:hAnsi="Times New Roman" w:cs="Times New Roman"/>
+          <w:rFonts w:ascii="Times New Roman" w:hAnsi="Times New Roman" w:eastAsia="Times New Roman" w:cs="Times New Roman"/>
         </w:rPr>
         <w:t xml:space="preserve"> data frame (i.e., </w:t>
       </w:r>
       <w:r>
         <w:rPr>
-          <w:rFonts w:ascii="Times New Roman" w:eastAsia="Times New Roman" w:hAnsi="Times New Roman" w:cs="Times New Roman"/>
-          <w:b/>
-        </w:rPr>
-        <w:t>sta</w:t>
-      </w:r>
-      <w:r>
-        <w:rPr>
-          <w:rFonts w:ascii="Times New Roman" w:eastAsia="Times New Roman" w:hAnsi="Times New Roman" w:cs="Times New Roman"/>
-          <w:b/>
-        </w:rPr>
-        <w:t>te</w:t>
-      </w:r>
-      <w:r>
-        <w:rPr>
-          <w:rFonts w:ascii="Times New Roman" w:eastAsia="Times New Roman" w:hAnsi="Times New Roman" w:cs="Times New Roman"/>
+          <w:rFonts w:ascii="Times New Roman" w:hAnsi="Times New Roman" w:eastAsia="Times New Roman" w:cs="Times New Roman"/>
+          <w:b/>
+        </w:rPr>
+        <w:t>state</w:t>
+      </w:r>
+      <w:r>
+        <w:rPr>
+          <w:rFonts w:ascii="Times New Roman" w:hAnsi="Times New Roman" w:eastAsia="Times New Roman" w:cs="Times New Roman"/>
         </w:rPr>
         <w:t xml:space="preserve"> and </w:t>
       </w:r>
       <w:r>
         <w:rPr>
-          <w:rFonts w:ascii="Times New Roman" w:eastAsia="Times New Roman" w:hAnsi="Times New Roman" w:cs="Times New Roman"/>
+          <w:rFonts w:ascii="Times New Roman" w:hAnsi="Times New Roman" w:eastAsia="Times New Roman" w:cs="Times New Roman"/>
           <w:b/>
         </w:rPr>
         <w:t>region_f</w:t>
       </w:r>
       <w:r>
         <w:rPr>
-          <w:rFonts w:ascii="Times New Roman" w:eastAsia="Times New Roman" w:hAnsi="Times New Roman" w:cs="Times New Roman"/>
+          <w:rFonts w:ascii="Times New Roman" w:hAnsi="Times New Roman" w:eastAsia="Times New Roman" w:cs="Times New Roman"/>
         </w:rPr>
         <w:t xml:space="preserve">). Please use the </w:t>
       </w:r>
       <w:r>
         <w:rPr>
-          <w:rFonts w:ascii="Times New Roman" w:eastAsia="Times New Roman" w:hAnsi="Times New Roman" w:cs="Times New Roman"/>
+          <w:rFonts w:ascii="Times New Roman" w:hAnsi="Times New Roman" w:eastAsia="Times New Roman" w:cs="Times New Roman"/>
           <w:b/>
         </w:rPr>
         <w:t>_f</w:t>
       </w:r>
       <w:r>
         <w:rPr>
-          <w:rFonts w:ascii="Times New Roman" w:eastAsia="Times New Roman" w:hAnsi="Times New Roman" w:cs="Times New Roman"/>
+          <w:rFonts w:ascii="Times New Roman" w:hAnsi="Times New Roman" w:eastAsia="Times New Roman" w:cs="Times New Roman"/>
         </w:rPr>
         <w:t xml:space="preserve"> naming convention when you create these new columns.</w:t>
       </w:r>
@@ -1259,53 +1215,53 @@
       <w:pPr>
         <w:spacing w:after="0" w:line="240" w:lineRule="auto"/>
         <w:rPr>
-          <w:rFonts w:ascii="Times New Roman" w:eastAsia="Times New Roman" w:hAnsi="Times New Roman" w:cs="Times New Roman"/>
-        </w:rPr>
-      </w:pPr>
-    </w:p>
-    <w:p>
-      <w:pPr>
-        <w:spacing w:after="0" w:line="240" w:lineRule="auto"/>
-        <w:rPr>
-          <w:rFonts w:ascii="Times New Roman" w:eastAsia="Times New Roman" w:hAnsi="Times New Roman" w:cs="Times New Roman"/>
-        </w:rPr>
-      </w:pPr>
-      <w:r>
-        <w:rPr>
-          <w:rFonts w:ascii="Times New Roman" w:eastAsia="Times New Roman" w:hAnsi="Times New Roman" w:cs="Times New Roman"/>
+          <w:rFonts w:ascii="Times New Roman" w:hAnsi="Times New Roman" w:eastAsia="Times New Roman" w:cs="Times New Roman"/>
+        </w:rPr>
+      </w:pPr>
+    </w:p>
+    <w:p>
+      <w:pPr>
+        <w:spacing w:after="0" w:line="240" w:lineRule="auto"/>
+        <w:rPr>
+          <w:rFonts w:ascii="Times New Roman" w:hAnsi="Times New Roman" w:eastAsia="Times New Roman" w:cs="Times New Roman"/>
+        </w:rPr>
+      </w:pPr>
+      <w:r>
+        <w:rPr>
+          <w:rFonts w:ascii="Times New Roman" w:hAnsi="Times New Roman" w:eastAsia="Times New Roman" w:cs="Times New Roman"/>
           <w:b/>
         </w:rPr>
         <w:t>Task 3.</w:t>
       </w:r>
       <w:r>
         <w:rPr>
-          <w:rFonts w:ascii="Times New Roman" w:eastAsia="Times New Roman" w:hAnsi="Times New Roman" w:cs="Times New Roman"/>
+          <w:rFonts w:ascii="Times New Roman" w:hAnsi="Times New Roman" w:eastAsia="Times New Roman" w:cs="Times New Roman"/>
         </w:rPr>
         <w:t xml:space="preserve"> View the structure of the data frame you created above using the </w:t>
       </w:r>
       <w:r>
         <w:rPr>
-          <w:rFonts w:ascii="Courier New" w:eastAsia="Courier New" w:hAnsi="Courier New" w:cs="Courier New"/>
+          <w:rFonts w:ascii="Courier New" w:hAnsi="Courier New" w:eastAsia="Courier New" w:cs="Courier New"/>
           <w:shd w:val="clear" w:color="auto" w:fill="EFEFEF"/>
         </w:rPr>
         <w:t>str()</w:t>
       </w:r>
       <w:r>
         <w:rPr>
-          <w:rFonts w:ascii="Times New Roman" w:eastAsia="Times New Roman" w:hAnsi="Times New Roman" w:cs="Times New Roman"/>
+          <w:rFonts w:ascii="Times New Roman" w:hAnsi="Times New Roman" w:eastAsia="Times New Roman" w:cs="Times New Roman"/>
         </w:rPr>
         <w:t xml:space="preserve"> or </w:t>
       </w:r>
       <w:r>
         <w:rPr>
-          <w:rFonts w:ascii="Courier New" w:eastAsia="Courier New" w:hAnsi="Courier New" w:cs="Courier New"/>
+          <w:rFonts w:ascii="Courier New" w:hAnsi="Courier New" w:eastAsia="Courier New" w:cs="Courier New"/>
           <w:shd w:val="clear" w:color="auto" w:fill="EFEFEF"/>
         </w:rPr>
         <w:t>dplyr::glimpse()</w:t>
       </w:r>
       <w:r>
         <w:rPr>
-          <w:rFonts w:ascii="Times New Roman" w:eastAsia="Times New Roman" w:hAnsi="Times New Roman" w:cs="Times New Roman"/>
+          <w:rFonts w:ascii="Times New Roman" w:hAnsi="Times New Roman" w:eastAsia="Times New Roman" w:cs="Times New Roman"/>
         </w:rPr>
         <w:t xml:space="preserve"> functions.</w:t>
       </w:r>
@@ -1314,41 +1270,41 @@
       <w:pPr>
         <w:spacing w:after="0" w:line="240" w:lineRule="auto"/>
         <w:rPr>
-          <w:rFonts w:ascii="Times New Roman" w:eastAsia="Times New Roman" w:hAnsi="Times New Roman" w:cs="Times New Roman"/>
-          <w:b/>
-        </w:rPr>
-      </w:pPr>
-    </w:p>
-    <w:p>
-      <w:pPr>
-        <w:spacing w:after="0" w:line="240" w:lineRule="auto"/>
-        <w:rPr>
-          <w:rFonts w:ascii="Times New Roman" w:eastAsia="Times New Roman" w:hAnsi="Times New Roman" w:cs="Times New Roman"/>
-        </w:rPr>
-      </w:pPr>
-      <w:r>
-        <w:rPr>
-          <w:rFonts w:ascii="Times New Roman" w:eastAsia="Times New Roman" w:hAnsi="Times New Roman" w:cs="Times New Roman"/>
+          <w:rFonts w:ascii="Times New Roman" w:hAnsi="Times New Roman" w:eastAsia="Times New Roman" w:cs="Times New Roman"/>
+          <w:b/>
+        </w:rPr>
+      </w:pPr>
+    </w:p>
+    <w:p>
+      <w:pPr>
+        <w:spacing w:after="0" w:line="240" w:lineRule="auto"/>
+        <w:rPr>
+          <w:rFonts w:ascii="Times New Roman" w:hAnsi="Times New Roman" w:eastAsia="Times New Roman" w:cs="Times New Roman"/>
+        </w:rPr>
+      </w:pPr>
+      <w:r>
+        <w:rPr>
+          <w:rFonts w:ascii="Times New Roman" w:hAnsi="Times New Roman" w:eastAsia="Times New Roman" w:cs="Times New Roman"/>
           <w:b/>
         </w:rPr>
         <w:t>Task 4.</w:t>
       </w:r>
       <w:r>
         <w:rPr>
-          <w:rFonts w:ascii="Times New Roman" w:eastAsia="Times New Roman" w:hAnsi="Times New Roman" w:cs="Times New Roman"/>
+          <w:rFonts w:ascii="Times New Roman" w:hAnsi="Times New Roman" w:eastAsia="Times New Roman" w:cs="Times New Roman"/>
         </w:rPr>
         <w:t xml:space="preserve"> Use R to calculate the frequencies for the </w:t>
       </w:r>
       <w:r>
         <w:rPr>
-          <w:rFonts w:ascii="Times New Roman" w:eastAsia="Times New Roman" w:hAnsi="Times New Roman" w:cs="Times New Roman"/>
+          <w:rFonts w:ascii="Times New Roman" w:hAnsi="Times New Roman" w:eastAsia="Times New Roman" w:cs="Times New Roman"/>
           <w:b/>
         </w:rPr>
         <w:t>region_f</w:t>
       </w:r>
       <w:r>
         <w:rPr>
-          <w:rFonts w:ascii="Times New Roman" w:eastAsia="Times New Roman" w:hAnsi="Times New Roman" w:cs="Times New Roman"/>
+          <w:rFonts w:ascii="Times New Roman" w:hAnsi="Times New Roman" w:eastAsia="Times New Roman" w:cs="Times New Roman"/>
         </w:rPr>
         <w:t xml:space="preserve"> variable.</w:t>
       </w:r>
@@ -1357,27 +1313,27 @@
       <w:pPr>
         <w:spacing w:after="0" w:line="240" w:lineRule="auto"/>
         <w:rPr>
-          <w:rFonts w:ascii="Times New Roman" w:eastAsia="Times New Roman" w:hAnsi="Times New Roman" w:cs="Times New Roman"/>
-        </w:rPr>
-      </w:pPr>
-    </w:p>
-    <w:p>
-      <w:pPr>
-        <w:spacing w:after="0" w:line="240" w:lineRule="auto"/>
-        <w:rPr>
-          <w:rFonts w:ascii="Times New Roman" w:eastAsia="Times New Roman" w:hAnsi="Times New Roman" w:cs="Times New Roman"/>
-        </w:rPr>
-      </w:pPr>
-      <w:r>
-        <w:rPr>
-          <w:rFonts w:ascii="Times New Roman" w:eastAsia="Times New Roman" w:hAnsi="Times New Roman" w:cs="Times New Roman"/>
+          <w:rFonts w:ascii="Times New Roman" w:hAnsi="Times New Roman" w:eastAsia="Times New Roman" w:cs="Times New Roman"/>
+        </w:rPr>
+      </w:pPr>
+    </w:p>
+    <w:p>
+      <w:pPr>
+        <w:spacing w:after="0" w:line="240" w:lineRule="auto"/>
+        <w:rPr>
+          <w:rFonts w:ascii="Times New Roman" w:hAnsi="Times New Roman" w:eastAsia="Times New Roman" w:cs="Times New Roman"/>
+        </w:rPr>
+      </w:pPr>
+      <w:r>
+        <w:rPr>
+          <w:rFonts w:ascii="Times New Roman" w:hAnsi="Times New Roman" w:eastAsia="Times New Roman" w:cs="Times New Roman"/>
           <w:b/>
         </w:rPr>
         <w:t xml:space="preserve">Task 5. </w:t>
       </w:r>
       <w:r>
         <w:rPr>
-          <w:rFonts w:ascii="Times New Roman" w:eastAsia="Times New Roman" w:hAnsi="Times New Roman" w:cs="Times New Roman"/>
+          <w:rFonts w:ascii="Times New Roman" w:hAnsi="Times New Roman" w:eastAsia="Times New Roman" w:cs="Times New Roman"/>
         </w:rPr>
         <w:t>Create a bar graph depicting the number of states in each region.</w:t>
       </w:r>
@@ -1386,72 +1342,60 @@
       <w:pPr>
         <w:spacing w:after="0" w:line="240" w:lineRule="auto"/>
         <w:rPr>
-          <w:rFonts w:ascii="Times New Roman" w:eastAsia="Times New Roman" w:hAnsi="Times New Roman" w:cs="Times New Roman"/>
-        </w:rPr>
-      </w:pPr>
-      <w:r>
-        <w:rPr>
-          <w:rFonts w:ascii="Times New Roman" w:eastAsia="Times New Roman" w:hAnsi="Times New Roman" w:cs="Times New Roman"/>
+          <w:rFonts w:ascii="Times New Roman" w:hAnsi="Times New Roman" w:eastAsia="Times New Roman" w:cs="Times New Roman"/>
+        </w:rPr>
+      </w:pPr>
+      <w:r>
+        <w:rPr>
+          <w:rFonts w:ascii="Times New Roman" w:hAnsi="Times New Roman" w:eastAsia="Times New Roman" w:cs="Times New Roman"/>
           <w:b/>
         </w:rPr>
         <w:t xml:space="preserve">Task 6. </w:t>
       </w:r>
       <w:r>
         <w:rPr>
-          <w:rFonts w:ascii="Times New Roman" w:eastAsia="Times New Roman" w:hAnsi="Times New Roman" w:cs="Times New Roman"/>
+          <w:rFonts w:ascii="Times New Roman" w:hAnsi="Times New Roman" w:eastAsia="Times New Roman" w:cs="Times New Roman"/>
         </w:rPr>
         <w:t xml:space="preserve">Reorder the </w:t>
       </w:r>
       <w:r>
         <w:rPr>
-          <w:rFonts w:ascii="Times New Roman" w:eastAsia="Times New Roman" w:hAnsi="Times New Roman" w:cs="Times New Roman"/>
+          <w:rFonts w:ascii="Times New Roman" w:hAnsi="Times New Roman" w:eastAsia="Times New Roman" w:cs="Times New Roman"/>
           <w:b/>
         </w:rPr>
         <w:t>region_f</w:t>
       </w:r>
       <w:r>
         <w:rPr>
-          <w:rFonts w:ascii="Times New Roman" w:eastAsia="Times New Roman" w:hAnsi="Times New Roman" w:cs="Times New Roman"/>
-        </w:rPr>
-        <w:t xml:space="preserve"> factor vector from the region that contains the fewest number of states to the region tha</w:t>
-      </w:r>
-      <w:r>
-        <w:rPr>
-          <w:rFonts w:ascii="Times New Roman" w:eastAsia="Times New Roman" w:hAnsi="Times New Roman" w:cs="Times New Roman"/>
-        </w:rPr>
-        <w:t>t contains the greatest number of states. Then, create another bar graph depicting the number of states in each region. The region that contains the fewest number of states should be the farthest left bar on the graph and the region containing the greatest</w:t>
-      </w:r>
-      <w:r>
-        <w:rPr>
-          <w:rFonts w:ascii="Times New Roman" w:eastAsia="Times New Roman" w:hAnsi="Times New Roman" w:cs="Times New Roman"/>
-        </w:rPr>
-        <w:t xml:space="preserve"> number of states should be the farthest right bar on the graph.</w:t>
-      </w:r>
-    </w:p>
-    <w:p>
-      <w:pPr>
-        <w:spacing w:after="0" w:line="240" w:lineRule="auto"/>
-        <w:rPr>
-          <w:rFonts w:ascii="Times New Roman" w:eastAsia="Times New Roman" w:hAnsi="Times New Roman" w:cs="Times New Roman"/>
+          <w:rFonts w:ascii="Times New Roman" w:hAnsi="Times New Roman" w:eastAsia="Times New Roman" w:cs="Times New Roman"/>
+        </w:rPr>
+        <w:t xml:space="preserve"> factor vector from the region that contains the fewest number of states to the region that contains the greatest number of states. Then, create another bar graph depicting the number of states in each region. The region that contains the fewest number of states should be the farthest left bar on the graph and the region containing the greatest number of states should be the farthest right bar on the graph.</w:t>
+      </w:r>
+    </w:p>
+    <w:p>
+      <w:pPr>
+        <w:spacing w:after="0" w:line="240" w:lineRule="auto"/>
+        <w:rPr>
+          <w:rFonts w:ascii="Times New Roman" w:hAnsi="Times New Roman" w:eastAsia="Times New Roman" w:cs="Times New Roman"/>
         </w:rPr>
       </w:pPr>
     </w:p>
     <w:p>
       <w:pPr>
         <w:pBdr>
-          <w:top w:val="single" w:sz="4" w:space="1" w:color="000000"/>
-          <w:left w:val="single" w:sz="4" w:space="4" w:color="000000"/>
-          <w:bottom w:val="single" w:sz="4" w:space="1" w:color="000000"/>
-          <w:right w:val="single" w:sz="4" w:space="4" w:color="000000"/>
+          <w:top w:val="single" w:color="000000" w:sz="4" w:space="1"/>
+          <w:left w:val="single" w:color="000000" w:sz="4" w:space="4"/>
+          <w:bottom w:val="single" w:color="000000" w:sz="4" w:space="1"/>
+          <w:right w:val="single" w:color="000000" w:sz="4" w:space="4"/>
         </w:pBdr>
         <w:spacing w:after="0" w:line="240" w:lineRule="auto"/>
         <w:rPr>
-          <w:rFonts w:ascii="Times New Roman" w:eastAsia="Times New Roman" w:hAnsi="Times New Roman" w:cs="Times New Roman"/>
-        </w:rPr>
-      </w:pPr>
-      <w:r>
-        <w:rPr>
-          <w:rFonts w:ascii="Times New Roman" w:eastAsia="Times New Roman" w:hAnsi="Times New Roman" w:cs="Times New Roman"/>
+          <w:rFonts w:ascii="Times New Roman" w:hAnsi="Times New Roman" w:eastAsia="Times New Roman" w:cs="Times New Roman"/>
+        </w:rPr>
+      </w:pPr>
+      <w:r>
+        <w:rPr>
+          <w:rFonts w:ascii="Times New Roman" w:hAnsi="Times New Roman" w:eastAsia="Times New Roman" w:cs="Times New Roman"/>
           <w:b/>
         </w:rPr>
         <w:t>Questions</w:t>
@@ -1460,39 +1404,39 @@
     <w:p>
       <w:pPr>
         <w:pBdr>
-          <w:top w:val="single" w:sz="4" w:space="1" w:color="000000"/>
-          <w:left w:val="single" w:sz="4" w:space="4" w:color="000000"/>
-          <w:bottom w:val="single" w:sz="4" w:space="1" w:color="000000"/>
-          <w:right w:val="single" w:sz="4" w:space="4" w:color="000000"/>
+          <w:top w:val="single" w:color="000000" w:sz="4" w:space="1"/>
+          <w:left w:val="single" w:color="000000" w:sz="4" w:space="4"/>
+          <w:bottom w:val="single" w:color="000000" w:sz="4" w:space="1"/>
+          <w:right w:val="single" w:color="000000" w:sz="4" w:space="4"/>
         </w:pBdr>
         <w:spacing w:after="0" w:line="240" w:lineRule="auto"/>
         <w:rPr>
-          <w:rFonts w:ascii="Times New Roman" w:eastAsia="Times New Roman" w:hAnsi="Times New Roman" w:cs="Times New Roman"/>
-        </w:rPr>
-      </w:pPr>
-      <w:r>
-        <w:rPr>
-          <w:rFonts w:ascii="Times New Roman" w:eastAsia="Times New Roman" w:hAnsi="Times New Roman" w:cs="Times New Roman"/>
+          <w:rFonts w:ascii="Times New Roman" w:hAnsi="Times New Roman" w:eastAsia="Times New Roman" w:cs="Times New Roman"/>
+        </w:rPr>
+      </w:pPr>
+      <w:r>
+        <w:rPr>
+          <w:rFonts w:ascii="Times New Roman" w:hAnsi="Times New Roman" w:eastAsia="Times New Roman" w:cs="Times New Roman"/>
           <w:b/>
         </w:rPr>
         <w:t>1</w:t>
       </w:r>
       <w:r>
         <w:rPr>
-          <w:rFonts w:ascii="Times New Roman" w:eastAsia="Times New Roman" w:hAnsi="Times New Roman" w:cs="Times New Roman"/>
+          <w:rFonts w:ascii="Times New Roman" w:hAnsi="Times New Roman" w:eastAsia="Times New Roman" w:cs="Times New Roman"/>
         </w:rPr>
         <w:t xml:space="preserve"> When you viewed the structure of the </w:t>
       </w:r>
       <w:r>
         <w:rPr>
-          <w:rFonts w:ascii="Times New Roman" w:eastAsia="Times New Roman" w:hAnsi="Times New Roman" w:cs="Times New Roman"/>
+          <w:rFonts w:ascii="Times New Roman" w:hAnsi="Times New Roman" w:eastAsia="Times New Roman" w:cs="Times New Roman"/>
           <w:b/>
         </w:rPr>
         <w:t>census</w:t>
       </w:r>
       <w:r>
         <w:rPr>
-          <w:rFonts w:ascii="Times New Roman" w:eastAsia="Times New Roman" w:hAnsi="Times New Roman" w:cs="Times New Roman"/>
+          <w:rFonts w:ascii="Times New Roman" w:hAnsi="Times New Roman" w:eastAsia="Times New Roman" w:cs="Times New Roman"/>
         </w:rPr>
         <w:t xml:space="preserve"> data frame above, how many columns were there?</w:t>
       </w:r>
@@ -1500,26 +1444,26 @@
     <w:p>
       <w:pPr>
         <w:pBdr>
-          <w:top w:val="single" w:sz="4" w:space="1" w:color="000000"/>
-          <w:left w:val="single" w:sz="4" w:space="4" w:color="000000"/>
-          <w:bottom w:val="single" w:sz="4" w:space="1" w:color="000000"/>
-          <w:right w:val="single" w:sz="4" w:space="4" w:color="000000"/>
+          <w:top w:val="single" w:color="000000" w:sz="4" w:space="1"/>
+          <w:left w:val="single" w:color="000000" w:sz="4" w:space="4"/>
+          <w:bottom w:val="single" w:color="000000" w:sz="4" w:space="1"/>
+          <w:right w:val="single" w:color="000000" w:sz="4" w:space="4"/>
         </w:pBdr>
         <w:spacing w:after="0" w:line="240" w:lineRule="auto"/>
         <w:rPr>
-          <w:rFonts w:ascii="Times New Roman" w:eastAsia="Times New Roman" w:hAnsi="Times New Roman" w:cs="Times New Roman"/>
-        </w:rPr>
-      </w:pPr>
-      <w:r>
-        <w:rPr>
-          <w:rFonts w:ascii="Times New Roman" w:eastAsia="Times New Roman" w:hAnsi="Times New Roman" w:cs="Times New Roman"/>
+          <w:rFonts w:ascii="Times New Roman" w:hAnsi="Times New Roman" w:eastAsia="Times New Roman" w:cs="Times New Roman"/>
+        </w:rPr>
+      </w:pPr>
+      <w:r>
+        <w:rPr>
+          <w:rFonts w:ascii="Times New Roman" w:hAnsi="Times New Roman" w:eastAsia="Times New Roman" w:cs="Times New Roman"/>
           <w:b/>
         </w:rPr>
         <w:t>2</w:t>
       </w:r>
       <w:r>
         <w:rPr>
-          <w:rFonts w:ascii="Times New Roman" w:eastAsia="Times New Roman" w:hAnsi="Times New Roman" w:cs="Times New Roman"/>
+          <w:rFonts w:ascii="Times New Roman" w:hAnsi="Times New Roman" w:eastAsia="Times New Roman" w:cs="Times New Roman"/>
         </w:rPr>
         <w:t xml:space="preserve"> Which region contains the largest number of states?</w:t>
       </w:r>
@@ -1527,56 +1471,50 @@
     <w:p>
       <w:pPr>
         <w:pBdr>
-          <w:top w:val="single" w:sz="4" w:space="1" w:color="000000"/>
-          <w:left w:val="single" w:sz="4" w:space="4" w:color="000000"/>
-          <w:bottom w:val="single" w:sz="4" w:space="1" w:color="000000"/>
-          <w:right w:val="single" w:sz="4" w:space="4" w:color="000000"/>
+          <w:top w:val="single" w:color="000000" w:sz="4" w:space="1"/>
+          <w:left w:val="single" w:color="000000" w:sz="4" w:space="4"/>
+          <w:bottom w:val="single" w:color="000000" w:sz="4" w:space="1"/>
+          <w:right w:val="single" w:color="000000" w:sz="4" w:space="4"/>
         </w:pBdr>
         <w:spacing w:after="0" w:line="240" w:lineRule="auto"/>
         <w:rPr>
-          <w:rFonts w:ascii="Times New Roman" w:eastAsia="Times New Roman" w:hAnsi="Times New Roman" w:cs="Times New Roman"/>
-        </w:rPr>
-      </w:pPr>
-      <w:r>
-        <w:rPr>
-          <w:rFonts w:ascii="Times New Roman" w:eastAsia="Times New Roman" w:hAnsi="Times New Roman" w:cs="Times New Roman"/>
+          <w:rFonts w:ascii="Times New Roman" w:hAnsi="Times New Roman" w:eastAsia="Times New Roman" w:cs="Times New Roman"/>
+        </w:rPr>
+      </w:pPr>
+      <w:r>
+        <w:rPr>
+          <w:rFonts w:ascii="Times New Roman" w:hAnsi="Times New Roman" w:eastAsia="Times New Roman" w:cs="Times New Roman"/>
           <w:b/>
         </w:rPr>
         <w:t>3</w:t>
       </w:r>
       <w:r>
         <w:rPr>
-          <w:rFonts w:ascii="Times New Roman" w:eastAsia="Times New Roman" w:hAnsi="Times New Roman" w:cs="Times New Roman"/>
-        </w:rPr>
-        <w:t xml:space="preserve"> How many states are in the Nort</w:t>
-      </w:r>
-      <w:r>
-        <w:rPr>
-          <w:rFonts w:ascii="Times New Roman" w:eastAsia="Times New Roman" w:hAnsi="Times New Roman" w:cs="Times New Roman"/>
-        </w:rPr>
-        <w:t>h Central AND Northeast region?</w:t>
-      </w:r>
-    </w:p>
-    <w:p>
-      <w:pPr>
-        <w:spacing w:after="0" w:line="240" w:lineRule="auto"/>
-        <w:rPr>
-          <w:rFonts w:ascii="Times New Roman" w:eastAsia="Times New Roman" w:hAnsi="Times New Roman" w:cs="Times New Roman"/>
-          <w:b/>
-        </w:rPr>
-      </w:pPr>
-    </w:p>
-    <w:p>
-      <w:pPr>
-        <w:spacing w:after="0" w:line="240" w:lineRule="auto"/>
-        <w:rPr>
-          <w:rFonts w:ascii="Times New Roman" w:eastAsia="Times New Roman" w:hAnsi="Times New Roman" w:cs="Times New Roman"/>
-          <w:b/>
-        </w:rPr>
-      </w:pPr>
-      <w:r>
-        <w:rPr>
-          <w:rFonts w:ascii="Times New Roman" w:eastAsia="Times New Roman" w:hAnsi="Times New Roman" w:cs="Times New Roman"/>
+          <w:rFonts w:ascii="Times New Roman" w:hAnsi="Times New Roman" w:eastAsia="Times New Roman" w:cs="Times New Roman"/>
+        </w:rPr>
+        <w:t xml:space="preserve"> How many states are in the North Central AND Northeast region?</w:t>
+      </w:r>
+    </w:p>
+    <w:p>
+      <w:pPr>
+        <w:spacing w:after="0" w:line="240" w:lineRule="auto"/>
+        <w:rPr>
+          <w:rFonts w:ascii="Times New Roman" w:hAnsi="Times New Roman" w:eastAsia="Times New Roman" w:cs="Times New Roman"/>
+          <w:b/>
+        </w:rPr>
+      </w:pPr>
+    </w:p>
+    <w:p>
+      <w:pPr>
+        <w:spacing w:after="0" w:line="240" w:lineRule="auto"/>
+        <w:rPr>
+          <w:rFonts w:ascii="Times New Roman" w:hAnsi="Times New Roman" w:eastAsia="Times New Roman" w:cs="Times New Roman"/>
+          <w:b/>
+        </w:rPr>
+      </w:pPr>
+      <w:r>
+        <w:rPr>
+          <w:rFonts w:ascii="Times New Roman" w:hAnsi="Times New Roman" w:eastAsia="Times New Roman" w:cs="Times New Roman"/>
           <w:b/>
         </w:rPr>
         <w:t>Example 2. Numerical descriptions of numerical variables</w:t>
@@ -1586,40 +1524,34 @@
       <w:pPr>
         <w:spacing w:after="0" w:line="240" w:lineRule="auto"/>
         <w:rPr>
-          <w:rFonts w:ascii="Times New Roman" w:eastAsia="Times New Roman" w:hAnsi="Times New Roman" w:cs="Times New Roman"/>
-        </w:rPr>
-      </w:pPr>
-      <w:r>
-        <w:rPr>
-          <w:rFonts w:ascii="Times New Roman" w:eastAsia="Times New Roman" w:hAnsi="Times New Roman" w:cs="Times New Roman"/>
-        </w:rPr>
-        <w:t xml:space="preserve">Porcellini et al. studied 13 HIV-positive patients who were treated with highly active antiretroviral therapy (HAART) for at least 6 months. The CD4 T cell counts at </w:t>
-      </w:r>
-      <w:r>
-        <w:rPr>
-          <w:rFonts w:ascii="Times New Roman" w:eastAsia="Times New Roman" w:hAnsi="Times New Roman" w:cs="Times New Roman"/>
-        </w:rPr>
-        <w:t>baseline for the 13 participants are listed below (Daniel, 2005).</w:t>
-      </w:r>
-    </w:p>
-    <w:p>
-      <w:pPr>
-        <w:spacing w:after="0" w:line="240" w:lineRule="auto"/>
-        <w:rPr>
-          <w:rFonts w:ascii="Times New Roman" w:eastAsia="Times New Roman" w:hAnsi="Times New Roman" w:cs="Times New Roman"/>
-        </w:rPr>
-      </w:pPr>
-    </w:p>
-    <w:p>
-      <w:pPr>
-        <w:spacing w:after="0" w:line="240" w:lineRule="auto"/>
-        <w:rPr>
-          <w:rFonts w:ascii="Times New Roman" w:eastAsia="Times New Roman" w:hAnsi="Times New Roman" w:cs="Times New Roman"/>
-        </w:rPr>
-      </w:pPr>
-      <w:r>
-        <w:rPr>
-          <w:rFonts w:ascii="Times New Roman" w:eastAsia="Times New Roman" w:hAnsi="Times New Roman" w:cs="Times New Roman"/>
+          <w:rFonts w:ascii="Times New Roman" w:hAnsi="Times New Roman" w:eastAsia="Times New Roman" w:cs="Times New Roman"/>
+        </w:rPr>
+      </w:pPr>
+      <w:r>
+        <w:rPr>
+          <w:rFonts w:ascii="Times New Roman" w:hAnsi="Times New Roman" w:eastAsia="Times New Roman" w:cs="Times New Roman"/>
+        </w:rPr>
+        <w:t>Porcellini et al. studied 13 HIV-positive patients who were treated with highly active antiretroviral therapy (HAART) for at least 6 months. The CD4 T cell counts at baseline for the 13 participants are listed below (Daniel, 2005).</w:t>
+      </w:r>
+    </w:p>
+    <w:p>
+      <w:pPr>
+        <w:spacing w:after="0" w:line="240" w:lineRule="auto"/>
+        <w:rPr>
+          <w:rFonts w:ascii="Times New Roman" w:hAnsi="Times New Roman" w:eastAsia="Times New Roman" w:cs="Times New Roman"/>
+        </w:rPr>
+      </w:pPr>
+    </w:p>
+    <w:p>
+      <w:pPr>
+        <w:spacing w:after="0" w:line="240" w:lineRule="auto"/>
+        <w:rPr>
+          <w:rFonts w:ascii="Times New Roman" w:hAnsi="Times New Roman" w:eastAsia="Times New Roman" w:cs="Times New Roman"/>
+        </w:rPr>
+      </w:pPr>
+      <w:r>
+        <w:rPr>
+          <w:rFonts w:ascii="Times New Roman" w:hAnsi="Times New Roman" w:eastAsia="Times New Roman" w:cs="Times New Roman"/>
         </w:rPr>
         <w:t>230 205 313 207 227 245 173 58 103 181 105 301 169</w:t>
       </w:r>
@@ -1628,27 +1560,27 @@
       <w:pPr>
         <w:spacing w:after="0" w:line="240" w:lineRule="auto"/>
         <w:rPr>
-          <w:rFonts w:ascii="Times New Roman" w:eastAsia="Times New Roman" w:hAnsi="Times New Roman" w:cs="Times New Roman"/>
-        </w:rPr>
-      </w:pPr>
-    </w:p>
-    <w:p>
-      <w:pPr>
-        <w:spacing w:after="0" w:line="240" w:lineRule="auto"/>
-        <w:rPr>
-          <w:rFonts w:ascii="Times New Roman" w:eastAsia="Times New Roman" w:hAnsi="Times New Roman" w:cs="Times New Roman"/>
-        </w:rPr>
-      </w:pPr>
-      <w:r>
-        <w:rPr>
-          <w:rFonts w:ascii="Times New Roman" w:eastAsia="Times New Roman" w:hAnsi="Times New Roman" w:cs="Times New Roman"/>
+          <w:rFonts w:ascii="Times New Roman" w:hAnsi="Times New Roman" w:eastAsia="Times New Roman" w:cs="Times New Roman"/>
+        </w:rPr>
+      </w:pPr>
+    </w:p>
+    <w:p>
+      <w:pPr>
+        <w:spacing w:after="0" w:line="240" w:lineRule="auto"/>
+        <w:rPr>
+          <w:rFonts w:ascii="Times New Roman" w:hAnsi="Times New Roman" w:eastAsia="Times New Roman" w:cs="Times New Roman"/>
+        </w:rPr>
+      </w:pPr>
+      <w:r>
+        <w:rPr>
+          <w:rFonts w:ascii="Times New Roman" w:hAnsi="Times New Roman" w:eastAsia="Times New Roman" w:cs="Times New Roman"/>
           <w:b/>
         </w:rPr>
         <w:t xml:space="preserve">Task 7. </w:t>
       </w:r>
       <w:r>
         <w:rPr>
-          <w:rFonts w:ascii="Times New Roman" w:eastAsia="Times New Roman" w:hAnsi="Times New Roman" w:cs="Times New Roman"/>
+          <w:rFonts w:ascii="Times New Roman" w:hAnsi="Times New Roman" w:eastAsia="Times New Roman" w:cs="Times New Roman"/>
         </w:rPr>
         <w:t>Use this data to create a numerical vector in R.</w:t>
       </w:r>
@@ -1657,62 +1589,56 @@
       <w:pPr>
         <w:spacing w:after="0" w:line="240" w:lineRule="auto"/>
         <w:rPr>
-          <w:rFonts w:ascii="Times New Roman" w:eastAsia="Times New Roman" w:hAnsi="Times New Roman" w:cs="Times New Roman"/>
-        </w:rPr>
-      </w:pPr>
-    </w:p>
-    <w:p>
-      <w:pPr>
-        <w:spacing w:after="0" w:line="240" w:lineRule="auto"/>
-        <w:rPr>
-          <w:rFonts w:ascii="Times New Roman" w:eastAsia="Times New Roman" w:hAnsi="Times New Roman" w:cs="Times New Roman"/>
-        </w:rPr>
-      </w:pPr>
-      <w:r>
-        <w:rPr>
-          <w:rFonts w:ascii="Times New Roman" w:eastAsia="Times New Roman" w:hAnsi="Times New Roman" w:cs="Times New Roman"/>
+          <w:rFonts w:ascii="Times New Roman" w:hAnsi="Times New Roman" w:eastAsia="Times New Roman" w:cs="Times New Roman"/>
+        </w:rPr>
+      </w:pPr>
+    </w:p>
+    <w:p>
+      <w:pPr>
+        <w:spacing w:after="0" w:line="240" w:lineRule="auto"/>
+        <w:rPr>
+          <w:rFonts w:ascii="Times New Roman" w:hAnsi="Times New Roman" w:eastAsia="Times New Roman" w:cs="Times New Roman"/>
+        </w:rPr>
+      </w:pPr>
+      <w:r>
+        <w:rPr>
+          <w:rFonts w:ascii="Times New Roman" w:hAnsi="Times New Roman" w:eastAsia="Times New Roman" w:cs="Times New Roman"/>
           <w:b/>
         </w:rPr>
         <w:t xml:space="preserve">Task 8. </w:t>
       </w:r>
       <w:r>
         <w:rPr>
-          <w:rFonts w:ascii="Times New Roman" w:eastAsia="Times New Roman" w:hAnsi="Times New Roman" w:cs="Times New Roman"/>
-        </w:rPr>
-        <w:t xml:space="preserve">Use R to calculate the mean, median, mode, standard deviation, minimum </w:t>
-      </w:r>
-      <w:r>
-        <w:rPr>
-          <w:rFonts w:ascii="Times New Roman" w:eastAsia="Times New Roman" w:hAnsi="Times New Roman" w:cs="Times New Roman"/>
-        </w:rPr>
-        <w:t>value, and maximum value of this vector.</w:t>
-      </w:r>
-    </w:p>
-    <w:p>
-      <w:pPr>
-        <w:spacing w:after="0" w:line="240" w:lineRule="auto"/>
-        <w:rPr>
-          <w:rFonts w:ascii="Times New Roman" w:eastAsia="Times New Roman" w:hAnsi="Times New Roman" w:cs="Times New Roman"/>
+          <w:rFonts w:ascii="Times New Roman" w:hAnsi="Times New Roman" w:eastAsia="Times New Roman" w:cs="Times New Roman"/>
+        </w:rPr>
+        <w:t>Use R to calculate the mean, median, mode, standard deviation, minimum value, and maximum value of this vector.</w:t>
+      </w:r>
+    </w:p>
+    <w:p>
+      <w:pPr>
+        <w:spacing w:after="0" w:line="240" w:lineRule="auto"/>
+        <w:rPr>
+          <w:rFonts w:ascii="Times New Roman" w:hAnsi="Times New Roman" w:eastAsia="Times New Roman" w:cs="Times New Roman"/>
         </w:rPr>
       </w:pPr>
     </w:p>
     <w:p>
       <w:pPr>
         <w:pBdr>
-          <w:top w:val="single" w:sz="4" w:space="1" w:color="000000"/>
-          <w:left w:val="single" w:sz="4" w:space="4" w:color="000000"/>
-          <w:bottom w:val="single" w:sz="4" w:space="1" w:color="000000"/>
-          <w:right w:val="single" w:sz="4" w:space="4" w:color="000000"/>
+          <w:top w:val="single" w:color="000000" w:sz="4" w:space="1"/>
+          <w:left w:val="single" w:color="000000" w:sz="4" w:space="4"/>
+          <w:bottom w:val="single" w:color="000000" w:sz="4" w:space="1"/>
+          <w:right w:val="single" w:color="000000" w:sz="4" w:space="4"/>
         </w:pBdr>
         <w:spacing w:after="0" w:line="240" w:lineRule="auto"/>
         <w:rPr>
-          <w:rFonts w:ascii="Times New Roman" w:eastAsia="Times New Roman" w:hAnsi="Times New Roman" w:cs="Times New Roman"/>
-          <w:b/>
-        </w:rPr>
-      </w:pPr>
-      <w:r>
-        <w:rPr>
-          <w:rFonts w:ascii="Times New Roman" w:eastAsia="Times New Roman" w:hAnsi="Times New Roman" w:cs="Times New Roman"/>
+          <w:rFonts w:ascii="Times New Roman" w:hAnsi="Times New Roman" w:eastAsia="Times New Roman" w:cs="Times New Roman"/>
+          <w:b/>
+        </w:rPr>
+      </w:pPr>
+      <w:r>
+        <w:rPr>
+          <w:rFonts w:ascii="Times New Roman" w:hAnsi="Times New Roman" w:eastAsia="Times New Roman" w:cs="Times New Roman"/>
           <w:b/>
         </w:rPr>
         <w:t>Questions</w:t>
@@ -1721,26 +1647,26 @@
     <w:p>
       <w:pPr>
         <w:pBdr>
-          <w:top w:val="single" w:sz="4" w:space="1" w:color="000000"/>
-          <w:left w:val="single" w:sz="4" w:space="4" w:color="000000"/>
-          <w:bottom w:val="single" w:sz="4" w:space="1" w:color="000000"/>
-          <w:right w:val="single" w:sz="4" w:space="4" w:color="000000"/>
+          <w:top w:val="single" w:color="000000" w:sz="4" w:space="1"/>
+          <w:left w:val="single" w:color="000000" w:sz="4" w:space="4"/>
+          <w:bottom w:val="single" w:color="000000" w:sz="4" w:space="1"/>
+          <w:right w:val="single" w:color="000000" w:sz="4" w:space="4"/>
         </w:pBdr>
         <w:spacing w:after="0" w:line="240" w:lineRule="auto"/>
         <w:rPr>
-          <w:rFonts w:ascii="Times New Roman" w:eastAsia="Times New Roman" w:hAnsi="Times New Roman" w:cs="Times New Roman"/>
-        </w:rPr>
-      </w:pPr>
-      <w:r>
-        <w:rPr>
-          <w:rFonts w:ascii="Times New Roman" w:eastAsia="Times New Roman" w:hAnsi="Times New Roman" w:cs="Times New Roman"/>
+          <w:rFonts w:ascii="Times New Roman" w:hAnsi="Times New Roman" w:eastAsia="Times New Roman" w:cs="Times New Roman"/>
+        </w:rPr>
+      </w:pPr>
+      <w:r>
+        <w:rPr>
+          <w:rFonts w:ascii="Times New Roman" w:hAnsi="Times New Roman" w:eastAsia="Times New Roman" w:cs="Times New Roman"/>
           <w:b/>
         </w:rPr>
         <w:t>4</w:t>
       </w:r>
       <w:r>
         <w:rPr>
-          <w:rFonts w:ascii="Times New Roman" w:eastAsia="Times New Roman" w:hAnsi="Times New Roman" w:cs="Times New Roman"/>
+          <w:rFonts w:ascii="Times New Roman" w:hAnsi="Times New Roman" w:eastAsia="Times New Roman" w:cs="Times New Roman"/>
         </w:rPr>
         <w:t xml:space="preserve"> What is the mean CD4 T cell count for these 13 participants (rounded to the nearest tenth)?</w:t>
       </w:r>
@@ -1748,26 +1674,26 @@
     <w:p>
       <w:pPr>
         <w:pBdr>
-          <w:top w:val="single" w:sz="4" w:space="1" w:color="000000"/>
-          <w:left w:val="single" w:sz="4" w:space="4" w:color="000000"/>
-          <w:bottom w:val="single" w:sz="4" w:space="1" w:color="000000"/>
-          <w:right w:val="single" w:sz="4" w:space="4" w:color="000000"/>
+          <w:top w:val="single" w:color="000000" w:sz="4" w:space="1"/>
+          <w:left w:val="single" w:color="000000" w:sz="4" w:space="4"/>
+          <w:bottom w:val="single" w:color="000000" w:sz="4" w:space="1"/>
+          <w:right w:val="single" w:color="000000" w:sz="4" w:space="4"/>
         </w:pBdr>
         <w:spacing w:after="0" w:line="240" w:lineRule="auto"/>
         <w:rPr>
-          <w:rFonts w:ascii="Times New Roman" w:eastAsia="Times New Roman" w:hAnsi="Times New Roman" w:cs="Times New Roman"/>
-        </w:rPr>
-      </w:pPr>
-      <w:r>
-        <w:rPr>
-          <w:rFonts w:ascii="Times New Roman" w:eastAsia="Times New Roman" w:hAnsi="Times New Roman" w:cs="Times New Roman"/>
+          <w:rFonts w:ascii="Times New Roman" w:hAnsi="Times New Roman" w:eastAsia="Times New Roman" w:cs="Times New Roman"/>
+        </w:rPr>
+      </w:pPr>
+      <w:r>
+        <w:rPr>
+          <w:rFonts w:ascii="Times New Roman" w:hAnsi="Times New Roman" w:eastAsia="Times New Roman" w:cs="Times New Roman"/>
           <w:b/>
         </w:rPr>
         <w:t>5</w:t>
       </w:r>
       <w:r>
         <w:rPr>
-          <w:rFonts w:ascii="Times New Roman" w:eastAsia="Times New Roman" w:hAnsi="Times New Roman" w:cs="Times New Roman"/>
+          <w:rFonts w:ascii="Times New Roman" w:hAnsi="Times New Roman" w:eastAsia="Times New Roman" w:cs="Times New Roman"/>
         </w:rPr>
         <w:t xml:space="preserve"> What is the median CD4 T cell count for these 13 participants?</w:t>
       </w:r>
@@ -1775,26 +1701,26 @@
     <w:p>
       <w:pPr>
         <w:pBdr>
-          <w:top w:val="single" w:sz="4" w:space="1" w:color="000000"/>
-          <w:left w:val="single" w:sz="4" w:space="4" w:color="000000"/>
-          <w:bottom w:val="single" w:sz="4" w:space="1" w:color="000000"/>
-          <w:right w:val="single" w:sz="4" w:space="4" w:color="000000"/>
+          <w:top w:val="single" w:color="000000" w:sz="4" w:space="1"/>
+          <w:left w:val="single" w:color="000000" w:sz="4" w:space="4"/>
+          <w:bottom w:val="single" w:color="000000" w:sz="4" w:space="1"/>
+          <w:right w:val="single" w:color="000000" w:sz="4" w:space="4"/>
         </w:pBdr>
         <w:spacing w:after="0" w:line="240" w:lineRule="auto"/>
         <w:rPr>
-          <w:rFonts w:ascii="Times New Roman" w:eastAsia="Times New Roman" w:hAnsi="Times New Roman" w:cs="Times New Roman"/>
-        </w:rPr>
-      </w:pPr>
-      <w:r>
-        <w:rPr>
-          <w:rFonts w:ascii="Times New Roman" w:eastAsia="Times New Roman" w:hAnsi="Times New Roman" w:cs="Times New Roman"/>
+          <w:rFonts w:ascii="Times New Roman" w:hAnsi="Times New Roman" w:eastAsia="Times New Roman" w:cs="Times New Roman"/>
+        </w:rPr>
+      </w:pPr>
+      <w:r>
+        <w:rPr>
+          <w:rFonts w:ascii="Times New Roman" w:hAnsi="Times New Roman" w:eastAsia="Times New Roman" w:cs="Times New Roman"/>
           <w:b/>
         </w:rPr>
         <w:t>6</w:t>
       </w:r>
       <w:r>
         <w:rPr>
-          <w:rFonts w:ascii="Times New Roman" w:eastAsia="Times New Roman" w:hAnsi="Times New Roman" w:cs="Times New Roman"/>
+          <w:rFonts w:ascii="Times New Roman" w:hAnsi="Times New Roman" w:eastAsia="Times New Roman" w:cs="Times New Roman"/>
         </w:rPr>
         <w:t xml:space="preserve"> T/F? There is no mode CD4 T cell count for these 13 participants.</w:t>
       </w:r>
@@ -1802,26 +1728,26 @@
     <w:p>
       <w:pPr>
         <w:pBdr>
-          <w:top w:val="single" w:sz="4" w:space="1" w:color="000000"/>
-          <w:left w:val="single" w:sz="4" w:space="4" w:color="000000"/>
-          <w:bottom w:val="single" w:sz="4" w:space="1" w:color="000000"/>
-          <w:right w:val="single" w:sz="4" w:space="4" w:color="000000"/>
+          <w:top w:val="single" w:color="000000" w:sz="4" w:space="1"/>
+          <w:left w:val="single" w:color="000000" w:sz="4" w:space="4"/>
+          <w:bottom w:val="single" w:color="000000" w:sz="4" w:space="1"/>
+          <w:right w:val="single" w:color="000000" w:sz="4" w:space="4"/>
         </w:pBdr>
         <w:spacing w:after="0" w:line="240" w:lineRule="auto"/>
         <w:rPr>
-          <w:rFonts w:ascii="Times New Roman" w:eastAsia="Times New Roman" w:hAnsi="Times New Roman" w:cs="Times New Roman"/>
-        </w:rPr>
-      </w:pPr>
-      <w:r>
-        <w:rPr>
-          <w:rFonts w:ascii="Times New Roman" w:eastAsia="Times New Roman" w:hAnsi="Times New Roman" w:cs="Times New Roman"/>
+          <w:rFonts w:ascii="Times New Roman" w:hAnsi="Times New Roman" w:eastAsia="Times New Roman" w:cs="Times New Roman"/>
+        </w:rPr>
+      </w:pPr>
+      <w:r>
+        <w:rPr>
+          <w:rFonts w:ascii="Times New Roman" w:hAnsi="Times New Roman" w:eastAsia="Times New Roman" w:cs="Times New Roman"/>
           <w:b/>
         </w:rPr>
         <w:t>7</w:t>
       </w:r>
       <w:r>
         <w:rPr>
-          <w:rFonts w:ascii="Times New Roman" w:eastAsia="Times New Roman" w:hAnsi="Times New Roman" w:cs="Times New Roman"/>
+          <w:rFonts w:ascii="Times New Roman" w:hAnsi="Times New Roman" w:eastAsia="Times New Roman" w:cs="Times New Roman"/>
         </w:rPr>
         <w:t xml:space="preserve"> Which measure of central tendency is best to report based on your results?</w:t>
       </w:r>
@@ -1830,22 +1756,22 @@
       <w:pPr>
         <w:spacing w:after="0" w:line="240" w:lineRule="auto"/>
         <w:rPr>
-          <w:rFonts w:ascii="Times New Roman" w:eastAsia="Times New Roman" w:hAnsi="Times New Roman" w:cs="Times New Roman"/>
-          <w:b/>
-        </w:rPr>
-      </w:pPr>
-    </w:p>
-    <w:p>
-      <w:pPr>
-        <w:spacing w:after="0" w:line="240" w:lineRule="auto"/>
-        <w:rPr>
-          <w:rFonts w:ascii="Times New Roman" w:eastAsia="Times New Roman" w:hAnsi="Times New Roman" w:cs="Times New Roman"/>
-          <w:b/>
-        </w:rPr>
-      </w:pPr>
-      <w:r>
-        <w:rPr>
-          <w:rFonts w:ascii="Times New Roman" w:eastAsia="Times New Roman" w:hAnsi="Times New Roman" w:cs="Times New Roman"/>
+          <w:rFonts w:ascii="Times New Roman" w:hAnsi="Times New Roman" w:eastAsia="Times New Roman" w:cs="Times New Roman"/>
+          <w:b/>
+        </w:rPr>
+      </w:pPr>
+    </w:p>
+    <w:p>
+      <w:pPr>
+        <w:spacing w:after="0" w:line="240" w:lineRule="auto"/>
+        <w:rPr>
+          <w:rFonts w:ascii="Times New Roman" w:hAnsi="Times New Roman" w:eastAsia="Times New Roman" w:cs="Times New Roman"/>
+          <w:b/>
+        </w:rPr>
+      </w:pPr>
+      <w:r>
+        <w:rPr>
+          <w:rFonts w:ascii="Times New Roman" w:hAnsi="Times New Roman" w:eastAsia="Times New Roman" w:cs="Times New Roman"/>
           <w:b/>
         </w:rPr>
         <w:t>Example 3. Numerical and graphical descriptions of numerical variables</w:t>
@@ -1855,32 +1781,26 @@
       <w:pPr>
         <w:spacing w:after="0" w:line="240" w:lineRule="auto"/>
         <w:rPr>
-          <w:rFonts w:ascii="Times New Roman" w:eastAsia="Times New Roman" w:hAnsi="Times New Roman" w:cs="Times New Roman"/>
-        </w:rPr>
-      </w:pPr>
-      <w:r>
-        <w:rPr>
-          <w:rFonts w:ascii="Times New Roman" w:eastAsia="Times New Roman" w:hAnsi="Times New Roman" w:cs="Times New Roman"/>
-        </w:rPr>
-        <w:t xml:space="preserve">Thilothammal et al. designed a study to </w:t>
-      </w:r>
-      <w:r>
-        <w:rPr>
-          <w:rFonts w:ascii="Times New Roman" w:eastAsia="Times New Roman" w:hAnsi="Times New Roman" w:cs="Times New Roman"/>
-        </w:rPr>
-        <w:t>determine the efficacy of BCG (bacillus Calmette-</w:t>
-      </w:r>
-    </w:p>
-    <w:p>
-      <w:pPr>
-        <w:spacing w:after="0" w:line="240" w:lineRule="auto"/>
-        <w:rPr>
-          <w:rFonts w:ascii="Times New Roman" w:eastAsia="Times New Roman" w:hAnsi="Times New Roman" w:cs="Times New Roman"/>
-        </w:rPr>
-      </w:pPr>
-      <w:r>
-        <w:rPr>
-          <w:rFonts w:ascii="Times New Roman" w:eastAsia="Times New Roman" w:hAnsi="Times New Roman" w:cs="Times New Roman"/>
+          <w:rFonts w:ascii="Times New Roman" w:hAnsi="Times New Roman" w:eastAsia="Times New Roman" w:cs="Times New Roman"/>
+        </w:rPr>
+      </w:pPr>
+      <w:r>
+        <w:rPr>
+          <w:rFonts w:ascii="Times New Roman" w:hAnsi="Times New Roman" w:eastAsia="Times New Roman" w:cs="Times New Roman"/>
+        </w:rPr>
+        <w:t>Thilothammal et al. designed a study to determine the efficacy of BCG (bacillus Calmette-</w:t>
+      </w:r>
+    </w:p>
+    <w:p>
+      <w:pPr>
+        <w:spacing w:after="0" w:line="240" w:lineRule="auto"/>
+        <w:rPr>
+          <w:rFonts w:ascii="Times New Roman" w:hAnsi="Times New Roman" w:eastAsia="Times New Roman" w:cs="Times New Roman"/>
+        </w:rPr>
+      </w:pPr>
+      <w:r>
+        <w:rPr>
+          <w:rFonts w:ascii="Times New Roman" w:hAnsi="Times New Roman" w:eastAsia="Times New Roman" w:cs="Times New Roman"/>
         </w:rPr>
         <w:t>Guérin) vaccine in preventing tuberculosis meningitis. Among the data collected on each subject</w:t>
       </w:r>
@@ -1889,12 +1809,12 @@
       <w:pPr>
         <w:spacing w:after="0" w:line="240" w:lineRule="auto"/>
         <w:rPr>
-          <w:rFonts w:ascii="Times New Roman" w:eastAsia="Times New Roman" w:hAnsi="Times New Roman" w:cs="Times New Roman"/>
-        </w:rPr>
-      </w:pPr>
-      <w:r>
-        <w:rPr>
-          <w:rFonts w:ascii="Times New Roman" w:eastAsia="Times New Roman" w:hAnsi="Times New Roman" w:cs="Times New Roman"/>
+          <w:rFonts w:ascii="Times New Roman" w:hAnsi="Times New Roman" w:eastAsia="Times New Roman" w:cs="Times New Roman"/>
+        </w:rPr>
+      </w:pPr>
+      <w:r>
+        <w:rPr>
+          <w:rFonts w:ascii="Times New Roman" w:hAnsi="Times New Roman" w:eastAsia="Times New Roman" w:cs="Times New Roman"/>
         </w:rPr>
         <w:t>was a measure of nutritional status (actual weight expressed as a percentage of expected weight</w:t>
       </w:r>
@@ -1903,32 +1823,26 @@
       <w:pPr>
         <w:spacing w:after="0" w:line="240" w:lineRule="auto"/>
         <w:rPr>
-          <w:rFonts w:ascii="Times New Roman" w:eastAsia="Times New Roman" w:hAnsi="Times New Roman" w:cs="Times New Roman"/>
-        </w:rPr>
-      </w:pPr>
-      <w:r>
-        <w:rPr>
-          <w:rFonts w:ascii="Times New Roman" w:eastAsia="Times New Roman" w:hAnsi="Times New Roman" w:cs="Times New Roman"/>
-        </w:rPr>
-        <w:t>for actual hei</w:t>
-      </w:r>
-      <w:r>
-        <w:rPr>
-          <w:rFonts w:ascii="Times New Roman" w:eastAsia="Times New Roman" w:hAnsi="Times New Roman" w:cs="Times New Roman"/>
-        </w:rPr>
-        <w:t>ght). The nutritional status values of the 107 cases studied are listed below (Daniel,</w:t>
-      </w:r>
-    </w:p>
-    <w:p>
-      <w:pPr>
-        <w:spacing w:after="0" w:line="240" w:lineRule="auto"/>
-        <w:rPr>
-          <w:rFonts w:ascii="Times New Roman" w:eastAsia="Times New Roman" w:hAnsi="Times New Roman" w:cs="Times New Roman"/>
-        </w:rPr>
-      </w:pPr>
-      <w:r>
-        <w:rPr>
-          <w:rFonts w:ascii="Times New Roman" w:eastAsia="Times New Roman" w:hAnsi="Times New Roman" w:cs="Times New Roman"/>
+          <w:rFonts w:ascii="Times New Roman" w:hAnsi="Times New Roman" w:eastAsia="Times New Roman" w:cs="Times New Roman"/>
+        </w:rPr>
+      </w:pPr>
+      <w:r>
+        <w:rPr>
+          <w:rFonts w:ascii="Times New Roman" w:hAnsi="Times New Roman" w:eastAsia="Times New Roman" w:cs="Times New Roman"/>
+        </w:rPr>
+        <w:t>for actual height). The nutritional status values of the 107 cases studied are listed below (Daniel,</w:t>
+      </w:r>
+    </w:p>
+    <w:p>
+      <w:pPr>
+        <w:spacing w:after="0" w:line="240" w:lineRule="auto"/>
+        <w:rPr>
+          <w:rFonts w:ascii="Times New Roman" w:hAnsi="Times New Roman" w:eastAsia="Times New Roman" w:cs="Times New Roman"/>
+        </w:rPr>
+      </w:pPr>
+      <w:r>
+        <w:rPr>
+          <w:rFonts w:ascii="Times New Roman" w:hAnsi="Times New Roman" w:eastAsia="Times New Roman" w:cs="Times New Roman"/>
         </w:rPr>
         <w:t>2005).</w:t>
       </w:r>
@@ -1937,20 +1851,20 @@
       <w:pPr>
         <w:spacing w:after="0" w:line="240" w:lineRule="auto"/>
         <w:rPr>
-          <w:rFonts w:ascii="Times New Roman" w:eastAsia="Times New Roman" w:hAnsi="Times New Roman" w:cs="Times New Roman"/>
-        </w:rPr>
-      </w:pPr>
-    </w:p>
-    <w:p>
-      <w:pPr>
-        <w:spacing w:after="0" w:line="240" w:lineRule="auto"/>
-        <w:rPr>
-          <w:rFonts w:ascii="Times New Roman" w:eastAsia="Times New Roman" w:hAnsi="Times New Roman" w:cs="Times New Roman"/>
-        </w:rPr>
-      </w:pPr>
-      <w:r>
-        <w:rPr>
-          <w:rFonts w:ascii="Times New Roman" w:eastAsia="Times New Roman" w:hAnsi="Times New Roman" w:cs="Times New Roman"/>
+          <w:rFonts w:ascii="Times New Roman" w:hAnsi="Times New Roman" w:eastAsia="Times New Roman" w:cs="Times New Roman"/>
+        </w:rPr>
+      </w:pPr>
+    </w:p>
+    <w:p>
+      <w:pPr>
+        <w:spacing w:after="0" w:line="240" w:lineRule="auto"/>
+        <w:rPr>
+          <w:rFonts w:ascii="Times New Roman" w:hAnsi="Times New Roman" w:eastAsia="Times New Roman" w:cs="Times New Roman"/>
+        </w:rPr>
+      </w:pPr>
+      <w:r>
+        <w:rPr>
+          <w:rFonts w:ascii="Times New Roman" w:hAnsi="Times New Roman" w:eastAsia="Times New Roman" w:cs="Times New Roman"/>
         </w:rPr>
         <w:t>73.3 54.6 82.4 76.5 72.2 73.6 74.0 80.5 71.0 56.8 80.6 100.0 79.6 67.3 50.4 66.0 83.0 72.3 55.7</w:t>
       </w:r>
@@ -1959,32 +1873,26 @@
       <w:pPr>
         <w:spacing w:after="0" w:line="240" w:lineRule="auto"/>
         <w:rPr>
-          <w:rFonts w:ascii="Times New Roman" w:eastAsia="Times New Roman" w:hAnsi="Times New Roman" w:cs="Times New Roman"/>
-        </w:rPr>
-      </w:pPr>
-      <w:r>
-        <w:rPr>
-          <w:rFonts w:ascii="Times New Roman" w:eastAsia="Times New Roman" w:hAnsi="Times New Roman" w:cs="Times New Roman"/>
-        </w:rPr>
-        <w:t xml:space="preserve">64.1 66.3 50.9 71.0 76.5 99.6 79.3 76.9 96.0 64.8 74.0 72.6 80.7 </w:t>
-      </w:r>
-      <w:r>
-        <w:rPr>
-          <w:rFonts w:ascii="Times New Roman" w:eastAsia="Times New Roman" w:hAnsi="Times New Roman" w:cs="Times New Roman"/>
-        </w:rPr>
-        <w:t>109.0 68.6 73.8 74.0 72.7 65.9</w:t>
-      </w:r>
-    </w:p>
-    <w:p>
-      <w:pPr>
-        <w:spacing w:after="0" w:line="240" w:lineRule="auto"/>
-        <w:rPr>
-          <w:rFonts w:ascii="Times New Roman" w:eastAsia="Times New Roman" w:hAnsi="Times New Roman" w:cs="Times New Roman"/>
-        </w:rPr>
-      </w:pPr>
-      <w:r>
-        <w:rPr>
-          <w:rFonts w:ascii="Times New Roman" w:eastAsia="Times New Roman" w:hAnsi="Times New Roman" w:cs="Times New Roman"/>
+          <w:rFonts w:ascii="Times New Roman" w:hAnsi="Times New Roman" w:eastAsia="Times New Roman" w:cs="Times New Roman"/>
+        </w:rPr>
+      </w:pPr>
+      <w:r>
+        <w:rPr>
+          <w:rFonts w:ascii="Times New Roman" w:hAnsi="Times New Roman" w:eastAsia="Times New Roman" w:cs="Times New Roman"/>
+        </w:rPr>
+        <w:t>64.1 66.3 50.9 71.0 76.5 99.6 79.3 76.9 96.0 64.8 74.0 72.6 80.7 109.0 68.6 73.8 74.0 72.7 65.9</w:t>
+      </w:r>
+    </w:p>
+    <w:p>
+      <w:pPr>
+        <w:spacing w:after="0" w:line="240" w:lineRule="auto"/>
+        <w:rPr>
+          <w:rFonts w:ascii="Times New Roman" w:hAnsi="Times New Roman" w:eastAsia="Times New Roman" w:cs="Times New Roman"/>
+        </w:rPr>
+      </w:pPr>
+      <w:r>
+        <w:rPr>
+          <w:rFonts w:ascii="Times New Roman" w:hAnsi="Times New Roman" w:eastAsia="Times New Roman" w:cs="Times New Roman"/>
         </w:rPr>
         <w:t>73.3 84.4 73.2 70.0 72.8 73.6 70.0 77.4 76.4 66.3 50.5 72.0 97.5 130.0 68.1 86.4 70.0 73.0 59.7</w:t>
       </w:r>
@@ -1993,12 +1901,12 @@
       <w:pPr>
         <w:spacing w:after="0" w:line="240" w:lineRule="auto"/>
         <w:rPr>
-          <w:rFonts w:ascii="Times New Roman" w:eastAsia="Times New Roman" w:hAnsi="Times New Roman" w:cs="Times New Roman"/>
-        </w:rPr>
-      </w:pPr>
-      <w:r>
-        <w:rPr>
-          <w:rFonts w:ascii="Times New Roman" w:eastAsia="Times New Roman" w:hAnsi="Times New Roman" w:cs="Times New Roman"/>
+          <w:rFonts w:ascii="Times New Roman" w:hAnsi="Times New Roman" w:eastAsia="Times New Roman" w:cs="Times New Roman"/>
+        </w:rPr>
+      </w:pPr>
+      <w:r>
+        <w:rPr>
+          <w:rFonts w:ascii="Times New Roman" w:hAnsi="Times New Roman" w:eastAsia="Times New Roman" w:cs="Times New Roman"/>
         </w:rPr>
         <w:t>89.6 76.9 74.6 67.7 91.9 55.0 90.9 70.5 88.2 70.5 74.0 55.5 80.0 76.9 78.1 63.4 58.8 92.3 100.0</w:t>
       </w:r>
@@ -2007,32 +1915,26 @@
       <w:pPr>
         <w:spacing w:after="0" w:line="240" w:lineRule="auto"/>
         <w:rPr>
-          <w:rFonts w:ascii="Times New Roman" w:eastAsia="Times New Roman" w:hAnsi="Times New Roman" w:cs="Times New Roman"/>
-        </w:rPr>
-      </w:pPr>
-      <w:r>
-        <w:rPr>
-          <w:rFonts w:ascii="Times New Roman" w:eastAsia="Times New Roman" w:hAnsi="Times New Roman" w:cs="Times New Roman"/>
-        </w:rPr>
-        <w:t>84.0 71.4 84.6 123.7 93.7 76.9 79</w:t>
-      </w:r>
-      <w:r>
-        <w:rPr>
-          <w:rFonts w:ascii="Times New Roman" w:eastAsia="Times New Roman" w:hAnsi="Times New Roman" w:cs="Times New Roman"/>
-        </w:rPr>
-        <w:t>.6 45.6 92.5 65.6 61.3 64.5 72.7 77.5 76.9 80.2 76.9 88.7 78.1</w:t>
-      </w:r>
-    </w:p>
-    <w:p>
-      <w:pPr>
-        <w:spacing w:after="0" w:line="240" w:lineRule="auto"/>
-        <w:rPr>
-          <w:rFonts w:ascii="Times New Roman" w:eastAsia="Times New Roman" w:hAnsi="Times New Roman" w:cs="Times New Roman"/>
-        </w:rPr>
-      </w:pPr>
-      <w:r>
-        <w:rPr>
-          <w:rFonts w:ascii="Times New Roman" w:eastAsia="Times New Roman" w:hAnsi="Times New Roman" w:cs="Times New Roman"/>
+          <w:rFonts w:ascii="Times New Roman" w:hAnsi="Times New Roman" w:eastAsia="Times New Roman" w:cs="Times New Roman"/>
+        </w:rPr>
+      </w:pPr>
+      <w:r>
+        <w:rPr>
+          <w:rFonts w:ascii="Times New Roman" w:hAnsi="Times New Roman" w:eastAsia="Times New Roman" w:cs="Times New Roman"/>
+        </w:rPr>
+        <w:t>84.0 71.4 84.6 123.7 93.7 76.9 79.6 45.6 92.5 65.6 61.3 64.5 72.7 77.5 76.9 80.2 76.9 88.7 78.1</w:t>
+      </w:r>
+    </w:p>
+    <w:p>
+      <w:pPr>
+        <w:spacing w:after="0" w:line="240" w:lineRule="auto"/>
+        <w:rPr>
+          <w:rFonts w:ascii="Times New Roman" w:hAnsi="Times New Roman" w:eastAsia="Times New Roman" w:cs="Times New Roman"/>
+        </w:rPr>
+      </w:pPr>
+      <w:r>
+        <w:rPr>
+          <w:rFonts w:ascii="Times New Roman" w:hAnsi="Times New Roman" w:eastAsia="Times New Roman" w:cs="Times New Roman"/>
         </w:rPr>
         <w:t>60.6 59.0 84.7 78.2 72.4 68.3 67.5 76.9 82.6 85.4 65.7 65.9</w:t>
       </w:r>
@@ -2041,27 +1943,27 @@
       <w:pPr>
         <w:spacing w:after="0" w:line="240" w:lineRule="auto"/>
         <w:rPr>
-          <w:rFonts w:ascii="Times New Roman" w:eastAsia="Times New Roman" w:hAnsi="Times New Roman" w:cs="Times New Roman"/>
-        </w:rPr>
-      </w:pPr>
-    </w:p>
-    <w:p>
-      <w:pPr>
-        <w:spacing w:after="0" w:line="240" w:lineRule="auto"/>
-        <w:rPr>
-          <w:rFonts w:ascii="Times New Roman" w:eastAsia="Times New Roman" w:hAnsi="Times New Roman" w:cs="Times New Roman"/>
-        </w:rPr>
-      </w:pPr>
-      <w:r>
-        <w:rPr>
-          <w:rFonts w:ascii="Times New Roman" w:eastAsia="Times New Roman" w:hAnsi="Times New Roman" w:cs="Times New Roman"/>
+          <w:rFonts w:ascii="Times New Roman" w:hAnsi="Times New Roman" w:eastAsia="Times New Roman" w:cs="Times New Roman"/>
+        </w:rPr>
+      </w:pPr>
+    </w:p>
+    <w:p>
+      <w:pPr>
+        <w:spacing w:after="0" w:line="240" w:lineRule="auto"/>
+        <w:rPr>
+          <w:rFonts w:ascii="Times New Roman" w:hAnsi="Times New Roman" w:eastAsia="Times New Roman" w:cs="Times New Roman"/>
+        </w:rPr>
+      </w:pPr>
+      <w:r>
+        <w:rPr>
+          <w:rFonts w:ascii="Times New Roman" w:hAnsi="Times New Roman" w:eastAsia="Times New Roman" w:cs="Times New Roman"/>
           <w:b/>
         </w:rPr>
         <w:t xml:space="preserve">Task 9. </w:t>
       </w:r>
       <w:r>
         <w:rPr>
-          <w:rFonts w:ascii="Times New Roman" w:eastAsia="Times New Roman" w:hAnsi="Times New Roman" w:cs="Times New Roman"/>
+          <w:rFonts w:ascii="Times New Roman" w:hAnsi="Times New Roman" w:eastAsia="Times New Roman" w:cs="Times New Roman"/>
         </w:rPr>
         <w:t>Use this data to create a numerical vector in R.</w:t>
       </w:r>
@@ -2070,88 +1972,82 @@
       <w:pPr>
         <w:spacing w:after="0" w:line="240" w:lineRule="auto"/>
         <w:rPr>
-          <w:rFonts w:ascii="Times New Roman" w:eastAsia="Times New Roman" w:hAnsi="Times New Roman" w:cs="Times New Roman"/>
-        </w:rPr>
-      </w:pPr>
-    </w:p>
-    <w:p>
-      <w:pPr>
-        <w:spacing w:after="0" w:line="240" w:lineRule="auto"/>
-        <w:rPr>
-          <w:rFonts w:ascii="Times New Roman" w:eastAsia="Times New Roman" w:hAnsi="Times New Roman" w:cs="Times New Roman"/>
-        </w:rPr>
-      </w:pPr>
-      <w:r>
-        <w:rPr>
-          <w:rFonts w:ascii="Times New Roman" w:eastAsia="Times New Roman" w:hAnsi="Times New Roman" w:cs="Times New Roman"/>
+          <w:rFonts w:ascii="Times New Roman" w:hAnsi="Times New Roman" w:eastAsia="Times New Roman" w:cs="Times New Roman"/>
+        </w:rPr>
+      </w:pPr>
+    </w:p>
+    <w:p>
+      <w:pPr>
+        <w:spacing w:after="0" w:line="240" w:lineRule="auto"/>
+        <w:rPr>
+          <w:rFonts w:ascii="Times New Roman" w:hAnsi="Times New Roman" w:eastAsia="Times New Roman" w:cs="Times New Roman"/>
+        </w:rPr>
+      </w:pPr>
+      <w:r>
+        <w:rPr>
+          <w:rFonts w:ascii="Times New Roman" w:hAnsi="Times New Roman" w:eastAsia="Times New Roman" w:cs="Times New Roman"/>
           <w:b/>
         </w:rPr>
         <w:t xml:space="preserve">Task 10. </w:t>
       </w:r>
       <w:r>
         <w:rPr>
-          <w:rFonts w:ascii="Times New Roman" w:eastAsia="Times New Roman" w:hAnsi="Times New Roman" w:cs="Times New Roman"/>
-        </w:rPr>
-        <w:t>Use R to calculate the mean, median, mode, standard deviation, mi</w:t>
-      </w:r>
-      <w:r>
-        <w:rPr>
-          <w:rFonts w:ascii="Times New Roman" w:eastAsia="Times New Roman" w:hAnsi="Times New Roman" w:cs="Times New Roman"/>
-        </w:rPr>
-        <w:t>nimum value, and maximum value of this vector.</w:t>
-      </w:r>
-    </w:p>
-    <w:p>
-      <w:pPr>
-        <w:spacing w:after="0" w:line="240" w:lineRule="auto"/>
-        <w:rPr>
-          <w:rFonts w:ascii="Times New Roman" w:eastAsia="Times New Roman" w:hAnsi="Times New Roman" w:cs="Times New Roman"/>
-        </w:rPr>
-      </w:pPr>
-    </w:p>
-    <w:p>
-      <w:pPr>
-        <w:spacing w:after="0" w:line="240" w:lineRule="auto"/>
-        <w:rPr>
-          <w:rFonts w:ascii="Times New Roman" w:eastAsia="Times New Roman" w:hAnsi="Times New Roman" w:cs="Times New Roman"/>
-        </w:rPr>
-      </w:pPr>
-      <w:r>
-        <w:rPr>
-          <w:rFonts w:ascii="Times New Roman" w:eastAsia="Times New Roman" w:hAnsi="Times New Roman" w:cs="Times New Roman"/>
+          <w:rFonts w:ascii="Times New Roman" w:hAnsi="Times New Roman" w:eastAsia="Times New Roman" w:cs="Times New Roman"/>
+        </w:rPr>
+        <w:t>Use R to calculate the mean, median, mode, standard deviation, minimum value, and maximum value of this vector.</w:t>
+      </w:r>
+    </w:p>
+    <w:p>
+      <w:pPr>
+        <w:spacing w:after="0" w:line="240" w:lineRule="auto"/>
+        <w:rPr>
+          <w:rFonts w:ascii="Times New Roman" w:hAnsi="Times New Roman" w:eastAsia="Times New Roman" w:cs="Times New Roman"/>
+        </w:rPr>
+      </w:pPr>
+    </w:p>
+    <w:p>
+      <w:pPr>
+        <w:spacing w:after="0" w:line="240" w:lineRule="auto"/>
+        <w:rPr>
+          <w:rFonts w:ascii="Times New Roman" w:hAnsi="Times New Roman" w:eastAsia="Times New Roman" w:cs="Times New Roman"/>
+        </w:rPr>
+      </w:pPr>
+      <w:r>
+        <w:rPr>
+          <w:rFonts w:ascii="Times New Roman" w:hAnsi="Times New Roman" w:eastAsia="Times New Roman" w:cs="Times New Roman"/>
           <w:b/>
         </w:rPr>
         <w:t xml:space="preserve">Task 11. </w:t>
       </w:r>
       <w:r>
         <w:rPr>
-          <w:rFonts w:ascii="Times New Roman" w:eastAsia="Times New Roman" w:hAnsi="Times New Roman" w:cs="Times New Roman"/>
+          <w:rFonts w:ascii="Times New Roman" w:hAnsi="Times New Roman" w:eastAsia="Times New Roman" w:cs="Times New Roman"/>
         </w:rPr>
         <w:t xml:space="preserve">Create a histogram of these values (hint: you </w:t>
       </w:r>
       <w:r>
         <w:rPr>
-          <w:rFonts w:ascii="Times New Roman" w:eastAsia="Times New Roman" w:hAnsi="Times New Roman" w:cs="Times New Roman"/>
+          <w:rFonts w:ascii="Times New Roman" w:hAnsi="Times New Roman" w:eastAsia="Times New Roman" w:cs="Times New Roman"/>
           <w:i/>
         </w:rPr>
         <w:t>must</w:t>
       </w:r>
       <w:r>
         <w:rPr>
-          <w:rFonts w:ascii="Times New Roman" w:eastAsia="Times New Roman" w:hAnsi="Times New Roman" w:cs="Times New Roman"/>
+          <w:rFonts w:ascii="Times New Roman" w:hAnsi="Times New Roman" w:eastAsia="Times New Roman" w:cs="Times New Roman"/>
         </w:rPr>
         <w:t xml:space="preserve"> pass a data frame to </w:t>
       </w:r>
       <w:r>
         <w:rPr>
-          <w:rFonts w:ascii="Courier New" w:eastAsia="Courier New" w:hAnsi="Courier New" w:cs="Courier New"/>
+          <w:rFonts w:ascii="Courier New" w:hAnsi="Courier New" w:eastAsia="Courier New" w:cs="Courier New"/>
           <w:shd w:val="clear" w:color="auto" w:fill="EFEFEF"/>
         </w:rPr>
         <w:t>ggplot()</w:t>
       </w:r>
       <w:r>
         <w:rPr>
-          <w:rFonts w:ascii="Times New Roman" w:eastAsia="Times New Roman" w:hAnsi="Times New Roman" w:cs="Times New Roman"/>
+          <w:rFonts w:ascii="Times New Roman" w:hAnsi="Times New Roman" w:eastAsia="Times New Roman" w:cs="Times New Roman"/>
         </w:rPr>
         <w:t>. It will not plot a standalone vector).</w:t>
       </w:r>
@@ -2160,27 +2056,27 @@
       <w:pPr>
         <w:spacing w:after="0" w:line="240" w:lineRule="auto"/>
         <w:rPr>
-          <w:rFonts w:ascii="Times New Roman" w:eastAsia="Times New Roman" w:hAnsi="Times New Roman" w:cs="Times New Roman"/>
+          <w:rFonts w:ascii="Times New Roman" w:hAnsi="Times New Roman" w:eastAsia="Times New Roman" w:cs="Times New Roman"/>
         </w:rPr>
       </w:pPr>
     </w:p>
     <w:p>
       <w:pPr>
         <w:pBdr>
-          <w:top w:val="single" w:sz="4" w:space="1" w:color="000000"/>
-          <w:left w:val="single" w:sz="4" w:space="4" w:color="000000"/>
-          <w:bottom w:val="single" w:sz="4" w:space="1" w:color="000000"/>
-          <w:right w:val="single" w:sz="4" w:space="4" w:color="000000"/>
+          <w:top w:val="single" w:color="000000" w:sz="4" w:space="1"/>
+          <w:left w:val="single" w:color="000000" w:sz="4" w:space="4"/>
+          <w:bottom w:val="single" w:color="000000" w:sz="4" w:space="1"/>
+          <w:right w:val="single" w:color="000000" w:sz="4" w:space="4"/>
         </w:pBdr>
         <w:spacing w:after="0" w:line="240" w:lineRule="auto"/>
         <w:rPr>
-          <w:rFonts w:ascii="Times New Roman" w:eastAsia="Times New Roman" w:hAnsi="Times New Roman" w:cs="Times New Roman"/>
-          <w:b/>
-        </w:rPr>
-      </w:pPr>
-      <w:r>
-        <w:rPr>
-          <w:rFonts w:ascii="Times New Roman" w:eastAsia="Times New Roman" w:hAnsi="Times New Roman" w:cs="Times New Roman"/>
+          <w:rFonts w:ascii="Times New Roman" w:hAnsi="Times New Roman" w:eastAsia="Times New Roman" w:cs="Times New Roman"/>
+          <w:b/>
+        </w:rPr>
+      </w:pPr>
+      <w:r>
+        <w:rPr>
+          <w:rFonts w:ascii="Times New Roman" w:hAnsi="Times New Roman" w:eastAsia="Times New Roman" w:cs="Times New Roman"/>
           <w:b/>
         </w:rPr>
         <w:t>Questions</w:t>
@@ -2189,26 +2085,26 @@
     <w:p>
       <w:pPr>
         <w:pBdr>
-          <w:top w:val="single" w:sz="4" w:space="1" w:color="000000"/>
-          <w:left w:val="single" w:sz="4" w:space="4" w:color="000000"/>
-          <w:bottom w:val="single" w:sz="4" w:space="1" w:color="000000"/>
-          <w:right w:val="single" w:sz="4" w:space="4" w:color="000000"/>
+          <w:top w:val="single" w:color="000000" w:sz="4" w:space="1"/>
+          <w:left w:val="single" w:color="000000" w:sz="4" w:space="4"/>
+          <w:bottom w:val="single" w:color="000000" w:sz="4" w:space="1"/>
+          <w:right w:val="single" w:color="000000" w:sz="4" w:space="4"/>
         </w:pBdr>
         <w:spacing w:after="0" w:line="240" w:lineRule="auto"/>
         <w:rPr>
-          <w:rFonts w:ascii="Times New Roman" w:eastAsia="Times New Roman" w:hAnsi="Times New Roman" w:cs="Times New Roman"/>
-        </w:rPr>
-      </w:pPr>
-      <w:r>
-        <w:rPr>
-          <w:rFonts w:ascii="Times New Roman" w:eastAsia="Times New Roman" w:hAnsi="Times New Roman" w:cs="Times New Roman"/>
+          <w:rFonts w:ascii="Times New Roman" w:hAnsi="Times New Roman" w:eastAsia="Times New Roman" w:cs="Times New Roman"/>
+        </w:rPr>
+      </w:pPr>
+      <w:r>
+        <w:rPr>
+          <w:rFonts w:ascii="Times New Roman" w:hAnsi="Times New Roman" w:eastAsia="Times New Roman" w:cs="Times New Roman"/>
           <w:b/>
         </w:rPr>
         <w:t>8</w:t>
       </w:r>
       <w:r>
         <w:rPr>
-          <w:rFonts w:ascii="Times New Roman" w:eastAsia="Times New Roman" w:hAnsi="Times New Roman" w:cs="Times New Roman"/>
+          <w:rFonts w:ascii="Times New Roman" w:hAnsi="Times New Roman" w:eastAsia="Times New Roman" w:cs="Times New Roman"/>
         </w:rPr>
         <w:t xml:space="preserve"> What is the standard deviation of these participants’ nutritional status (rounded to the nearest tenth)?</w:t>
       </w:r>
@@ -2216,40 +2112,40 @@
     <w:p>
       <w:pPr>
         <w:pBdr>
-          <w:top w:val="single" w:sz="4" w:space="1" w:color="000000"/>
-          <w:left w:val="single" w:sz="4" w:space="4" w:color="000000"/>
-          <w:bottom w:val="single" w:sz="4" w:space="1" w:color="000000"/>
-          <w:right w:val="single" w:sz="4" w:space="4" w:color="000000"/>
+          <w:top w:val="single" w:color="000000" w:sz="4" w:space="1"/>
+          <w:left w:val="single" w:color="000000" w:sz="4" w:space="4"/>
+          <w:bottom w:val="single" w:color="000000" w:sz="4" w:space="1"/>
+          <w:right w:val="single" w:color="000000" w:sz="4" w:space="4"/>
         </w:pBdr>
         <w:spacing w:after="0" w:line="240" w:lineRule="auto"/>
         <w:rPr>
-          <w:rFonts w:ascii="Times New Roman" w:eastAsia="Times New Roman" w:hAnsi="Times New Roman" w:cs="Times New Roman"/>
-          <w:b/>
-        </w:rPr>
-      </w:pPr>
-      <w:r>
-        <w:rPr>
-          <w:rFonts w:ascii="Times New Roman" w:eastAsia="Times New Roman" w:hAnsi="Times New Roman" w:cs="Times New Roman"/>
+          <w:rFonts w:ascii="Times New Roman" w:hAnsi="Times New Roman" w:eastAsia="Times New Roman" w:cs="Times New Roman"/>
+          <w:b/>
+        </w:rPr>
+      </w:pPr>
+      <w:r>
+        <w:rPr>
+          <w:rFonts w:ascii="Times New Roman" w:hAnsi="Times New Roman" w:eastAsia="Times New Roman" w:cs="Times New Roman"/>
           <w:b/>
         </w:rPr>
         <w:t xml:space="preserve">9 </w:t>
       </w:r>
       <w:r>
         <w:rPr>
-          <w:rFonts w:ascii="Times New Roman" w:eastAsia="Times New Roman" w:hAnsi="Times New Roman" w:cs="Times New Roman"/>
+          <w:rFonts w:ascii="Times New Roman" w:hAnsi="Times New Roman" w:eastAsia="Times New Roman" w:cs="Times New Roman"/>
         </w:rPr>
         <w:t xml:space="preserve">What argument in the </w:t>
       </w:r>
       <w:r>
         <w:rPr>
-          <w:rFonts w:ascii="Courier New" w:eastAsia="Courier New" w:hAnsi="Courier New" w:cs="Courier New"/>
+          <w:rFonts w:ascii="Courier New" w:hAnsi="Courier New" w:eastAsia="Courier New" w:cs="Courier New"/>
           <w:shd w:val="clear" w:color="auto" w:fill="EFEFEF"/>
         </w:rPr>
         <w:t>geom_histogram()</w:t>
       </w:r>
       <w:r>
         <w:rPr>
-          <w:rFonts w:ascii="Times New Roman" w:eastAsia="Times New Roman" w:hAnsi="Times New Roman" w:cs="Times New Roman"/>
+          <w:rFonts w:ascii="Times New Roman" w:hAnsi="Times New Roman" w:eastAsia="Times New Roman" w:cs="Times New Roman"/>
         </w:rPr>
         <w:t xml:space="preserve"> function can you use to adjust the number of bins in your histogram?</w:t>
       </w:r>
@@ -2258,153 +2154,140 @@
       <w:pPr>
         <w:spacing w:after="0" w:line="240" w:lineRule="auto"/>
         <w:rPr>
-          <w:rFonts w:ascii="Times New Roman" w:eastAsia="Times New Roman" w:hAnsi="Times New Roman" w:cs="Times New Roman"/>
-        </w:rPr>
-      </w:pPr>
-    </w:p>
-    <w:p>
-      <w:pPr>
-        <w:spacing w:after="0" w:line="240" w:lineRule="auto"/>
-        <w:rPr>
-          <w:rFonts w:ascii="Times New Roman" w:eastAsia="Times New Roman" w:hAnsi="Times New Roman" w:cs="Times New Roman"/>
-          <w:b/>
-        </w:rPr>
-      </w:pPr>
-      <w:r>
-        <w:rPr>
-          <w:rFonts w:ascii="Times New Roman" w:eastAsia="Times New Roman" w:hAnsi="Times New Roman" w:cs="Times New Roman"/>
-          <w:b/>
-        </w:rPr>
-        <w:t>Example 4. Analyze some class survey dat</w:t>
-      </w:r>
-      <w:r>
-        <w:rPr>
-          <w:rFonts w:ascii="Times New Roman" w:eastAsia="Times New Roman" w:hAnsi="Times New Roman" w:cs="Times New Roman"/>
-          <w:b/>
-        </w:rPr>
-        <w:t>a</w:t>
-      </w:r>
-    </w:p>
-    <w:p>
-      <w:pPr>
-        <w:spacing w:after="0" w:line="240" w:lineRule="auto"/>
-        <w:rPr>
-          <w:rFonts w:ascii="Times New Roman" w:eastAsia="Times New Roman" w:hAnsi="Times New Roman" w:cs="Times New Roman"/>
-        </w:rPr>
-      </w:pPr>
-      <w:r>
-        <w:rPr>
-          <w:rFonts w:ascii="Times New Roman" w:eastAsia="Times New Roman" w:hAnsi="Times New Roman" w:cs="Times New Roman"/>
+          <w:rFonts w:ascii="Times New Roman" w:hAnsi="Times New Roman" w:eastAsia="Times New Roman" w:cs="Times New Roman"/>
+        </w:rPr>
+      </w:pPr>
+    </w:p>
+    <w:p>
+      <w:pPr>
+        <w:spacing w:after="0" w:line="240" w:lineRule="auto"/>
+        <w:rPr>
+          <w:rFonts w:ascii="Times New Roman" w:hAnsi="Times New Roman" w:eastAsia="Times New Roman" w:cs="Times New Roman"/>
+          <w:b/>
+        </w:rPr>
+      </w:pPr>
+      <w:r>
+        <w:rPr>
+          <w:rFonts w:ascii="Times New Roman" w:hAnsi="Times New Roman" w:eastAsia="Times New Roman" w:cs="Times New Roman"/>
+          <w:b/>
+        </w:rPr>
+        <w:t>Example 4. Analyze some class survey data</w:t>
+      </w:r>
+    </w:p>
+    <w:p>
+      <w:pPr>
+        <w:spacing w:after="0" w:line="240" w:lineRule="auto"/>
+        <w:rPr>
+          <w:rFonts w:ascii="Times New Roman" w:hAnsi="Times New Roman" w:eastAsia="Times New Roman" w:cs="Times New Roman"/>
+        </w:rPr>
+      </w:pPr>
+      <w:r>
+        <w:rPr>
+          <w:rFonts w:ascii="Times New Roman" w:hAnsi="Times New Roman" w:eastAsia="Times New Roman" w:cs="Times New Roman"/>
         </w:rPr>
         <w:t xml:space="preserve">The data below was collected from students in a class. It contains eight variables: </w:t>
       </w:r>
       <w:r>
         <w:rPr>
-          <w:rFonts w:ascii="Times New Roman" w:eastAsia="Times New Roman" w:hAnsi="Times New Roman" w:cs="Times New Roman"/>
+          <w:rFonts w:ascii="Times New Roman" w:hAnsi="Times New Roman" w:eastAsia="Times New Roman" w:cs="Times New Roman"/>
           <w:b/>
         </w:rPr>
         <w:t>id</w:t>
       </w:r>
       <w:r>
         <w:rPr>
-          <w:rFonts w:ascii="Times New Roman" w:eastAsia="Times New Roman" w:hAnsi="Times New Roman" w:cs="Times New Roman"/>
+          <w:rFonts w:ascii="Times New Roman" w:hAnsi="Times New Roman" w:eastAsia="Times New Roman" w:cs="Times New Roman"/>
         </w:rPr>
         <w:t xml:space="preserve">, </w:t>
       </w:r>
       <w:r>
         <w:rPr>
-          <w:rFonts w:ascii="Times New Roman" w:eastAsia="Times New Roman" w:hAnsi="Times New Roman" w:cs="Times New Roman"/>
+          <w:rFonts w:ascii="Times New Roman" w:hAnsi="Times New Roman" w:eastAsia="Times New Roman" w:cs="Times New Roman"/>
           <w:b/>
         </w:rPr>
         <w:t>height</w:t>
       </w:r>
       <w:r>
         <w:rPr>
-          <w:rFonts w:ascii="Times New Roman" w:eastAsia="Times New Roman" w:hAnsi="Times New Roman" w:cs="Times New Roman"/>
+          <w:rFonts w:ascii="Times New Roman" w:hAnsi="Times New Roman" w:eastAsia="Times New Roman" w:cs="Times New Roman"/>
         </w:rPr>
         <w:t xml:space="preserve">, </w:t>
       </w:r>
       <w:r>
         <w:rPr>
-          <w:rFonts w:ascii="Times New Roman" w:eastAsia="Times New Roman" w:hAnsi="Times New Roman" w:cs="Times New Roman"/>
+          <w:rFonts w:ascii="Times New Roman" w:hAnsi="Times New Roman" w:eastAsia="Times New Roman" w:cs="Times New Roman"/>
           <w:b/>
         </w:rPr>
         <w:t>weight</w:t>
       </w:r>
       <w:r>
         <w:rPr>
-          <w:rFonts w:ascii="Times New Roman" w:eastAsia="Times New Roman" w:hAnsi="Times New Roman" w:cs="Times New Roman"/>
+          <w:rFonts w:ascii="Times New Roman" w:hAnsi="Times New Roman" w:eastAsia="Times New Roman" w:cs="Times New Roman"/>
         </w:rPr>
         <w:t xml:space="preserve">, </w:t>
       </w:r>
       <w:r>
         <w:rPr>
-          <w:rFonts w:ascii="Times New Roman" w:eastAsia="Times New Roman" w:hAnsi="Times New Roman" w:cs="Times New Roman"/>
+          <w:rFonts w:ascii="Times New Roman" w:hAnsi="Times New Roman" w:eastAsia="Times New Roman" w:cs="Times New Roman"/>
           <w:b/>
         </w:rPr>
         <w:t>male</w:t>
       </w:r>
       <w:r>
         <w:rPr>
-          <w:rFonts w:ascii="Times New Roman" w:eastAsia="Times New Roman" w:hAnsi="Times New Roman" w:cs="Times New Roman"/>
+          <w:rFonts w:ascii="Times New Roman" w:hAnsi="Times New Roman" w:eastAsia="Times New Roman" w:cs="Times New Roman"/>
         </w:rPr>
         <w:t xml:space="preserve"> (coded as 1 if the student is male and 0 if the student is female), </w:t>
       </w:r>
       <w:r>
         <w:rPr>
-          <w:rFonts w:ascii="Times New Roman" w:eastAsia="Times New Roman" w:hAnsi="Times New Roman" w:cs="Times New Roman"/>
+          <w:rFonts w:ascii="Times New Roman" w:hAnsi="Times New Roman" w:eastAsia="Times New Roman" w:cs="Times New Roman"/>
           <w:b/>
         </w:rPr>
         <w:t xml:space="preserve">bach5300 </w:t>
       </w:r>
       <w:r>
         <w:rPr>
-          <w:rFonts w:ascii="Times New Roman" w:eastAsia="Times New Roman" w:hAnsi="Times New Roman" w:cs="Times New Roman"/>
-        </w:rPr>
-        <w:t>(coded as 1 if the student took the course BACH5300 and 0 if the stu</w:t>
-      </w:r>
-      <w:r>
-        <w:rPr>
-          <w:rFonts w:ascii="Times New Roman" w:eastAsia="Times New Roman" w:hAnsi="Times New Roman" w:cs="Times New Roman"/>
-        </w:rPr>
-        <w:t xml:space="preserve">dent did not take BACH5300), </w:t>
-      </w:r>
-      <w:r>
-        <w:rPr>
-          <w:rFonts w:ascii="Times New Roman" w:eastAsia="Times New Roman" w:hAnsi="Times New Roman" w:cs="Times New Roman"/>
+          <w:rFonts w:ascii="Times New Roman" w:hAnsi="Times New Roman" w:eastAsia="Times New Roman" w:cs="Times New Roman"/>
+        </w:rPr>
+        <w:t xml:space="preserve">(coded as 1 if the student took the course BACH5300 and 0 if the student did not take BACH5300), </w:t>
+      </w:r>
+      <w:r>
+        <w:rPr>
+          <w:rFonts w:ascii="Times New Roman" w:hAnsi="Times New Roman" w:eastAsia="Times New Roman" w:cs="Times New Roman"/>
           <w:b/>
         </w:rPr>
         <w:t xml:space="preserve">bios5300 </w:t>
       </w:r>
       <w:r>
         <w:rPr>
-          <w:rFonts w:ascii="Times New Roman" w:eastAsia="Times New Roman" w:hAnsi="Times New Roman" w:cs="Times New Roman"/>
+          <w:rFonts w:ascii="Times New Roman" w:hAnsi="Times New Roman" w:eastAsia="Times New Roman" w:cs="Times New Roman"/>
         </w:rPr>
         <w:t xml:space="preserve">(coded as 1 if the student took the course BIOS5300 and 0 if the student did not take BIOS5300), </w:t>
       </w:r>
       <w:r>
         <w:rPr>
-          <w:rFonts w:ascii="Times New Roman" w:eastAsia="Times New Roman" w:hAnsi="Times New Roman" w:cs="Times New Roman"/>
+          <w:rFonts w:ascii="Times New Roman" w:hAnsi="Times New Roman" w:eastAsia="Times New Roman" w:cs="Times New Roman"/>
           <w:b/>
         </w:rPr>
         <w:t xml:space="preserve">epid5300 </w:t>
       </w:r>
       <w:r>
         <w:rPr>
-          <w:rFonts w:ascii="Times New Roman" w:eastAsia="Times New Roman" w:hAnsi="Times New Roman" w:cs="Times New Roman"/>
+          <w:rFonts w:ascii="Times New Roman" w:hAnsi="Times New Roman" w:eastAsia="Times New Roman" w:cs="Times New Roman"/>
         </w:rPr>
         <w:t xml:space="preserve">(coded as 1 if the student took the course EPID5300 and 0 if the student did not take EPID5300), and </w:t>
       </w:r>
       <w:r>
         <w:rPr>
-          <w:rFonts w:ascii="Times New Roman" w:eastAsia="Times New Roman" w:hAnsi="Times New Roman" w:cs="Times New Roman"/>
+          <w:rFonts w:ascii="Times New Roman" w:hAnsi="Times New Roman" w:eastAsia="Times New Roman" w:cs="Times New Roman"/>
           <w:b/>
         </w:rPr>
         <w:t>gpa</w:t>
       </w:r>
       <w:r>
         <w:rPr>
-          <w:rFonts w:ascii="Times New Roman" w:eastAsia="Times New Roman" w:hAnsi="Times New Roman" w:cs="Times New Roman"/>
+          <w:rFonts w:ascii="Times New Roman" w:hAnsi="Times New Roman" w:eastAsia="Times New Roman" w:cs="Times New Roman"/>
         </w:rPr>
         <w:t>. The periods in the data represent missing values.</w:t>
       </w:r>
@@ -2413,21 +2296,21 @@
       <w:pPr>
         <w:spacing w:after="0" w:line="240" w:lineRule="auto"/>
         <w:rPr>
-          <w:rFonts w:ascii="Times New Roman" w:eastAsia="Times New Roman" w:hAnsi="Times New Roman" w:cs="Times New Roman"/>
-        </w:rPr>
-      </w:pPr>
-    </w:p>
-    <w:p>
-      <w:pPr>
-        <w:spacing w:after="0" w:line="240" w:lineRule="auto"/>
-        <w:rPr>
-          <w:rFonts w:ascii="Times New Roman" w:eastAsia="Times New Roman" w:hAnsi="Times New Roman" w:cs="Times New Roman"/>
-          <w:b/>
-        </w:rPr>
-      </w:pPr>
-      <w:r>
-        <w:rPr>
-          <w:rFonts w:ascii="Times New Roman" w:eastAsia="Times New Roman" w:hAnsi="Times New Roman" w:cs="Times New Roman"/>
+          <w:rFonts w:ascii="Times New Roman" w:hAnsi="Times New Roman" w:eastAsia="Times New Roman" w:cs="Times New Roman"/>
+        </w:rPr>
+      </w:pPr>
+    </w:p>
+    <w:p>
+      <w:pPr>
+        <w:spacing w:after="0" w:line="240" w:lineRule="auto"/>
+        <w:rPr>
+          <w:rFonts w:ascii="Times New Roman" w:hAnsi="Times New Roman" w:eastAsia="Times New Roman" w:cs="Times New Roman"/>
+          <w:b/>
+        </w:rPr>
+      </w:pPr>
+      <w:r>
+        <w:rPr>
+          <w:rFonts w:ascii="Times New Roman" w:hAnsi="Times New Roman" w:eastAsia="Times New Roman" w:cs="Times New Roman"/>
           <w:b/>
         </w:rPr>
         <w:t>1 170 185 1 1 1 1 3.6</w:t>
@@ -2437,13 +2320,13 @@
       <w:pPr>
         <w:spacing w:after="0" w:line="240" w:lineRule="auto"/>
         <w:rPr>
-          <w:rFonts w:ascii="Times New Roman" w:eastAsia="Times New Roman" w:hAnsi="Times New Roman" w:cs="Times New Roman"/>
-          <w:b/>
-        </w:rPr>
-      </w:pPr>
-      <w:r>
-        <w:rPr>
-          <w:rFonts w:ascii="Times New Roman" w:eastAsia="Times New Roman" w:hAnsi="Times New Roman" w:cs="Times New Roman"/>
+          <w:rFonts w:ascii="Times New Roman" w:hAnsi="Times New Roman" w:eastAsia="Times New Roman" w:cs="Times New Roman"/>
+          <w:b/>
+        </w:rPr>
+      </w:pPr>
+      <w:r>
+        <w:rPr>
+          <w:rFonts w:ascii="Times New Roman" w:hAnsi="Times New Roman" w:eastAsia="Times New Roman" w:cs="Times New Roman"/>
           <w:b/>
         </w:rPr>
         <w:t>2 175 162 1 1 1 1 3.7</w:t>
@@ -2453,13 +2336,13 @@
       <w:pPr>
         <w:spacing w:after="0" w:line="240" w:lineRule="auto"/>
         <w:rPr>
-          <w:rFonts w:ascii="Times New Roman" w:eastAsia="Times New Roman" w:hAnsi="Times New Roman" w:cs="Times New Roman"/>
-          <w:b/>
-        </w:rPr>
-      </w:pPr>
-      <w:r>
-        <w:rPr>
-          <w:rFonts w:ascii="Times New Roman" w:eastAsia="Times New Roman" w:hAnsi="Times New Roman" w:cs="Times New Roman"/>
+          <w:rFonts w:ascii="Times New Roman" w:hAnsi="Times New Roman" w:eastAsia="Times New Roman" w:cs="Times New Roman"/>
+          <w:b/>
+        </w:rPr>
+      </w:pPr>
+      <w:r>
+        <w:rPr>
+          <w:rFonts w:ascii="Times New Roman" w:hAnsi="Times New Roman" w:eastAsia="Times New Roman" w:cs="Times New Roman"/>
           <w:b/>
         </w:rPr>
         <w:t>3 231 180 1 1 1 1 3.8</w:t>
@@ -2469,13 +2352,13 @@
       <w:pPr>
         <w:spacing w:after="0" w:line="240" w:lineRule="auto"/>
         <w:rPr>
-          <w:rFonts w:ascii="Times New Roman" w:eastAsia="Times New Roman" w:hAnsi="Times New Roman" w:cs="Times New Roman"/>
-          <w:b/>
-        </w:rPr>
-      </w:pPr>
-      <w:r>
-        <w:rPr>
-          <w:rFonts w:ascii="Times New Roman" w:eastAsia="Times New Roman" w:hAnsi="Times New Roman" w:cs="Times New Roman"/>
+          <w:rFonts w:ascii="Times New Roman" w:hAnsi="Times New Roman" w:eastAsia="Times New Roman" w:cs="Times New Roman"/>
+          <w:b/>
+        </w:rPr>
+      </w:pPr>
+      <w:r>
+        <w:rPr>
+          <w:rFonts w:ascii="Times New Roman" w:hAnsi="Times New Roman" w:eastAsia="Times New Roman" w:cs="Times New Roman"/>
           <w:b/>
         </w:rPr>
         <w:t>4 189 190 1 1 0 1 3.8</w:t>
@@ -2485,36 +2368,29 @@
       <w:pPr>
         <w:spacing w:after="0" w:line="240" w:lineRule="auto"/>
         <w:rPr>
-          <w:rFonts w:ascii="Times New Roman" w:eastAsia="Times New Roman" w:hAnsi="Times New Roman" w:cs="Times New Roman"/>
-          <w:b/>
-        </w:rPr>
-      </w:pPr>
-      <w:r>
-        <w:rPr>
-          <w:rFonts w:ascii="Times New Roman" w:eastAsia="Times New Roman" w:hAnsi="Times New Roman" w:cs="Times New Roman"/>
-          <w:b/>
-        </w:rPr>
-        <w:t>5 164 175 1</w:t>
-      </w:r>
-      <w:r>
-        <w:rPr>
-          <w:rFonts w:ascii="Times New Roman" w:eastAsia="Times New Roman" w:hAnsi="Times New Roman" w:cs="Times New Roman"/>
-          <w:b/>
-        </w:rPr>
-        <w:t xml:space="preserve"> 1 0 1 .</w:t>
-      </w:r>
-    </w:p>
-    <w:p>
-      <w:pPr>
-        <w:spacing w:after="0" w:line="240" w:lineRule="auto"/>
-        <w:rPr>
-          <w:rFonts w:ascii="Times New Roman" w:eastAsia="Times New Roman" w:hAnsi="Times New Roman" w:cs="Times New Roman"/>
-          <w:b/>
-        </w:rPr>
-      </w:pPr>
-      <w:r>
-        <w:rPr>
-          <w:rFonts w:ascii="Times New Roman" w:eastAsia="Times New Roman" w:hAnsi="Times New Roman" w:cs="Times New Roman"/>
+          <w:rFonts w:ascii="Times New Roman" w:hAnsi="Times New Roman" w:eastAsia="Times New Roman" w:cs="Times New Roman"/>
+          <w:b/>
+        </w:rPr>
+      </w:pPr>
+      <w:r>
+        <w:rPr>
+          <w:rFonts w:ascii="Times New Roman" w:hAnsi="Times New Roman" w:eastAsia="Times New Roman" w:cs="Times New Roman"/>
+          <w:b/>
+        </w:rPr>
+        <w:t>5 164 175 1 1 0 1 .</w:t>
+      </w:r>
+    </w:p>
+    <w:p>
+      <w:pPr>
+        <w:spacing w:after="0" w:line="240" w:lineRule="auto"/>
+        <w:rPr>
+          <w:rFonts w:ascii="Times New Roman" w:hAnsi="Times New Roman" w:eastAsia="Times New Roman" w:cs="Times New Roman"/>
+          <w:b/>
+        </w:rPr>
+      </w:pPr>
+      <w:r>
+        <w:rPr>
+          <w:rFonts w:ascii="Times New Roman" w:hAnsi="Times New Roman" w:eastAsia="Times New Roman" w:cs="Times New Roman"/>
           <w:b/>
         </w:rPr>
         <w:t>6 178 178 1 1 0 0 3.78</w:t>
@@ -2524,13 +2400,13 @@
       <w:pPr>
         <w:spacing w:after="0" w:line="240" w:lineRule="auto"/>
         <w:rPr>
-          <w:rFonts w:ascii="Times New Roman" w:eastAsia="Times New Roman" w:hAnsi="Times New Roman" w:cs="Times New Roman"/>
-          <w:b/>
-        </w:rPr>
-      </w:pPr>
-      <w:r>
-        <w:rPr>
-          <w:rFonts w:ascii="Times New Roman" w:eastAsia="Times New Roman" w:hAnsi="Times New Roman" w:cs="Times New Roman"/>
+          <w:rFonts w:ascii="Times New Roman" w:hAnsi="Times New Roman" w:eastAsia="Times New Roman" w:cs="Times New Roman"/>
+          <w:b/>
+        </w:rPr>
+      </w:pPr>
+      <w:r>
+        <w:rPr>
+          <w:rFonts w:ascii="Times New Roman" w:hAnsi="Times New Roman" w:eastAsia="Times New Roman" w:cs="Times New Roman"/>
           <w:b/>
         </w:rPr>
         <w:t>7 . 192 1 1 1 0 3.87</w:t>
@@ -2540,13 +2416,13 @@
       <w:pPr>
         <w:spacing w:after="0" w:line="240" w:lineRule="auto"/>
         <w:rPr>
-          <w:rFonts w:ascii="Times New Roman" w:eastAsia="Times New Roman" w:hAnsi="Times New Roman" w:cs="Times New Roman"/>
-          <w:b/>
-        </w:rPr>
-      </w:pPr>
-      <w:r>
-        <w:rPr>
-          <w:rFonts w:ascii="Times New Roman" w:eastAsia="Times New Roman" w:hAnsi="Times New Roman" w:cs="Times New Roman"/>
+          <w:rFonts w:ascii="Times New Roman" w:hAnsi="Times New Roman" w:eastAsia="Times New Roman" w:cs="Times New Roman"/>
+          <w:b/>
+        </w:rPr>
+      </w:pPr>
+      <w:r>
+        <w:rPr>
+          <w:rFonts w:ascii="Times New Roman" w:hAnsi="Times New Roman" w:eastAsia="Times New Roman" w:cs="Times New Roman"/>
           <w:b/>
         </w:rPr>
         <w:t>8 184 178 1 1 1 0 3.99</w:t>
@@ -2556,13 +2432,13 @@
       <w:pPr>
         <w:spacing w:after="0" w:line="240" w:lineRule="auto"/>
         <w:rPr>
-          <w:rFonts w:ascii="Times New Roman" w:eastAsia="Times New Roman" w:hAnsi="Times New Roman" w:cs="Times New Roman"/>
-          <w:b/>
-        </w:rPr>
-      </w:pPr>
-      <w:r>
-        <w:rPr>
-          <w:rFonts w:ascii="Times New Roman" w:eastAsia="Times New Roman" w:hAnsi="Times New Roman" w:cs="Times New Roman"/>
+          <w:rFonts w:ascii="Times New Roman" w:hAnsi="Times New Roman" w:eastAsia="Times New Roman" w:cs="Times New Roman"/>
+          <w:b/>
+        </w:rPr>
+      </w:pPr>
+      <w:r>
+        <w:rPr>
+          <w:rFonts w:ascii="Times New Roman" w:hAnsi="Times New Roman" w:eastAsia="Times New Roman" w:cs="Times New Roman"/>
           <w:b/>
         </w:rPr>
         <w:t>9 186 169 1 1 1 0 3.98</w:t>
@@ -2572,13 +2448,13 @@
       <w:pPr>
         <w:spacing w:after="0" w:line="240" w:lineRule="auto"/>
         <w:rPr>
-          <w:rFonts w:ascii="Times New Roman" w:eastAsia="Times New Roman" w:hAnsi="Times New Roman" w:cs="Times New Roman"/>
-          <w:b/>
-        </w:rPr>
-      </w:pPr>
-      <w:r>
-        <w:rPr>
-          <w:rFonts w:ascii="Times New Roman" w:eastAsia="Times New Roman" w:hAnsi="Times New Roman" w:cs="Times New Roman"/>
+          <w:rFonts w:ascii="Times New Roman" w:hAnsi="Times New Roman" w:eastAsia="Times New Roman" w:cs="Times New Roman"/>
+          <w:b/>
+        </w:rPr>
+      </w:pPr>
+      <w:r>
+        <w:rPr>
+          <w:rFonts w:ascii="Times New Roman" w:hAnsi="Times New Roman" w:eastAsia="Times New Roman" w:cs="Times New Roman"/>
           <w:b/>
         </w:rPr>
         <w:t>10 174 130 1 1 0 0 4</w:t>
@@ -2588,13 +2464,13 @@
       <w:pPr>
         <w:spacing w:after="0" w:line="240" w:lineRule="auto"/>
         <w:rPr>
-          <w:rFonts w:ascii="Times New Roman" w:eastAsia="Times New Roman" w:hAnsi="Times New Roman" w:cs="Times New Roman"/>
-          <w:b/>
-        </w:rPr>
-      </w:pPr>
-      <w:r>
-        <w:rPr>
-          <w:rFonts w:ascii="Times New Roman" w:eastAsia="Times New Roman" w:hAnsi="Times New Roman" w:cs="Times New Roman"/>
+          <w:rFonts w:ascii="Times New Roman" w:hAnsi="Times New Roman" w:eastAsia="Times New Roman" w:cs="Times New Roman"/>
+          <w:b/>
+        </w:rPr>
+      </w:pPr>
+      <w:r>
+        <w:rPr>
+          <w:rFonts w:ascii="Times New Roman" w:hAnsi="Times New Roman" w:eastAsia="Times New Roman" w:cs="Times New Roman"/>
           <w:b/>
         </w:rPr>
         <w:t>11 165 140 0 1 0 1 2.8</w:t>
@@ -2604,13 +2480,13 @@
       <w:pPr>
         <w:spacing w:after="0" w:line="240" w:lineRule="auto"/>
         <w:rPr>
-          <w:rFonts w:ascii="Times New Roman" w:eastAsia="Times New Roman" w:hAnsi="Times New Roman" w:cs="Times New Roman"/>
-          <w:b/>
-        </w:rPr>
-      </w:pPr>
-      <w:r>
-        <w:rPr>
-          <w:rFonts w:ascii="Times New Roman" w:eastAsia="Times New Roman" w:hAnsi="Times New Roman" w:cs="Times New Roman"/>
+          <w:rFonts w:ascii="Times New Roman" w:hAnsi="Times New Roman" w:eastAsia="Times New Roman" w:cs="Times New Roman"/>
+          <w:b/>
+        </w:rPr>
+      </w:pPr>
+      <w:r>
+        <w:rPr>
+          <w:rFonts w:ascii="Times New Roman" w:hAnsi="Times New Roman" w:eastAsia="Times New Roman" w:cs="Times New Roman"/>
           <w:b/>
         </w:rPr>
         <w:t>12 155 125 0 1 1 . 3.56</w:t>
@@ -2620,20 +2496,20 @@
       <w:pPr>
         <w:spacing w:after="0" w:line="240" w:lineRule="auto"/>
         <w:rPr>
-          <w:rFonts w:ascii="Times New Roman" w:eastAsia="Times New Roman" w:hAnsi="Times New Roman" w:cs="Times New Roman"/>
-          <w:b/>
-        </w:rPr>
-      </w:pPr>
-      <w:r>
-        <w:rPr>
-          <w:rFonts w:ascii="Times New Roman" w:eastAsia="Times New Roman" w:hAnsi="Times New Roman" w:cs="Times New Roman"/>
+          <w:rFonts w:ascii="Times New Roman" w:hAnsi="Times New Roman" w:eastAsia="Times New Roman" w:cs="Times New Roman"/>
+          <w:b/>
+        </w:rPr>
+      </w:pPr>
+      <w:r>
+        <w:rPr>
+          <w:rFonts w:ascii="Times New Roman" w:hAnsi="Times New Roman" w:eastAsia="Times New Roman" w:cs="Times New Roman"/>
           <w:b/>
         </w:rPr>
         <w:t>13 158 126 0 1 1 1 .</w:t>
       </w:r>
       <w:r>
         <w:rPr>
-          <w:rFonts w:ascii="Times New Roman" w:eastAsia="Times New Roman" w:hAnsi="Times New Roman" w:cs="Times New Roman"/>
+          <w:rFonts w:ascii="Times New Roman" w:hAnsi="Times New Roman" w:eastAsia="Times New Roman" w:cs="Times New Roman"/>
           <w:b/>
         </w:rPr>
         <w:tab/>
@@ -2643,13 +2519,13 @@
       <w:pPr>
         <w:spacing w:after="0" w:line="240" w:lineRule="auto"/>
         <w:rPr>
-          <w:rFonts w:ascii="Times New Roman" w:eastAsia="Times New Roman" w:hAnsi="Times New Roman" w:cs="Times New Roman"/>
-          <w:b/>
-        </w:rPr>
-      </w:pPr>
-      <w:r>
-        <w:rPr>
-          <w:rFonts w:ascii="Times New Roman" w:eastAsia="Times New Roman" w:hAnsi="Times New Roman" w:cs="Times New Roman"/>
+          <w:rFonts w:ascii="Times New Roman" w:hAnsi="Times New Roman" w:eastAsia="Times New Roman" w:cs="Times New Roman"/>
+          <w:b/>
+        </w:rPr>
+      </w:pPr>
+      <w:r>
+        <w:rPr>
+          <w:rFonts w:ascii="Times New Roman" w:hAnsi="Times New Roman" w:eastAsia="Times New Roman" w:cs="Times New Roman"/>
           <w:b/>
         </w:rPr>
         <w:t>14 156 138 0 1 1 1 2.9</w:t>
@@ -2659,13 +2535,13 @@
       <w:pPr>
         <w:spacing w:after="0" w:line="240" w:lineRule="auto"/>
         <w:rPr>
-          <w:rFonts w:ascii="Times New Roman" w:eastAsia="Times New Roman" w:hAnsi="Times New Roman" w:cs="Times New Roman"/>
-          <w:b/>
-        </w:rPr>
-      </w:pPr>
-      <w:r>
-        <w:rPr>
-          <w:rFonts w:ascii="Times New Roman" w:eastAsia="Times New Roman" w:hAnsi="Times New Roman" w:cs="Times New Roman"/>
+          <w:rFonts w:ascii="Times New Roman" w:hAnsi="Times New Roman" w:eastAsia="Times New Roman" w:cs="Times New Roman"/>
+          <w:b/>
+        </w:rPr>
+      </w:pPr>
+      <w:r>
+        <w:rPr>
+          <w:rFonts w:ascii="Times New Roman" w:hAnsi="Times New Roman" w:eastAsia="Times New Roman" w:cs="Times New Roman"/>
           <w:b/>
         </w:rPr>
         <w:t>15 168 116 0 1 1 1 3.5</w:t>
@@ -2675,36 +2551,29 @@
       <w:pPr>
         <w:spacing w:after="0" w:line="240" w:lineRule="auto"/>
         <w:rPr>
-          <w:rFonts w:ascii="Times New Roman" w:eastAsia="Times New Roman" w:hAnsi="Times New Roman" w:cs="Times New Roman"/>
-          <w:b/>
-        </w:rPr>
-      </w:pPr>
-      <w:r>
-        <w:rPr>
-          <w:rFonts w:ascii="Times New Roman" w:eastAsia="Times New Roman" w:hAnsi="Times New Roman" w:cs="Times New Roman"/>
-          <w:b/>
-        </w:rPr>
-        <w:t>16 145 114 0 1 0 1 3.</w:t>
-      </w:r>
-      <w:r>
-        <w:rPr>
-          <w:rFonts w:ascii="Times New Roman" w:eastAsia="Times New Roman" w:hAnsi="Times New Roman" w:cs="Times New Roman"/>
-          <w:b/>
-        </w:rPr>
-        <w:t>4</w:t>
-      </w:r>
-    </w:p>
-    <w:p>
-      <w:pPr>
-        <w:spacing w:after="0" w:line="240" w:lineRule="auto"/>
-        <w:rPr>
-          <w:rFonts w:ascii="Times New Roman" w:eastAsia="Times New Roman" w:hAnsi="Times New Roman" w:cs="Times New Roman"/>
-          <w:b/>
-        </w:rPr>
-      </w:pPr>
-      <w:r>
-        <w:rPr>
-          <w:rFonts w:ascii="Times New Roman" w:eastAsia="Times New Roman" w:hAnsi="Times New Roman" w:cs="Times New Roman"/>
+          <w:rFonts w:ascii="Times New Roman" w:hAnsi="Times New Roman" w:eastAsia="Times New Roman" w:cs="Times New Roman"/>
+          <w:b/>
+        </w:rPr>
+      </w:pPr>
+      <w:r>
+        <w:rPr>
+          <w:rFonts w:ascii="Times New Roman" w:hAnsi="Times New Roman" w:eastAsia="Times New Roman" w:cs="Times New Roman"/>
+          <w:b/>
+        </w:rPr>
+        <w:t>16 145 114 0 1 0 1 3.4</w:t>
+      </w:r>
+    </w:p>
+    <w:p>
+      <w:pPr>
+        <w:spacing w:after="0" w:line="240" w:lineRule="auto"/>
+        <w:rPr>
+          <w:rFonts w:ascii="Times New Roman" w:hAnsi="Times New Roman" w:eastAsia="Times New Roman" w:cs="Times New Roman"/>
+          <w:b/>
+        </w:rPr>
+      </w:pPr>
+      <w:r>
+        <w:rPr>
+          <w:rFonts w:ascii="Times New Roman" w:hAnsi="Times New Roman" w:eastAsia="Times New Roman" w:cs="Times New Roman"/>
           <w:b/>
         </w:rPr>
         <w:t>17 158 135 0 1 1 0 3.3</w:t>
@@ -2714,13 +2583,13 @@
       <w:pPr>
         <w:spacing w:after="0" w:line="240" w:lineRule="auto"/>
         <w:rPr>
-          <w:rFonts w:ascii="Times New Roman" w:eastAsia="Times New Roman" w:hAnsi="Times New Roman" w:cs="Times New Roman"/>
-          <w:b/>
-        </w:rPr>
-      </w:pPr>
-      <w:r>
-        <w:rPr>
-          <w:rFonts w:ascii="Times New Roman" w:eastAsia="Times New Roman" w:hAnsi="Times New Roman" w:cs="Times New Roman"/>
+          <w:rFonts w:ascii="Times New Roman" w:hAnsi="Times New Roman" w:eastAsia="Times New Roman" w:cs="Times New Roman"/>
+          <w:b/>
+        </w:rPr>
+      </w:pPr>
+      <w:r>
+        <w:rPr>
+          <w:rFonts w:ascii="Times New Roman" w:hAnsi="Times New Roman" w:eastAsia="Times New Roman" w:cs="Times New Roman"/>
           <w:b/>
         </w:rPr>
         <w:t>18 110 141 0 1 0 0 3.8</w:t>
@@ -2730,13 +2599,13 @@
       <w:pPr>
         <w:spacing w:after="0" w:line="240" w:lineRule="auto"/>
         <w:rPr>
-          <w:rFonts w:ascii="Times New Roman" w:eastAsia="Times New Roman" w:hAnsi="Times New Roman" w:cs="Times New Roman"/>
-          <w:b/>
-        </w:rPr>
-      </w:pPr>
-      <w:r>
-        <w:rPr>
-          <w:rFonts w:ascii="Times New Roman" w:eastAsia="Times New Roman" w:hAnsi="Times New Roman" w:cs="Times New Roman"/>
+          <w:rFonts w:ascii="Times New Roman" w:hAnsi="Times New Roman" w:eastAsia="Times New Roman" w:cs="Times New Roman"/>
+          <w:b/>
+        </w:rPr>
+      </w:pPr>
+      <w:r>
+        <w:rPr>
+          <w:rFonts w:ascii="Times New Roman" w:hAnsi="Times New Roman" w:eastAsia="Times New Roman" w:cs="Times New Roman"/>
           <w:b/>
         </w:rPr>
         <w:t>19 153 137 0 1 0 0 3.4</w:t>
@@ -2746,13 +2615,13 @@
       <w:pPr>
         <w:spacing w:after="0" w:line="240" w:lineRule="auto"/>
         <w:rPr>
-          <w:rFonts w:ascii="Times New Roman" w:eastAsia="Times New Roman" w:hAnsi="Times New Roman" w:cs="Times New Roman"/>
-          <w:b/>
-        </w:rPr>
-      </w:pPr>
-      <w:r>
-        <w:rPr>
-          <w:rFonts w:ascii="Times New Roman" w:eastAsia="Times New Roman" w:hAnsi="Times New Roman" w:cs="Times New Roman"/>
+          <w:rFonts w:ascii="Times New Roman" w:hAnsi="Times New Roman" w:eastAsia="Times New Roman" w:cs="Times New Roman"/>
+          <w:b/>
+        </w:rPr>
+      </w:pPr>
+      <w:r>
+        <w:rPr>
+          <w:rFonts w:ascii="Times New Roman" w:hAnsi="Times New Roman" w:eastAsia="Times New Roman" w:cs="Times New Roman"/>
           <w:b/>
         </w:rPr>
         <w:t>20 165 129 0 1 0 0 3.6</w:t>
@@ -2762,28 +2631,28 @@
       <w:pPr>
         <w:spacing w:after="0" w:line="240" w:lineRule="auto"/>
         <w:rPr>
-          <w:rFonts w:ascii="Times New Roman" w:eastAsia="Times New Roman" w:hAnsi="Times New Roman" w:cs="Times New Roman"/>
-          <w:b/>
-        </w:rPr>
-      </w:pPr>
-    </w:p>
-    <w:p>
-      <w:pPr>
-        <w:spacing w:after="0" w:line="240" w:lineRule="auto"/>
-        <w:rPr>
-          <w:rFonts w:ascii="Times New Roman" w:eastAsia="Times New Roman" w:hAnsi="Times New Roman" w:cs="Times New Roman"/>
-        </w:rPr>
-      </w:pPr>
-      <w:r>
-        <w:rPr>
-          <w:rFonts w:ascii="Times New Roman" w:eastAsia="Times New Roman" w:hAnsi="Times New Roman" w:cs="Times New Roman"/>
+          <w:rFonts w:ascii="Times New Roman" w:hAnsi="Times New Roman" w:eastAsia="Times New Roman" w:cs="Times New Roman"/>
+          <w:b/>
+        </w:rPr>
+      </w:pPr>
+    </w:p>
+    <w:p>
+      <w:pPr>
+        <w:spacing w:after="0" w:line="240" w:lineRule="auto"/>
+        <w:rPr>
+          <w:rFonts w:ascii="Times New Roman" w:hAnsi="Times New Roman" w:eastAsia="Times New Roman" w:cs="Times New Roman"/>
+        </w:rPr>
+      </w:pPr>
+      <w:r>
+        <w:rPr>
+          <w:rFonts w:ascii="Times New Roman" w:hAnsi="Times New Roman" w:eastAsia="Times New Roman" w:cs="Times New Roman"/>
           <w:b/>
         </w:rPr>
         <w:t xml:space="preserve">Task 12. </w:t>
       </w:r>
       <w:r>
         <w:rPr>
-          <w:rFonts w:ascii="Times New Roman" w:eastAsia="Times New Roman" w:hAnsi="Times New Roman" w:cs="Times New Roman"/>
+          <w:rFonts w:ascii="Times New Roman" w:hAnsi="Times New Roman" w:eastAsia="Times New Roman" w:cs="Times New Roman"/>
         </w:rPr>
         <w:t>Please create a data frame in R from this data.</w:t>
       </w:r>
@@ -2792,66 +2661,66 @@
       <w:pPr>
         <w:spacing w:after="0" w:line="240" w:lineRule="auto"/>
         <w:rPr>
-          <w:rFonts w:ascii="Times New Roman" w:eastAsia="Times New Roman" w:hAnsi="Times New Roman" w:cs="Times New Roman"/>
-        </w:rPr>
-      </w:pPr>
-    </w:p>
-    <w:p>
-      <w:pPr>
-        <w:spacing w:after="0" w:line="240" w:lineRule="auto"/>
-        <w:rPr>
-          <w:rFonts w:ascii="Times New Roman" w:eastAsia="Times New Roman" w:hAnsi="Times New Roman" w:cs="Times New Roman"/>
-        </w:rPr>
-      </w:pPr>
-      <w:r>
-        <w:rPr>
-          <w:rFonts w:ascii="Times New Roman" w:eastAsia="Times New Roman" w:hAnsi="Times New Roman" w:cs="Times New Roman"/>
+          <w:rFonts w:ascii="Times New Roman" w:hAnsi="Times New Roman" w:eastAsia="Times New Roman" w:cs="Times New Roman"/>
+        </w:rPr>
+      </w:pPr>
+    </w:p>
+    <w:p>
+      <w:pPr>
+        <w:spacing w:after="0" w:line="240" w:lineRule="auto"/>
+        <w:rPr>
+          <w:rFonts w:ascii="Times New Roman" w:hAnsi="Times New Roman" w:eastAsia="Times New Roman" w:cs="Times New Roman"/>
+        </w:rPr>
+      </w:pPr>
+      <w:r>
+        <w:rPr>
+          <w:rFonts w:ascii="Times New Roman" w:hAnsi="Times New Roman" w:eastAsia="Times New Roman" w:cs="Times New Roman"/>
           <w:b/>
         </w:rPr>
         <w:t xml:space="preserve">Task 13. </w:t>
       </w:r>
       <w:r>
         <w:rPr>
-          <w:rFonts w:ascii="Times New Roman" w:eastAsia="Times New Roman" w:hAnsi="Times New Roman" w:cs="Times New Roman"/>
+          <w:rFonts w:ascii="Times New Roman" w:hAnsi="Times New Roman" w:eastAsia="Times New Roman" w:cs="Times New Roman"/>
         </w:rPr>
         <w:t xml:space="preserve">Use R to calculate the number of missing values, mean, median, minimum value, and maximum value of all of the numeric vectors in this data frame (i.e., </w:t>
       </w:r>
       <w:r>
         <w:rPr>
-          <w:rFonts w:ascii="Times New Roman" w:eastAsia="Times New Roman" w:hAnsi="Times New Roman" w:cs="Times New Roman"/>
+          <w:rFonts w:ascii="Times New Roman" w:hAnsi="Times New Roman" w:eastAsia="Times New Roman" w:cs="Times New Roman"/>
           <w:b/>
         </w:rPr>
         <w:t>height</w:t>
       </w:r>
       <w:r>
         <w:rPr>
-          <w:rFonts w:ascii="Times New Roman" w:eastAsia="Times New Roman" w:hAnsi="Times New Roman" w:cs="Times New Roman"/>
+          <w:rFonts w:ascii="Times New Roman" w:hAnsi="Times New Roman" w:eastAsia="Times New Roman" w:cs="Times New Roman"/>
         </w:rPr>
         <w:t xml:space="preserve">, </w:t>
       </w:r>
       <w:r>
         <w:rPr>
-          <w:rFonts w:ascii="Times New Roman" w:eastAsia="Times New Roman" w:hAnsi="Times New Roman" w:cs="Times New Roman"/>
+          <w:rFonts w:ascii="Times New Roman" w:hAnsi="Times New Roman" w:eastAsia="Times New Roman" w:cs="Times New Roman"/>
           <w:b/>
         </w:rPr>
         <w:t>weight</w:t>
       </w:r>
       <w:r>
         <w:rPr>
-          <w:rFonts w:ascii="Times New Roman" w:eastAsia="Times New Roman" w:hAnsi="Times New Roman" w:cs="Times New Roman"/>
+          <w:rFonts w:ascii="Times New Roman" w:hAnsi="Times New Roman" w:eastAsia="Times New Roman" w:cs="Times New Roman"/>
         </w:rPr>
         <w:t xml:space="preserve">, and </w:t>
       </w:r>
       <w:r>
         <w:rPr>
-          <w:rFonts w:ascii="Times New Roman" w:eastAsia="Times New Roman" w:hAnsi="Times New Roman" w:cs="Times New Roman"/>
+          <w:rFonts w:ascii="Times New Roman" w:hAnsi="Times New Roman" w:eastAsia="Times New Roman" w:cs="Times New Roman"/>
           <w:b/>
         </w:rPr>
         <w:t>gpa</w:t>
       </w:r>
       <w:r>
         <w:rPr>
-          <w:rFonts w:ascii="Times New Roman" w:eastAsia="Times New Roman" w:hAnsi="Times New Roman" w:cs="Times New Roman"/>
+          <w:rFonts w:ascii="Times New Roman" w:hAnsi="Times New Roman" w:eastAsia="Times New Roman" w:cs="Times New Roman"/>
         </w:rPr>
         <w:t>).</w:t>
       </w:r>
@@ -2860,72 +2729,66 @@
       <w:pPr>
         <w:spacing w:after="0" w:line="240" w:lineRule="auto"/>
         <w:rPr>
-          <w:rFonts w:ascii="Times New Roman" w:eastAsia="Times New Roman" w:hAnsi="Times New Roman" w:cs="Times New Roman"/>
-        </w:rPr>
-      </w:pPr>
-    </w:p>
-    <w:p>
-      <w:pPr>
-        <w:spacing w:after="0" w:line="240" w:lineRule="auto"/>
-        <w:rPr>
-          <w:rFonts w:ascii="Times New Roman" w:eastAsia="Times New Roman" w:hAnsi="Times New Roman" w:cs="Times New Roman"/>
-        </w:rPr>
-      </w:pPr>
-      <w:r>
-        <w:rPr>
-          <w:rFonts w:ascii="Times New Roman" w:eastAsia="Times New Roman" w:hAnsi="Times New Roman" w:cs="Times New Roman"/>
+          <w:rFonts w:ascii="Times New Roman" w:hAnsi="Times New Roman" w:eastAsia="Times New Roman" w:cs="Times New Roman"/>
+        </w:rPr>
+      </w:pPr>
+    </w:p>
+    <w:p>
+      <w:pPr>
+        <w:spacing w:after="0" w:line="240" w:lineRule="auto"/>
+        <w:rPr>
+          <w:rFonts w:ascii="Times New Roman" w:hAnsi="Times New Roman" w:eastAsia="Times New Roman" w:cs="Times New Roman"/>
+        </w:rPr>
+      </w:pPr>
+      <w:r>
+        <w:rPr>
+          <w:rFonts w:ascii="Times New Roman" w:hAnsi="Times New Roman" w:eastAsia="Times New Roman" w:cs="Times New Roman"/>
           <w:b/>
         </w:rPr>
         <w:t xml:space="preserve">Task 14. </w:t>
       </w:r>
       <w:r>
         <w:rPr>
-          <w:rFonts w:ascii="Times New Roman" w:eastAsia="Times New Roman" w:hAnsi="Times New Roman" w:cs="Times New Roman"/>
-        </w:rPr>
-        <w:t xml:space="preserve">Create a boxplot for each of the numeric vectors in this data frame </w:t>
-      </w:r>
-      <w:r>
-        <w:rPr>
-          <w:rFonts w:ascii="Times New Roman" w:eastAsia="Times New Roman" w:hAnsi="Times New Roman" w:cs="Times New Roman"/>
-        </w:rPr>
-        <w:t xml:space="preserve">(i.e., </w:t>
-      </w:r>
-      <w:r>
-        <w:rPr>
-          <w:rFonts w:ascii="Times New Roman" w:eastAsia="Times New Roman" w:hAnsi="Times New Roman" w:cs="Times New Roman"/>
+          <w:rFonts w:ascii="Times New Roman" w:hAnsi="Times New Roman" w:eastAsia="Times New Roman" w:cs="Times New Roman"/>
+        </w:rPr>
+        <w:t xml:space="preserve">Create a boxplot for each of the numeric vectors in this data frame (i.e., </w:t>
+      </w:r>
+      <w:r>
+        <w:rPr>
+          <w:rFonts w:ascii="Times New Roman" w:hAnsi="Times New Roman" w:eastAsia="Times New Roman" w:cs="Times New Roman"/>
           <w:b/>
         </w:rPr>
         <w:t>height</w:t>
       </w:r>
       <w:r>
         <w:rPr>
-          <w:rFonts w:ascii="Times New Roman" w:eastAsia="Times New Roman" w:hAnsi="Times New Roman" w:cs="Times New Roman"/>
+          <w:rFonts w:ascii="Times New Roman" w:hAnsi="Times New Roman" w:eastAsia="Times New Roman" w:cs="Times New Roman"/>
         </w:rPr>
         <w:t xml:space="preserve">, </w:t>
       </w:r>
       <w:r>
         <w:rPr>
-          <w:rFonts w:ascii="Times New Roman" w:eastAsia="Times New Roman" w:hAnsi="Times New Roman" w:cs="Times New Roman"/>
+          <w:rFonts w:ascii="Times New Roman" w:hAnsi="Times New Roman" w:eastAsia="Times New Roman" w:cs="Times New Roman"/>
           <w:b/>
         </w:rPr>
         <w:t>weight</w:t>
       </w:r>
       <w:r>
         <w:rPr>
-          <w:rFonts w:ascii="Times New Roman" w:eastAsia="Times New Roman" w:hAnsi="Times New Roman" w:cs="Times New Roman"/>
+          <w:rFonts w:ascii="Times New Roman" w:hAnsi="Times New Roman" w:eastAsia="Times New Roman" w:cs="Times New Roman"/>
         </w:rPr>
         <w:t xml:space="preserve">, and </w:t>
       </w:r>
       <w:r>
         <w:rPr>
-          <w:rFonts w:ascii="Times New Roman" w:eastAsia="Times New Roman" w:hAnsi="Times New Roman" w:cs="Times New Roman"/>
+          <w:rFonts w:ascii="Times New Roman" w:hAnsi="Times New Roman" w:eastAsia="Times New Roman" w:cs="Times New Roman"/>
           <w:b/>
         </w:rPr>
         <w:t>gpa</w:t>
       </w:r>
       <w:r>
         <w:rPr>
-          <w:rFonts w:ascii="Times New Roman" w:eastAsia="Times New Roman" w:hAnsi="Times New Roman" w:cs="Times New Roman"/>
+          <w:rFonts w:ascii="Times New Roman" w:hAnsi="Times New Roman" w:eastAsia="Times New Roman" w:cs="Times New Roman"/>
         </w:rPr>
         <w:t>).</w:t>
       </w:r>
@@ -2934,7 +2797,7 @@
       <w:pPr>
         <w:spacing w:after="0" w:line="240" w:lineRule="auto"/>
         <w:rPr>
-          <w:rFonts w:ascii="Times New Roman" w:eastAsia="Times New Roman" w:hAnsi="Times New Roman" w:cs="Times New Roman"/>
+          <w:rFonts w:ascii="Times New Roman" w:hAnsi="Times New Roman" w:eastAsia="Times New Roman" w:cs="Times New Roman"/>
           <w:b/>
         </w:rPr>
       </w:pPr>
@@ -2942,19 +2805,19 @@
     <w:p>
       <w:pPr>
         <w:pBdr>
-          <w:top w:val="single" w:sz="4" w:space="1" w:color="000000"/>
-          <w:left w:val="single" w:sz="4" w:space="4" w:color="000000"/>
-          <w:bottom w:val="single" w:sz="4" w:space="1" w:color="000000"/>
-          <w:right w:val="single" w:sz="4" w:space="4" w:color="000000"/>
+          <w:top w:val="single" w:color="000000" w:sz="4" w:space="1"/>
+          <w:left w:val="single" w:color="000000" w:sz="4" w:space="4"/>
+          <w:bottom w:val="single" w:color="000000" w:sz="4" w:space="1"/>
+          <w:right w:val="single" w:color="000000" w:sz="4" w:space="4"/>
         </w:pBdr>
         <w:spacing w:after="0" w:line="240" w:lineRule="auto"/>
         <w:rPr>
-          <w:rFonts w:ascii="Times New Roman" w:eastAsia="Times New Roman" w:hAnsi="Times New Roman" w:cs="Times New Roman"/>
-        </w:rPr>
-      </w:pPr>
-      <w:r>
-        <w:rPr>
-          <w:rFonts w:ascii="Times New Roman" w:eastAsia="Times New Roman" w:hAnsi="Times New Roman" w:cs="Times New Roman"/>
+          <w:rFonts w:ascii="Times New Roman" w:hAnsi="Times New Roman" w:eastAsia="Times New Roman" w:cs="Times New Roman"/>
+        </w:rPr>
+      </w:pPr>
+      <w:r>
+        <w:rPr>
+          <w:rFonts w:ascii="Times New Roman" w:hAnsi="Times New Roman" w:eastAsia="Times New Roman" w:cs="Times New Roman"/>
           <w:b/>
         </w:rPr>
         <w:t>Questions</w:t>
@@ -2963,65 +2826,65 @@
     <w:p>
       <w:pPr>
         <w:pBdr>
-          <w:top w:val="single" w:sz="4" w:space="1" w:color="000000"/>
-          <w:left w:val="single" w:sz="4" w:space="4" w:color="000000"/>
-          <w:bottom w:val="single" w:sz="4" w:space="1" w:color="000000"/>
-          <w:right w:val="single" w:sz="4" w:space="4" w:color="000000"/>
+          <w:top w:val="single" w:color="000000" w:sz="4" w:space="1"/>
+          <w:left w:val="single" w:color="000000" w:sz="4" w:space="4"/>
+          <w:bottom w:val="single" w:color="000000" w:sz="4" w:space="1"/>
+          <w:right w:val="single" w:color="000000" w:sz="4" w:space="4"/>
         </w:pBdr>
         <w:spacing w:after="0" w:line="240" w:lineRule="auto"/>
         <w:rPr>
-          <w:rFonts w:ascii="Times New Roman" w:eastAsia="Times New Roman" w:hAnsi="Times New Roman" w:cs="Times New Roman"/>
-        </w:rPr>
-      </w:pPr>
-      <w:r>
-        <w:rPr>
-          <w:rFonts w:ascii="Times New Roman" w:eastAsia="Times New Roman" w:hAnsi="Times New Roman" w:cs="Times New Roman"/>
+          <w:rFonts w:ascii="Times New Roman" w:hAnsi="Times New Roman" w:eastAsia="Times New Roman" w:cs="Times New Roman"/>
+        </w:rPr>
+      </w:pPr>
+      <w:r>
+        <w:rPr>
+          <w:rFonts w:ascii="Times New Roman" w:hAnsi="Times New Roman" w:eastAsia="Times New Roman" w:cs="Times New Roman"/>
           <w:b/>
         </w:rPr>
         <w:t>10</w:t>
       </w:r>
       <w:r>
         <w:rPr>
-          <w:rFonts w:ascii="Times New Roman" w:eastAsia="Times New Roman" w:hAnsi="Times New Roman" w:cs="Times New Roman"/>
+          <w:rFonts w:ascii="Times New Roman" w:hAnsi="Times New Roman" w:eastAsia="Times New Roman" w:cs="Times New Roman"/>
         </w:rPr>
         <w:t xml:space="preserve"> Which numeric vectors in this data frame (i.e., </w:t>
       </w:r>
       <w:r>
         <w:rPr>
-          <w:rFonts w:ascii="Times New Roman" w:eastAsia="Times New Roman" w:hAnsi="Times New Roman" w:cs="Times New Roman"/>
+          <w:rFonts w:ascii="Times New Roman" w:hAnsi="Times New Roman" w:eastAsia="Times New Roman" w:cs="Times New Roman"/>
           <w:b/>
         </w:rPr>
         <w:t>height</w:t>
       </w:r>
       <w:r>
         <w:rPr>
-          <w:rFonts w:ascii="Times New Roman" w:eastAsia="Times New Roman" w:hAnsi="Times New Roman" w:cs="Times New Roman"/>
+          <w:rFonts w:ascii="Times New Roman" w:hAnsi="Times New Roman" w:eastAsia="Times New Roman" w:cs="Times New Roman"/>
         </w:rPr>
         <w:t xml:space="preserve">, </w:t>
       </w:r>
       <w:r>
         <w:rPr>
-          <w:rFonts w:ascii="Times New Roman" w:eastAsia="Times New Roman" w:hAnsi="Times New Roman" w:cs="Times New Roman"/>
+          <w:rFonts w:ascii="Times New Roman" w:hAnsi="Times New Roman" w:eastAsia="Times New Roman" w:cs="Times New Roman"/>
           <w:b/>
         </w:rPr>
         <w:t>weight</w:t>
       </w:r>
       <w:r>
         <w:rPr>
-          <w:rFonts w:ascii="Times New Roman" w:eastAsia="Times New Roman" w:hAnsi="Times New Roman" w:cs="Times New Roman"/>
+          <w:rFonts w:ascii="Times New Roman" w:hAnsi="Times New Roman" w:eastAsia="Times New Roman" w:cs="Times New Roman"/>
         </w:rPr>
         <w:t xml:space="preserve">, and </w:t>
       </w:r>
       <w:r>
         <w:rPr>
-          <w:rFonts w:ascii="Times New Roman" w:eastAsia="Times New Roman" w:hAnsi="Times New Roman" w:cs="Times New Roman"/>
+          <w:rFonts w:ascii="Times New Roman" w:hAnsi="Times New Roman" w:eastAsia="Times New Roman" w:cs="Times New Roman"/>
           <w:b/>
         </w:rPr>
         <w:t>gpa</w:t>
       </w:r>
       <w:r>
         <w:rPr>
-          <w:rFonts w:ascii="Times New Roman" w:eastAsia="Times New Roman" w:hAnsi="Times New Roman" w:cs="Times New Roman"/>
+          <w:rFonts w:ascii="Times New Roman" w:hAnsi="Times New Roman" w:eastAsia="Times New Roman" w:cs="Times New Roman"/>
         </w:rPr>
         <w:t>) have a missing value in at least one observation?</w:t>
       </w:r>
@@ -3029,21 +2892,21 @@
     <w:p>
       <w:pPr>
         <w:pBdr>
-          <w:top w:val="single" w:sz="4" w:space="1" w:color="000000"/>
-          <w:left w:val="single" w:sz="4" w:space="4" w:color="000000"/>
-          <w:bottom w:val="single" w:sz="4" w:space="1" w:color="000000"/>
-          <w:right w:val="single" w:sz="4" w:space="4" w:color="000000"/>
+          <w:top w:val="single" w:color="000000" w:sz="4" w:space="1"/>
+          <w:left w:val="single" w:color="000000" w:sz="4" w:space="4"/>
+          <w:bottom w:val="single" w:color="000000" w:sz="4" w:space="1"/>
+          <w:right w:val="single" w:color="000000" w:sz="4" w:space="4"/>
         </w:pBdr>
         <w:spacing w:after="0" w:line="240" w:lineRule="auto"/>
         <w:rPr>
-          <w:rFonts w:ascii="Times New Roman" w:eastAsia="Times New Roman" w:hAnsi="Times New Roman" w:cs="Times New Roman"/>
+          <w:rFonts w:ascii="Times New Roman" w:hAnsi="Times New Roman" w:eastAsia="Times New Roman" w:cs="Times New Roman"/>
           <w:color w:val="333333"/>
           <w:highlight w:val="white"/>
         </w:rPr>
       </w:pPr>
       <w:r>
         <w:rPr>
-          <w:rFonts w:ascii="Times New Roman" w:eastAsia="Times New Roman" w:hAnsi="Times New Roman" w:cs="Times New Roman"/>
+          <w:rFonts w:ascii="Times New Roman" w:hAnsi="Times New Roman" w:eastAsia="Times New Roman" w:cs="Times New Roman"/>
           <w:b/>
           <w:color w:val="333333"/>
           <w:highlight w:val="white"/>
@@ -3052,7 +2915,7 @@
       </w:r>
       <w:r>
         <w:rPr>
-          <w:rFonts w:ascii="Times New Roman" w:eastAsia="Times New Roman" w:hAnsi="Times New Roman" w:cs="Times New Roman"/>
+          <w:rFonts w:ascii="Times New Roman" w:hAnsi="Times New Roman" w:eastAsia="Times New Roman" w:cs="Times New Roman"/>
           <w:color w:val="333333"/>
           <w:highlight w:val="white"/>
         </w:rPr>
@@ -3060,7 +2923,7 @@
       </w:r>
       <w:r>
         <w:rPr>
-          <w:rFonts w:ascii="Times New Roman" w:eastAsia="Times New Roman" w:hAnsi="Times New Roman" w:cs="Times New Roman"/>
+          <w:rFonts w:ascii="Times New Roman" w:hAnsi="Times New Roman" w:eastAsia="Times New Roman" w:cs="Times New Roman"/>
           <w:b/>
           <w:color w:val="333333"/>
           <w:highlight w:val="white"/>
@@ -3069,7 +2932,7 @@
       </w:r>
       <w:r>
         <w:rPr>
-          <w:rFonts w:ascii="Times New Roman" w:eastAsia="Times New Roman" w:hAnsi="Times New Roman" w:cs="Times New Roman"/>
+          <w:rFonts w:ascii="Times New Roman" w:hAnsi="Times New Roman" w:eastAsia="Times New Roman" w:cs="Times New Roman"/>
           <w:color w:val="333333"/>
           <w:highlight w:val="white"/>
         </w:rPr>
@@ -3079,21 +2942,21 @@
     <w:p>
       <w:pPr>
         <w:pBdr>
-          <w:top w:val="single" w:sz="4" w:space="1" w:color="000000"/>
-          <w:left w:val="single" w:sz="4" w:space="4" w:color="000000"/>
-          <w:bottom w:val="single" w:sz="4" w:space="1" w:color="000000"/>
-          <w:right w:val="single" w:sz="4" w:space="4" w:color="000000"/>
+          <w:top w:val="single" w:color="000000" w:sz="4" w:space="1"/>
+          <w:left w:val="single" w:color="000000" w:sz="4" w:space="4"/>
+          <w:bottom w:val="single" w:color="000000" w:sz="4" w:space="1"/>
+          <w:right w:val="single" w:color="000000" w:sz="4" w:space="4"/>
         </w:pBdr>
         <w:spacing w:after="0" w:line="240" w:lineRule="auto"/>
         <w:rPr>
-          <w:rFonts w:ascii="Times New Roman" w:eastAsia="Times New Roman" w:hAnsi="Times New Roman" w:cs="Times New Roman"/>
+          <w:rFonts w:ascii="Times New Roman" w:hAnsi="Times New Roman" w:eastAsia="Times New Roman" w:cs="Times New Roman"/>
           <w:color w:val="333333"/>
           <w:highlight w:val="white"/>
         </w:rPr>
       </w:pPr>
       <w:r>
         <w:rPr>
-          <w:rFonts w:ascii="Times New Roman" w:eastAsia="Times New Roman" w:hAnsi="Times New Roman" w:cs="Times New Roman"/>
+          <w:rFonts w:ascii="Times New Roman" w:hAnsi="Times New Roman" w:eastAsia="Times New Roman" w:cs="Times New Roman"/>
           <w:b/>
           <w:color w:val="333333"/>
           <w:highlight w:val="white"/>
@@ -3102,7 +2965,7 @@
       </w:r>
       <w:r>
         <w:rPr>
-          <w:rFonts w:ascii="Times New Roman" w:eastAsia="Times New Roman" w:hAnsi="Times New Roman" w:cs="Times New Roman"/>
+          <w:rFonts w:ascii="Times New Roman" w:hAnsi="Times New Roman" w:eastAsia="Times New Roman" w:cs="Times New Roman"/>
           <w:color w:val="333333"/>
           <w:highlight w:val="white"/>
         </w:rPr>
@@ -3110,7 +2973,7 @@
       </w:r>
       <w:r>
         <w:rPr>
-          <w:rFonts w:ascii="Times New Roman" w:eastAsia="Times New Roman" w:hAnsi="Times New Roman" w:cs="Times New Roman"/>
+          <w:rFonts w:ascii="Times New Roman" w:hAnsi="Times New Roman" w:eastAsia="Times New Roman" w:cs="Times New Roman"/>
           <w:b/>
           <w:color w:val="333333"/>
           <w:highlight w:val="white"/>
@@ -3119,7 +2982,7 @@
       </w:r>
       <w:r>
         <w:rPr>
-          <w:rFonts w:ascii="Times New Roman" w:eastAsia="Times New Roman" w:hAnsi="Times New Roman" w:cs="Times New Roman"/>
+          <w:rFonts w:ascii="Times New Roman" w:hAnsi="Times New Roman" w:eastAsia="Times New Roman" w:cs="Times New Roman"/>
           <w:color w:val="333333"/>
           <w:highlight w:val="white"/>
         </w:rPr>
@@ -3129,21 +2992,21 @@
     <w:p>
       <w:pPr>
         <w:pBdr>
-          <w:top w:val="single" w:sz="4" w:space="1" w:color="000000"/>
-          <w:left w:val="single" w:sz="4" w:space="4" w:color="000000"/>
-          <w:bottom w:val="single" w:sz="4" w:space="1" w:color="000000"/>
-          <w:right w:val="single" w:sz="4" w:space="4" w:color="000000"/>
+          <w:top w:val="single" w:color="000000" w:sz="4" w:space="1"/>
+          <w:left w:val="single" w:color="000000" w:sz="4" w:space="4"/>
+          <w:bottom w:val="single" w:color="000000" w:sz="4" w:space="1"/>
+          <w:right w:val="single" w:color="000000" w:sz="4" w:space="4"/>
         </w:pBdr>
         <w:spacing w:after="0" w:line="240" w:lineRule="auto"/>
         <w:rPr>
-          <w:rFonts w:ascii="Times New Roman" w:eastAsia="Times New Roman" w:hAnsi="Times New Roman" w:cs="Times New Roman"/>
+          <w:rFonts w:ascii="Times New Roman" w:hAnsi="Times New Roman" w:eastAsia="Times New Roman" w:cs="Times New Roman"/>
           <w:color w:val="333333"/>
           <w:highlight w:val="white"/>
         </w:rPr>
       </w:pPr>
       <w:r>
         <w:rPr>
-          <w:rFonts w:ascii="Times New Roman" w:eastAsia="Times New Roman" w:hAnsi="Times New Roman" w:cs="Times New Roman"/>
+          <w:rFonts w:ascii="Times New Roman" w:hAnsi="Times New Roman" w:eastAsia="Times New Roman" w:cs="Times New Roman"/>
           <w:b/>
           <w:color w:val="333333"/>
           <w:highlight w:val="white"/>
@@ -3152,7 +3015,7 @@
       </w:r>
       <w:r>
         <w:rPr>
-          <w:rFonts w:ascii="Times New Roman" w:eastAsia="Times New Roman" w:hAnsi="Times New Roman" w:cs="Times New Roman"/>
+          <w:rFonts w:ascii="Times New Roman" w:hAnsi="Times New Roman" w:eastAsia="Times New Roman" w:cs="Times New Roman"/>
           <w:color w:val="333333"/>
           <w:highlight w:val="white"/>
         </w:rPr>
@@ -3163,7 +3026,7 @@
       <w:pPr>
         <w:spacing w:after="0" w:line="240" w:lineRule="auto"/>
         <w:rPr>
-          <w:rFonts w:ascii="Times New Roman" w:eastAsia="Times New Roman" w:hAnsi="Times New Roman" w:cs="Times New Roman"/>
+          <w:rFonts w:ascii="Times New Roman" w:hAnsi="Times New Roman" w:eastAsia="Times New Roman" w:cs="Times New Roman"/>
         </w:rPr>
       </w:pPr>
     </w:p>
@@ -3171,37 +3034,31 @@
       <w:pPr>
         <w:spacing w:after="0"/>
         <w:rPr>
-          <w:rFonts w:ascii="Times New Roman" w:eastAsia="Times New Roman" w:hAnsi="Times New Roman" w:cs="Times New Roman"/>
-        </w:rPr>
-      </w:pPr>
-      <w:r>
-        <w:rPr>
-          <w:rFonts w:ascii="Times New Roman" w:eastAsia="Times New Roman" w:hAnsi="Times New Roman" w:cs="Times New Roman"/>
+          <w:rFonts w:ascii="Times New Roman" w:hAnsi="Times New Roman" w:eastAsia="Times New Roman" w:cs="Times New Roman"/>
+        </w:rPr>
+      </w:pPr>
+      <w:r>
+        <w:rPr>
+          <w:rFonts w:ascii="Times New Roman" w:hAnsi="Times New Roman" w:eastAsia="Times New Roman" w:cs="Times New Roman"/>
           <w:b/>
         </w:rPr>
         <w:t>Optional</w:t>
       </w:r>
       <w:r>
         <w:rPr>
-          <w:rFonts w:ascii="Times New Roman" w:eastAsia="Times New Roman" w:hAnsi="Times New Roman" w:cs="Times New Roman"/>
-        </w:rPr>
-        <w:t>: Please feel free to leave any comments below about the use</w:t>
-      </w:r>
-      <w:r>
-        <w:rPr>
-          <w:rFonts w:ascii="Times New Roman" w:eastAsia="Times New Roman" w:hAnsi="Times New Roman" w:cs="Times New Roman"/>
-        </w:rPr>
-        <w:t>fulness of this lab. Which parts were helpful? What could I do to improve it? What is still unclear?</w:t>
+          <w:rFonts w:ascii="Times New Roman" w:hAnsi="Times New Roman" w:eastAsia="Times New Roman" w:cs="Times New Roman"/>
+        </w:rPr>
+        <w:t>: Please feel free to leave any comments below about the usefulness of this lab. Which parts were helpful? What could I do to improve it? What is still unclear?</w:t>
       </w:r>
     </w:p>
     <w:p>
       <w:pPr>
         <w:pBdr>
-          <w:bottom w:val="single" w:sz="4" w:space="1" w:color="000000"/>
+          <w:bottom w:val="single" w:color="000000" w:sz="4" w:space="1"/>
         </w:pBdr>
         <w:spacing w:after="0" w:line="240" w:lineRule="auto"/>
         <w:rPr>
-          <w:rFonts w:ascii="Times New Roman" w:eastAsia="Times New Roman" w:hAnsi="Times New Roman" w:cs="Times New Roman"/>
+          <w:rFonts w:ascii="Times New Roman" w:hAnsi="Times New Roman" w:eastAsia="Times New Roman" w:cs="Times New Roman"/>
           <w:b/>
         </w:rPr>
       </w:pPr>
@@ -3209,17 +3066,17 @@
     <w:p>
       <w:pPr>
         <w:pBdr>
-          <w:bottom w:val="single" w:sz="4" w:space="1" w:color="000000"/>
+          <w:bottom w:val="single" w:color="000000" w:sz="4" w:space="1"/>
         </w:pBdr>
         <w:spacing w:after="0" w:line="240" w:lineRule="auto"/>
         <w:rPr>
-          <w:rFonts w:ascii="Times New Roman" w:eastAsia="Times New Roman" w:hAnsi="Times New Roman" w:cs="Times New Roman"/>
-          <w:b/>
-        </w:rPr>
-      </w:pPr>
-      <w:r>
-        <w:rPr>
-          <w:rFonts w:ascii="Times New Roman" w:eastAsia="Times New Roman" w:hAnsi="Times New Roman" w:cs="Times New Roman"/>
+          <w:rFonts w:ascii="Times New Roman" w:hAnsi="Times New Roman" w:eastAsia="Times New Roman" w:cs="Times New Roman"/>
+          <w:b/>
+        </w:rPr>
+      </w:pPr>
+      <w:r>
+        <w:rPr>
+          <w:rFonts w:ascii="Times New Roman" w:hAnsi="Times New Roman" w:eastAsia="Times New Roman" w:cs="Times New Roman"/>
           <w:b/>
         </w:rPr>
         <w:t>References:</w:t>
@@ -3229,31 +3086,23 @@
       <w:pPr>
         <w:spacing w:after="0" w:line="240" w:lineRule="auto"/>
         <w:rPr>
-          <w:rFonts w:ascii="Times New Roman" w:eastAsia="Times New Roman" w:hAnsi="Times New Roman" w:cs="Times New Roman"/>
-        </w:rPr>
-      </w:pPr>
-      <w:r>
-        <w:rPr>
-          <w:rFonts w:ascii="Times New Roman" w:eastAsia="Times New Roman" w:hAnsi="Times New Roman" w:cs="Times New Roman"/>
+          <w:rFonts w:ascii="Times New Roman" w:hAnsi="Times New Roman" w:eastAsia="Times New Roman" w:cs="Times New Roman"/>
+        </w:rPr>
+      </w:pPr>
+      <w:r>
+        <w:rPr>
+          <w:rFonts w:ascii="Times New Roman" w:hAnsi="Times New Roman" w:eastAsia="Times New Roman" w:cs="Times New Roman"/>
         </w:rPr>
         <w:t>United States Census Bureau. (2014). American Fact Finder [Data file]. Retrieved from (</w:t>
       </w:r>
-      <w:hyperlink r:id="rId15">
+      <w:hyperlink r:id="rId11">
         <w:r>
           <w:rPr>
-            <w:rFonts w:ascii="Times New Roman" w:eastAsia="Times New Roman" w:hAnsi="Times New Roman" w:cs="Times New Roman"/>
+            <w:rFonts w:ascii="Times New Roman" w:hAnsi="Times New Roman" w:eastAsia="Times New Roman" w:cs="Times New Roman"/>
             <w:color w:val="0000FF"/>
             <w:u w:val="single"/>
           </w:rPr>
-          <w:t>http:/</w:t>
-        </w:r>
-        <w:r>
-          <w:rPr>
-            <w:rFonts w:ascii="Times New Roman" w:eastAsia="Times New Roman" w:hAnsi="Times New Roman" w:cs="Times New Roman"/>
-            <w:color w:val="0000FF"/>
-            <w:u w:val="single"/>
-          </w:rPr>
-          <w:t>/factfinder2.census.gov</w:t>
+          <w:t>http://factfinder2.census.gov</w:t>
         </w:r>
       </w:hyperlink>
     </w:p>
@@ -3268,7 +3117,7 @@
         </w:pBdr>
         <w:spacing w:after="0" w:line="240" w:lineRule="auto"/>
         <w:rPr>
-          <w:rFonts w:ascii="Times New Roman" w:eastAsia="Times New Roman" w:hAnsi="Times New Roman" w:cs="Times New Roman"/>
+          <w:rFonts w:ascii="Times New Roman" w:hAnsi="Times New Roman" w:eastAsia="Times New Roman" w:cs="Times New Roman"/>
           <w:color w:val="000000"/>
         </w:rPr>
       </w:pPr>
@@ -3284,20 +3133,20 @@
         </w:pBdr>
         <w:spacing w:after="0" w:line="240" w:lineRule="auto"/>
         <w:rPr>
-          <w:rFonts w:ascii="Times New Roman" w:eastAsia="Times New Roman" w:hAnsi="Times New Roman" w:cs="Times New Roman"/>
+          <w:rFonts w:ascii="Times New Roman" w:hAnsi="Times New Roman" w:eastAsia="Times New Roman" w:cs="Times New Roman"/>
           <w:color w:val="000000"/>
         </w:rPr>
       </w:pPr>
       <w:r>
         <w:rPr>
-          <w:rFonts w:ascii="Times New Roman" w:eastAsia="Times New Roman" w:hAnsi="Times New Roman" w:cs="Times New Roman"/>
+          <w:rFonts w:ascii="Times New Roman" w:hAnsi="Times New Roman" w:eastAsia="Times New Roman" w:cs="Times New Roman"/>
           <w:color w:val="000000"/>
         </w:rPr>
         <w:t xml:space="preserve">Daniel, W. (2005). </w:t>
       </w:r>
       <w:r>
         <w:rPr>
-          <w:rFonts w:ascii="Times New Roman" w:eastAsia="Times New Roman" w:hAnsi="Times New Roman" w:cs="Times New Roman"/>
+          <w:rFonts w:ascii="Times New Roman" w:hAnsi="Times New Roman" w:eastAsia="Times New Roman" w:cs="Times New Roman"/>
           <w:i/>
           <w:color w:val="000000"/>
         </w:rPr>
@@ -3305,7 +3154,7 @@
       </w:r>
       <w:r>
         <w:rPr>
-          <w:rFonts w:ascii="Times New Roman" w:eastAsia="Times New Roman" w:hAnsi="Times New Roman" w:cs="Times New Roman"/>
+          <w:rFonts w:ascii="Times New Roman" w:hAnsi="Times New Roman" w:eastAsia="Times New Roman" w:cs="Times New Roman"/>
           <w:color w:val="000000"/>
         </w:rPr>
         <w:t xml:space="preserve"> (8th ed.). Hoboken, NJ: John Wiley &amp; Sons Inc.</w:t>
@@ -3322,7 +3171,7 @@
         </w:pBdr>
         <w:spacing w:after="0" w:line="240" w:lineRule="auto"/>
         <w:rPr>
-          <w:rFonts w:ascii="Times New Roman" w:eastAsia="Times New Roman" w:hAnsi="Times New Roman" w:cs="Times New Roman"/>
+          <w:rFonts w:ascii="Times New Roman" w:hAnsi="Times New Roman" w:eastAsia="Times New Roman" w:cs="Times New Roman"/>
           <w:color w:val="333333"/>
           <w:highlight w:val="white"/>
         </w:rPr>
@@ -3339,7 +3188,7 @@
         </w:pBdr>
         <w:spacing w:after="0" w:line="240" w:lineRule="auto"/>
         <w:rPr>
-          <w:rFonts w:ascii="Times New Roman" w:eastAsia="Times New Roman" w:hAnsi="Times New Roman" w:cs="Times New Roman"/>
+          <w:rFonts w:ascii="Times New Roman" w:hAnsi="Times New Roman" w:eastAsia="Times New Roman" w:cs="Times New Roman"/>
           <w:b/>
           <w:color w:val="222222"/>
           <w:highlight w:val="white"/>
@@ -3347,9 +3196,9 @@
       </w:pPr>
     </w:p>
     <w:sectPr>
-      <w:headerReference w:type="default" r:id="rId16"/>
-      <w:footerReference w:type="even" r:id="rId17"/>
-      <w:footerReference w:type="default" r:id="rId18"/>
+      <w:headerReference w:type="default" r:id="rId12"/>
+      <w:footerReference w:type="even" r:id="rId13"/>
+      <w:footerReference w:type="default" r:id="rId14"/>
       <w:pgSz w:w="12240" w:h="15840"/>
       <w:pgMar w:top="1440" w:right="1800" w:bottom="1440" w:left="1800" w:header="720" w:footer="720" w:gutter="0"/>
       <w:pgNumType w:start="1"/>
@@ -3359,57 +3208,6 @@
 </w:document>
 </file>
 
-<file path=word/comments.xml><?xml version="1.0" encoding="utf-8"?>
-<w:comments xmlns:wpc="http://schemas.microsoft.com/office/word/2010/wordprocessingCanvas" xmlns:cx="http://schemas.microsoft.com/office/drawing/2014/chartex" xmlns:cx1="http://schemas.microsoft.com/office/drawing/2015/9/8/chartex" xmlns:cx2="http://schemas.microsoft.com/office/drawing/2015/10/21/chartex" xmlns:cx3="http://schemas.microsoft.com/office/drawing/2016/5/9/chartex" xmlns:cx4="http://schemas.microsoft.com/office/drawing/2016/5/10/chartex" xmlns:cx5="http://schemas.microsoft.com/office/drawing/2016/5/11/chartex" xmlns:cx6="http://schemas.microsoft.com/office/drawing/2016/5/12/chartex" xmlns:cx7="http://schemas.microsoft.com/office/drawing/2016/5/13/chartex" xmlns:cx8="http://schemas.microsoft.com/office/drawing/2016/5/14/chartex" xmlns:mc="http://schemas.openxmlformats.org/markup-compatibility/2006" xmlns:aink="http://schemas.microsoft.com/office/drawing/2016/ink" xmlns:am3d="http://schemas.microsoft.com/office/drawing/2017/model3d" xmlns:o="urn:schemas-microsoft-com:office:office" xmlns:oel="http://schemas.microsoft.com/office/2019/extlst" xmlns:r="http://schemas.openxmlformats.org/officeDocument/2006/relationships" xmlns:m="http://schemas.openxmlformats.org/officeDocument/2006/math" xmlns:v="urn:schemas-microsoft-com:vml" xmlns:wp14="http://schemas.microsoft.com/office/word/2010/wordprocessingDrawing" xmlns:wp="http://schemas.openxmlformats.org/drawingml/2006/wordprocessingDrawing" xmlns:w10="urn:schemas-microsoft-com:office:word" xmlns:w="http://schemas.openxmlformats.org/wordprocessingml/2006/main" xmlns:w14="http://schemas.microsoft.com/office/word/2010/wordml" xmlns:w15="http://schemas.microsoft.com/office/word/2012/wordml" xmlns:w16cex="http://schemas.microsoft.com/office/word/2018/wordml/cex" xmlns:w16cid="http://schemas.microsoft.com/office/word/2016/wordml/cid" xmlns:w16="http://schemas.microsoft.com/office/word/2018/wordml" xmlns:w16sdtdh="http://schemas.microsoft.com/office/word/2020/wordml/sdtdatahash" xmlns:w16se="http://schemas.microsoft.com/office/word/2015/wordml/symex" xmlns:wpg="http://schemas.microsoft.com/office/word/2010/wordprocessingGroup" xmlns:wpi="http://schemas.microsoft.com/office/word/2010/wordprocessingInk" xmlns:wne="http://schemas.microsoft.com/office/word/2006/wordml" xmlns:wps="http://schemas.microsoft.com/office/word/2010/wordprocessingShape" mc:Ignorable="w14 w15 w16se w16cid w16 w16cex w16sdtdh wp14">
-  <w:comment w:id="0" w:author="Cannell, Michael B" w:date="2022-09-14T13:20:00Z" w:initials="CMB">
-    <w:p>
-      <w:r>
-        <w:rPr>
-          <w:rStyle w:val="CommentReference"/>
-        </w:rPr>
-        <w:annotationRef/>
-      </w:r>
-      <w:hyperlink r:id="rId1" w:history="1">
-        <w:r>
-          <w:rPr>
-            <w:rStyle w:val="Hyperlink"/>
-            <w:sz w:val="20"/>
-            <w:szCs w:val="20"/>
-            <w:highlight w:val="white"/>
-          </w:rPr>
-          <w:t>@Callender, Librada</w:t>
-        </w:r>
-      </w:hyperlink>
-      <w:r>
-        <w:rPr>
-          <w:sz w:val="20"/>
-          <w:szCs w:val="20"/>
-        </w:rPr>
-        <w:t xml:space="preserve"> I just added this Word version of the Measures of Even Occurrence lab today. Currently, it is just a copy and paste of the R course Descriptive Analysis I lab. Hopefully, I will be able to make some additional modifications before next week. Do you mind taking a look and making sure what is currently here matches the Canvas version you created? Thank you!</w:t>
-      </w:r>
-    </w:p>
-  </w:comment>
-</w:comments>
-</file>
-
-<file path=word/commentsExtended.xml><?xml version="1.0" encoding="utf-8"?>
-<w15:commentsEx xmlns:wpc="http://schemas.microsoft.com/office/word/2010/wordprocessingCanvas" xmlns:cx="http://schemas.microsoft.com/office/drawing/2014/chartex" xmlns:cx1="http://schemas.microsoft.com/office/drawing/2015/9/8/chartex" xmlns:cx2="http://schemas.microsoft.com/office/drawing/2015/10/21/chartex" xmlns:cx3="http://schemas.microsoft.com/office/drawing/2016/5/9/chartex" xmlns:cx4="http://schemas.microsoft.com/office/drawing/2016/5/10/chartex" xmlns:cx5="http://schemas.microsoft.com/office/drawing/2016/5/11/chartex" xmlns:cx6="http://schemas.microsoft.com/office/drawing/2016/5/12/chartex" xmlns:cx7="http://schemas.microsoft.com/office/drawing/2016/5/13/chartex" xmlns:cx8="http://schemas.microsoft.com/office/drawing/2016/5/14/chartex" xmlns:mc="http://schemas.openxmlformats.org/markup-compatibility/2006" xmlns:aink="http://schemas.microsoft.com/office/drawing/2016/ink" xmlns:am3d="http://schemas.microsoft.com/office/drawing/2017/model3d" xmlns:o="urn:schemas-microsoft-com:office:office" xmlns:oel="http://schemas.microsoft.com/office/2019/extlst" xmlns:r="http://schemas.openxmlformats.org/officeDocument/2006/relationships" xmlns:m="http://schemas.openxmlformats.org/officeDocument/2006/math" xmlns:v="urn:schemas-microsoft-com:vml" xmlns:wp14="http://schemas.microsoft.com/office/word/2010/wordprocessingDrawing" xmlns:wp="http://schemas.openxmlformats.org/drawingml/2006/wordprocessingDrawing" xmlns:w10="urn:schemas-microsoft-com:office:word" xmlns:w="http://schemas.openxmlformats.org/wordprocessingml/2006/main" xmlns:w14="http://schemas.microsoft.com/office/word/2010/wordml" xmlns:w15="http://schemas.microsoft.com/office/word/2012/wordml" xmlns:w16cex="http://schemas.microsoft.com/office/word/2018/wordml/cex" xmlns:w16cid="http://schemas.microsoft.com/office/word/2016/wordml/cid" xmlns:w16="http://schemas.microsoft.com/office/word/2018/wordml" xmlns:w16sdtdh="http://schemas.microsoft.com/office/word/2020/wordml/sdtdatahash" xmlns:w16se="http://schemas.microsoft.com/office/word/2015/wordml/symex" xmlns:wpg="http://schemas.microsoft.com/office/word/2010/wordprocessingGroup" xmlns:wpi="http://schemas.microsoft.com/office/word/2010/wordprocessingInk" xmlns:wne="http://schemas.microsoft.com/office/word/2006/wordml" xmlns:wps="http://schemas.microsoft.com/office/word/2010/wordprocessingShape" mc:Ignorable="w14 w15 w16se w16cid w16 w16cex w16sdtdh wp14">
-  <w15:commentEx w15:paraId="0C518816" w15:done="0"/>
-</w15:commentsEx>
-</file>
-
-<file path=word/commentsExtensible.xml><?xml version="1.0" encoding="utf-8"?>
-<w16cex:commentsExtensible xmlns:wpc="http://schemas.microsoft.com/office/word/2010/wordprocessingCanvas" xmlns:cx="http://schemas.microsoft.com/office/drawing/2014/chartex" xmlns:cx1="http://schemas.microsoft.com/office/drawing/2015/9/8/chartex" xmlns:cx2="http://schemas.microsoft.com/office/drawing/2015/10/21/chartex" xmlns:cx3="http://schemas.microsoft.com/office/drawing/2016/5/9/chartex" xmlns:cx4="http://schemas.microsoft.com/office/drawing/2016/5/10/chartex" xmlns:cx5="http://schemas.microsoft.com/office/drawing/2016/5/11/chartex" xmlns:cx6="http://schemas.microsoft.com/office/drawing/2016/5/12/chartex" xmlns:cx7="http://schemas.microsoft.com/office/drawing/2016/5/13/chartex" xmlns:cx8="http://schemas.microsoft.com/office/drawing/2016/5/14/chartex" xmlns:mc="http://schemas.openxmlformats.org/markup-compatibility/2006" xmlns:aink="http://schemas.microsoft.com/office/drawing/2016/ink" xmlns:am3d="http://schemas.microsoft.com/office/drawing/2017/model3d" xmlns:o="urn:schemas-microsoft-com:office:office" xmlns:oel="http://schemas.microsoft.com/office/2019/extlst" xmlns:r="http://schemas.openxmlformats.org/officeDocument/2006/relationships" xmlns:m="http://schemas.openxmlformats.org/officeDocument/2006/math" xmlns:v="urn:schemas-microsoft-com:vml" xmlns:wp14="http://schemas.microsoft.com/office/word/2010/wordprocessingDrawing" xmlns:wp="http://schemas.openxmlformats.org/drawingml/2006/wordprocessingDrawing" xmlns:w10="urn:schemas-microsoft-com:office:word" xmlns:w="http://schemas.openxmlformats.org/wordprocessingml/2006/main" xmlns:w14="http://schemas.microsoft.com/office/word/2010/wordml" xmlns:w15="http://schemas.microsoft.com/office/word/2012/wordml" xmlns:w16cex="http://schemas.microsoft.com/office/word/2018/wordml/cex" xmlns:w16cid="http://schemas.microsoft.com/office/word/2016/wordml/cid" xmlns:w16="http://schemas.microsoft.com/office/word/2018/wordml" xmlns:w16sdtdh="http://schemas.microsoft.com/office/word/2020/wordml/sdtdatahash" xmlns:w16se="http://schemas.microsoft.com/office/word/2015/wordml/symex" xmlns:wpg="http://schemas.microsoft.com/office/word/2010/wordprocessingGroup" xmlns:wpi="http://schemas.microsoft.com/office/word/2010/wordprocessingInk" xmlns:wne="http://schemas.microsoft.com/office/word/2006/wordml" xmlns:wps="http://schemas.microsoft.com/office/word/2010/wordprocessingShape" mc:Ignorable="w14 w15 w16se w16cid w16 w16cex w16sdtdh wp14">
-  <w16cex:commentExtensible w16cex:durableId="26CC5391" w16cex:dateUtc="2022-09-14T18:20:00Z"/>
-</w16cex:commentsExtensible>
-</file>
-
-<file path=word/commentsIds.xml><?xml version="1.0" encoding="utf-8"?>
-<w16cid:commentsIds xmlns:wpc="http://schemas.microsoft.com/office/word/2010/wordprocessingCanvas" xmlns:cx="http://schemas.microsoft.com/office/drawing/2014/chartex" xmlns:cx1="http://schemas.microsoft.com/office/drawing/2015/9/8/chartex" xmlns:cx2="http://schemas.microsoft.com/office/drawing/2015/10/21/chartex" xmlns:cx3="http://schemas.microsoft.com/office/drawing/2016/5/9/chartex" xmlns:cx4="http://schemas.microsoft.com/office/drawing/2016/5/10/chartex" xmlns:cx5="http://schemas.microsoft.com/office/drawing/2016/5/11/chartex" xmlns:cx6="http://schemas.microsoft.com/office/drawing/2016/5/12/chartex" xmlns:cx7="http://schemas.microsoft.com/office/drawing/2016/5/13/chartex" xmlns:cx8="http://schemas.microsoft.com/office/drawing/2016/5/14/chartex" xmlns:mc="http://schemas.openxmlformats.org/markup-compatibility/2006" xmlns:aink="http://schemas.microsoft.com/office/drawing/2016/ink" xmlns:am3d="http://schemas.microsoft.com/office/drawing/2017/model3d" xmlns:o="urn:schemas-microsoft-com:office:office" xmlns:oel="http://schemas.microsoft.com/office/2019/extlst" xmlns:r="http://schemas.openxmlformats.org/officeDocument/2006/relationships" xmlns:m="http://schemas.openxmlformats.org/officeDocument/2006/math" xmlns:v="urn:schemas-microsoft-com:vml" xmlns:wp14="http://schemas.microsoft.com/office/word/2010/wordprocessingDrawing" xmlns:wp="http://schemas.openxmlformats.org/drawingml/2006/wordprocessingDrawing" xmlns:w10="urn:schemas-microsoft-com:office:word" xmlns:w="http://schemas.openxmlformats.org/wordprocessingml/2006/main" xmlns:w14="http://schemas.microsoft.com/office/word/2010/wordml" xmlns:w15="http://schemas.microsoft.com/office/word/2012/wordml" xmlns:w16cex="http://schemas.microsoft.com/office/word/2018/wordml/cex" xmlns:w16cid="http://schemas.microsoft.com/office/word/2016/wordml/cid" xmlns:w16="http://schemas.microsoft.com/office/word/2018/wordml" xmlns:w16sdtdh="http://schemas.microsoft.com/office/word/2020/wordml/sdtdatahash" xmlns:w16se="http://schemas.microsoft.com/office/word/2015/wordml/symex" xmlns:wpg="http://schemas.microsoft.com/office/word/2010/wordprocessingGroup" xmlns:wpi="http://schemas.microsoft.com/office/word/2010/wordprocessingInk" xmlns:wne="http://schemas.microsoft.com/office/word/2006/wordml" xmlns:wps="http://schemas.microsoft.com/office/word/2010/wordprocessingShape" mc:Ignorable="w14 w15 w16se w16cid w16 w16cex w16sdtdh wp14">
-  <w16cid:commentId w16cid:paraId="0C518816" w16cid:durableId="26CC5391"/>
-</w16cid:commentsIds>
-</file>
-
 <file path=word/endnotes.xml><?xml version="1.0" encoding="utf-8"?>
 <w:endnotes xmlns:wpc="http://schemas.microsoft.com/office/word/2010/wordprocessingCanvas" xmlns:cx="http://schemas.microsoft.com/office/drawing/2014/chartex" xmlns:cx1="http://schemas.microsoft.com/office/drawing/2015/9/8/chartex" xmlns:cx2="http://schemas.microsoft.com/office/drawing/2015/10/21/chartex" xmlns:cx3="http://schemas.microsoft.com/office/drawing/2016/5/9/chartex" xmlns:cx4="http://schemas.microsoft.com/office/drawing/2016/5/10/chartex" xmlns:cx5="http://schemas.microsoft.com/office/drawing/2016/5/11/chartex" xmlns:cx6="http://schemas.microsoft.com/office/drawing/2016/5/12/chartex" xmlns:cx7="http://schemas.microsoft.com/office/drawing/2016/5/13/chartex" xmlns:cx8="http://schemas.microsoft.com/office/drawing/2016/5/14/chartex" xmlns:mc="http://schemas.openxmlformats.org/markup-compatibility/2006" xmlns:aink="http://schemas.microsoft.com/office/drawing/2016/ink" xmlns:am3d="http://schemas.microsoft.com/office/drawing/2017/model3d" xmlns:o="urn:schemas-microsoft-com:office:office" xmlns:oel="http://schemas.microsoft.com/office/2019/extlst" xmlns:r="http://schemas.openxmlformats.org/officeDocument/2006/relationships" xmlns:m="http://schemas.openxmlformats.org/officeDocument/2006/math" xmlns:v="urn:schemas-microsoft-com:vml" xmlns:wp14="http://schemas.microsoft.com/office/word/2010/wordprocessingDrawing" xmlns:wp="http://schemas.openxmlformats.org/drawingml/2006/wordprocessingDrawing" xmlns:w10="urn:schemas-microsoft-com:office:word" xmlns:w="http://schemas.openxmlformats.org/wordprocessingml/2006/main" xmlns:w14="http://schemas.microsoft.com/office/word/2010/wordml" xmlns:w15="http://schemas.microsoft.com/office/word/2012/wordml" xmlns:w16cex="http://schemas.microsoft.com/office/word/2018/wordml/cex" xmlns:w16cid="http://schemas.microsoft.com/office/word/2016/wordml/cid" xmlns:w16="http://schemas.microsoft.com/office/word/2018/wordml" xmlns:w16sdtdh="http://schemas.microsoft.com/office/word/2020/wordml/sdtdatahash" xmlns:w16se="http://schemas.microsoft.com/office/word/2015/wordml/symex" xmlns:wpg="http://schemas.microsoft.com/office/word/2010/wordprocessingGroup" xmlns:wpi="http://schemas.microsoft.com/office/word/2010/wordprocessingInk" xmlns:wne="http://schemas.microsoft.com/office/word/2006/wordml" xmlns:wps="http://schemas.microsoft.com/office/word/2010/wordprocessingShape" mc:Ignorable="w14 w15 w16se w16cid w16 w16cex w16sdtdh wp14">
   <w:endnote w:type="separator" w:id="-1">
@@ -3430,6 +3228,13 @@
       <w:r>
         <w:continuationSeparator/>
       </w:r>
+    </w:p>
+  </w:endnote>
+  <w:endnote w:type="continuationNotice" w:id="1">
+    <w:p>
+      <w:pPr>
+        <w:spacing w:after="0" w:line="240" w:lineRule="auto"/>
+      </w:pPr>
     </w:p>
   </w:endnote>
 </w:endnotes>
@@ -3469,7 +3274,7 @@
   <w:p>
     <w:pPr>
       <w:pBdr>
-        <w:top w:val="single" w:sz="24" w:space="1" w:color="000090"/>
+        <w:top w:val="single" w:color="000090" w:sz="24" w:space="1"/>
         <w:left w:val="nil"/>
         <w:bottom w:val="nil"/>
         <w:right w:val="nil"/>
@@ -3547,11 +3352,18 @@
       </w:r>
     </w:p>
   </w:footnote>
+  <w:footnote w:type="continuationNotice" w:id="1">
+    <w:p>
+      <w:pPr>
+        <w:spacing w:after="0" w:line="240" w:lineRule="auto"/>
+      </w:pPr>
+    </w:p>
+  </w:footnote>
 </w:footnotes>
 </file>
 
 <file path=word/header1.xml><?xml version="1.0" encoding="utf-8"?>
-<w:hdr xmlns:wpc="http://schemas.microsoft.com/office/word/2010/wordprocessingCanvas" xmlns:cx="http://schemas.microsoft.com/office/drawing/2014/chartex" xmlns:cx1="http://schemas.microsoft.com/office/drawing/2015/9/8/chartex" xmlns:cx2="http://schemas.microsoft.com/office/drawing/2015/10/21/chartex" xmlns:cx3="http://schemas.microsoft.com/office/drawing/2016/5/9/chartex" xmlns:cx4="http://schemas.microsoft.com/office/drawing/2016/5/10/chartex" xmlns:cx5="http://schemas.microsoft.com/office/drawing/2016/5/11/chartex" xmlns:cx6="http://schemas.microsoft.com/office/drawing/2016/5/12/chartex" xmlns:cx7="http://schemas.microsoft.com/office/drawing/2016/5/13/chartex" xmlns:cx8="http://schemas.microsoft.com/office/drawing/2016/5/14/chartex" xmlns:mc="http://schemas.openxmlformats.org/markup-compatibility/2006" xmlns:aink="http://schemas.microsoft.com/office/drawing/2016/ink" xmlns:am3d="http://schemas.microsoft.com/office/drawing/2017/model3d" xmlns:o="urn:schemas-microsoft-com:office:office" xmlns:oel="http://schemas.microsoft.com/office/2019/extlst" xmlns:r="http://schemas.openxmlformats.org/officeDocument/2006/relationships" xmlns:m="http://schemas.openxmlformats.org/officeDocument/2006/math" xmlns:v="urn:schemas-microsoft-com:vml" xmlns:wp14="http://schemas.microsoft.com/office/word/2010/wordprocessingDrawing" xmlns:wp="http://schemas.openxmlformats.org/drawingml/2006/wordprocessingDrawing" xmlns:w10="urn:schemas-microsoft-com:office:word" xmlns:w="http://schemas.openxmlformats.org/wordprocessingml/2006/main" xmlns:w14="http://schemas.microsoft.com/office/word/2010/wordml" xmlns:w15="http://schemas.microsoft.com/office/word/2012/wordml" xmlns:w16cex="http://schemas.microsoft.com/office/word/2018/wordml/cex" xmlns:w16cid="http://schemas.microsoft.com/office/word/2016/wordml/cid" xmlns:w16="http://schemas.microsoft.com/office/word/2018/wordml" xmlns:w16sdtdh="http://schemas.microsoft.com/office/word/2020/wordml/sdtdatahash" xmlns:w16se="http://schemas.microsoft.com/office/word/2015/wordml/symex" xmlns:wpg="http://schemas.microsoft.com/office/word/2010/wordprocessingGroup" xmlns:wpi="http://schemas.microsoft.com/office/word/2010/wordprocessingInk" xmlns:wne="http://schemas.microsoft.com/office/word/2006/wordml" xmlns:wps="http://schemas.microsoft.com/office/word/2010/wordprocessingShape" mc:Ignorable="w14 w15 w16se w16cid w16 w16cex w16sdtdh wp14">
+<w:hdr xmlns:wpc="http://schemas.microsoft.com/office/word/2010/wordprocessingCanvas" xmlns:cx="http://schemas.microsoft.com/office/drawing/2014/chartex" xmlns:cx1="http://schemas.microsoft.com/office/drawing/2015/9/8/chartex" xmlns:cx2="http://schemas.microsoft.com/office/drawing/2015/10/21/chartex" xmlns:cx3="http://schemas.microsoft.com/office/drawing/2016/5/9/chartex" xmlns:cx4="http://schemas.microsoft.com/office/drawing/2016/5/10/chartex" xmlns:cx5="http://schemas.microsoft.com/office/drawing/2016/5/11/chartex" xmlns:cx6="http://schemas.microsoft.com/office/drawing/2016/5/12/chartex" xmlns:cx7="http://schemas.microsoft.com/office/drawing/2016/5/13/chartex" xmlns:cx8="http://schemas.microsoft.com/office/drawing/2016/5/14/chartex" xmlns:mc="http://schemas.openxmlformats.org/markup-compatibility/2006" xmlns:aink="http://schemas.microsoft.com/office/drawing/2016/ink" xmlns:am3d="http://schemas.microsoft.com/office/drawing/2017/model3d" xmlns:o="urn:schemas-microsoft-com:office:office" xmlns:oel="http://schemas.microsoft.com/office/2019/extlst" xmlns:r="http://schemas.openxmlformats.org/officeDocument/2006/relationships" xmlns:m="http://schemas.openxmlformats.org/officeDocument/2006/math" xmlns:v="urn:schemas-microsoft-com:vml" xmlns:wp14="http://schemas.microsoft.com/office/word/2010/wordprocessingDrawing" xmlns:wp="http://schemas.openxmlformats.org/drawingml/2006/wordprocessingDrawing" xmlns:w10="urn:schemas-microsoft-com:office:word" xmlns:w="http://schemas.openxmlformats.org/wordprocessingml/2006/main" xmlns:w14="http://schemas.microsoft.com/office/word/2010/wordml" xmlns:w15="http://schemas.microsoft.com/office/word/2012/wordml" xmlns:w16cex="http://schemas.microsoft.com/office/word/2018/wordml/cex" xmlns:w16cid="http://schemas.microsoft.com/office/word/2016/wordml/cid" xmlns:w16="http://schemas.microsoft.com/office/word/2018/wordml" xmlns:w16sdtdh="http://schemas.microsoft.com/office/word/2020/wordml/sdtdatahash" xmlns:w16se="http://schemas.microsoft.com/office/word/2015/wordml/symex" xmlns:wpg="http://schemas.microsoft.com/office/word/2010/wordprocessingGroup" xmlns:wpi="http://schemas.microsoft.com/office/word/2010/wordprocessingInk" xmlns:wne="http://schemas.microsoft.com/office/word/2006/wordml" xmlns:wps="http://schemas.microsoft.com/office/word/2010/wordprocessingShape" xmlns:a="http://schemas.openxmlformats.org/drawingml/2006/main" xmlns:pic="http://schemas.openxmlformats.org/drawingml/2006/picture" mc:Ignorable="w14 w15 w16se w16cid w16 w16cex w16sdtdh wp14">
   <w:p>
     <w:pPr>
       <w:pBdr>
@@ -3633,7 +3445,7 @@
       <w:pBdr>
         <w:top w:val="nil"/>
         <w:left w:val="nil"/>
-        <w:bottom w:val="single" w:sz="24" w:space="1" w:color="000090"/>
+        <w:bottom w:val="single" w:color="000090" w:sz="24" w:space="1"/>
         <w:right w:val="nil"/>
         <w:between w:val="nil"/>
       </w:pBdr>
@@ -3780,20 +3592,12 @@
 </w:numbering>
 </file>
 
-<file path=word/people.xml><?xml version="1.0" encoding="utf-8"?>
-<w15:people xmlns:wpc="http://schemas.microsoft.com/office/word/2010/wordprocessingCanvas" xmlns:cx="http://schemas.microsoft.com/office/drawing/2014/chartex" xmlns:cx1="http://schemas.microsoft.com/office/drawing/2015/9/8/chartex" xmlns:cx2="http://schemas.microsoft.com/office/drawing/2015/10/21/chartex" xmlns:cx3="http://schemas.microsoft.com/office/drawing/2016/5/9/chartex" xmlns:cx4="http://schemas.microsoft.com/office/drawing/2016/5/10/chartex" xmlns:cx5="http://schemas.microsoft.com/office/drawing/2016/5/11/chartex" xmlns:cx6="http://schemas.microsoft.com/office/drawing/2016/5/12/chartex" xmlns:cx7="http://schemas.microsoft.com/office/drawing/2016/5/13/chartex" xmlns:cx8="http://schemas.microsoft.com/office/drawing/2016/5/14/chartex" xmlns:mc="http://schemas.openxmlformats.org/markup-compatibility/2006" xmlns:aink="http://schemas.microsoft.com/office/drawing/2016/ink" xmlns:am3d="http://schemas.microsoft.com/office/drawing/2017/model3d" xmlns:o="urn:schemas-microsoft-com:office:office" xmlns:oel="http://schemas.microsoft.com/office/2019/extlst" xmlns:r="http://schemas.openxmlformats.org/officeDocument/2006/relationships" xmlns:m="http://schemas.openxmlformats.org/officeDocument/2006/math" xmlns:v="urn:schemas-microsoft-com:vml" xmlns:wp14="http://schemas.microsoft.com/office/word/2010/wordprocessingDrawing" xmlns:wp="http://schemas.openxmlformats.org/drawingml/2006/wordprocessingDrawing" xmlns:w10="urn:schemas-microsoft-com:office:word" xmlns:w="http://schemas.openxmlformats.org/wordprocessingml/2006/main" xmlns:w14="http://schemas.microsoft.com/office/word/2010/wordml" xmlns:w15="http://schemas.microsoft.com/office/word/2012/wordml" xmlns:w16cex="http://schemas.microsoft.com/office/word/2018/wordml/cex" xmlns:w16cid="http://schemas.microsoft.com/office/word/2016/wordml/cid" xmlns:w16="http://schemas.microsoft.com/office/word/2018/wordml" xmlns:w16sdtdh="http://schemas.microsoft.com/office/word/2020/wordml/sdtdatahash" xmlns:w16se="http://schemas.microsoft.com/office/word/2015/wordml/symex" xmlns:wpg="http://schemas.microsoft.com/office/word/2010/wordprocessingGroup" xmlns:wpi="http://schemas.microsoft.com/office/word/2010/wordprocessingInk" xmlns:wne="http://schemas.microsoft.com/office/word/2006/wordml" xmlns:wps="http://schemas.microsoft.com/office/word/2010/wordprocessingShape" mc:Ignorable="w14 w15 w16se w16cid w16 w16cex w16sdtdh wp14">
-  <w15:person w15:author="Cannell, Michael B">
-    <w15:presenceInfo w15:providerId="AD" w15:userId="S::michael.b.cannell@uth.tmc.edu::df291291-9ac9-42c2-a976-062f6e2ad9da"/>
-  </w15:person>
-</w15:people>
-</file>
-
 <file path=word/styles.xml><?xml version="1.0" encoding="utf-8"?>
-<w:styles xmlns:mc="http://schemas.openxmlformats.org/markup-compatibility/2006" xmlns:r="http://schemas.openxmlformats.org/officeDocument/2006/relationships" xmlns:w="http://schemas.openxmlformats.org/wordprocessingml/2006/main" xmlns:w14="http://schemas.microsoft.com/office/word/2010/wordml" xmlns:w15="http://schemas.microsoft.com/office/word/2012/wordml" xmlns:w16cex="http://schemas.microsoft.com/office/word/2018/wordml/cex" xmlns:w16cid="http://schemas.microsoft.com/office/word/2016/wordml/cid" xmlns:w16="http://schemas.microsoft.com/office/word/2018/wordml" xmlns:w16sdtdh="http://schemas.microsoft.com/office/word/2020/wordml/sdtdatahash" xmlns:w16se="http://schemas.microsoft.com/office/word/2015/wordml/symex" mc:Ignorable="w14 w15 w16se w16cid w16 w16cex w16sdtdh">
+<w:styles xmlns:wp14="http://schemas.microsoft.com/office/word/2010/wordprocessingDrawing" xmlns:mc="http://schemas.openxmlformats.org/markup-compatibility/2006" xmlns:r="http://schemas.openxmlformats.org/officeDocument/2006/relationships" xmlns:w="http://schemas.openxmlformats.org/wordprocessingml/2006/main" xmlns:w14="http://schemas.microsoft.com/office/word/2010/wordml" xmlns:w15="http://schemas.microsoft.com/office/word/2012/wordml" xmlns:w16cex="http://schemas.microsoft.com/office/word/2018/wordml/cex" xmlns:w16cid="http://schemas.microsoft.com/office/word/2016/wordml/cid" xmlns:w16="http://schemas.microsoft.com/office/word/2018/wordml" xmlns:w16sdtdh="http://schemas.microsoft.com/office/word/2020/wordml/sdtdatahash" xmlns:w16se="http://schemas.microsoft.com/office/word/2015/wordml/symex" mc:Ignorable="w14 w15 w16se w16cid w16 w16cex w16sdtdh wp14">
   <w:docDefaults>
     <w:rPrDefault>
       <w:rPr>
-        <w:rFonts w:ascii="Cambria" w:eastAsia="Cambria" w:hAnsi="Cambria" w:cs="Cambria"/>
+        <w:rFonts w:ascii="Cambria" w:hAnsi="Cambria" w:eastAsia="Cambria" w:cs="Cambria"/>
         <w:sz w:val="22"/>
         <w:szCs w:val="22"/>
         <w:lang w:val="en-GB" w:eastAsia="en-US" w:bidi="ar-SA"/>
@@ -3808,14 +3612,14 @@
   <w:latentStyles w:defLockedState="0" w:defUIPriority="99" w:defSemiHidden="0" w:defUnhideWhenUsed="0" w:defQFormat="0" w:count="376">
     <w:lsdException w:name="Normal" w:uiPriority="0" w:qFormat="1"/>
     <w:lsdException w:name="heading 1" w:uiPriority="9" w:qFormat="1"/>
-    <w:lsdException w:name="heading 2" w:semiHidden="1" w:uiPriority="9" w:unhideWhenUsed="1" w:qFormat="1"/>
-    <w:lsdException w:name="heading 3" w:semiHidden="1" w:uiPriority="9" w:unhideWhenUsed="1" w:qFormat="1"/>
-    <w:lsdException w:name="heading 4" w:semiHidden="1" w:uiPriority="9" w:unhideWhenUsed="1" w:qFormat="1"/>
-    <w:lsdException w:name="heading 5" w:semiHidden="1" w:uiPriority="9" w:unhideWhenUsed="1" w:qFormat="1"/>
-    <w:lsdException w:name="heading 6" w:semiHidden="1" w:uiPriority="9" w:unhideWhenUsed="1" w:qFormat="1"/>
-    <w:lsdException w:name="heading 7" w:semiHidden="1" w:uiPriority="9" w:unhideWhenUsed="1" w:qFormat="1"/>
-    <w:lsdException w:name="heading 8" w:semiHidden="1" w:uiPriority="9" w:unhideWhenUsed="1" w:qFormat="1"/>
-    <w:lsdException w:name="heading 9" w:semiHidden="1" w:uiPriority="9" w:unhideWhenUsed="1" w:qFormat="1"/>
+    <w:lsdException w:name="heading 2" w:uiPriority="9" w:semiHidden="1" w:unhideWhenUsed="1" w:qFormat="1"/>
+    <w:lsdException w:name="heading 3" w:uiPriority="9" w:semiHidden="1" w:unhideWhenUsed="1" w:qFormat="1"/>
+    <w:lsdException w:name="heading 4" w:uiPriority="9" w:semiHidden="1" w:unhideWhenUsed="1" w:qFormat="1"/>
+    <w:lsdException w:name="heading 5" w:uiPriority="9" w:semiHidden="1" w:unhideWhenUsed="1" w:qFormat="1"/>
+    <w:lsdException w:name="heading 6" w:uiPriority="9" w:semiHidden="1" w:unhideWhenUsed="1" w:qFormat="1"/>
+    <w:lsdException w:name="heading 7" w:uiPriority="9" w:semiHidden="1" w:unhideWhenUsed="1" w:qFormat="1"/>
+    <w:lsdException w:name="heading 8" w:uiPriority="9" w:semiHidden="1" w:unhideWhenUsed="1" w:qFormat="1"/>
+    <w:lsdException w:name="heading 9" w:uiPriority="9" w:semiHidden="1" w:unhideWhenUsed="1" w:qFormat="1"/>
     <w:lsdException w:name="index 1" w:semiHidden="1" w:unhideWhenUsed="1"/>
     <w:lsdException w:name="index 2" w:semiHidden="1" w:unhideWhenUsed="1"/>
     <w:lsdException w:name="index 3" w:semiHidden="1" w:unhideWhenUsed="1"/>
@@ -3825,22 +3629,22 @@
     <w:lsdException w:name="index 7" w:semiHidden="1" w:unhideWhenUsed="1"/>
     <w:lsdException w:name="index 8" w:semiHidden="1" w:unhideWhenUsed="1"/>
     <w:lsdException w:name="index 9" w:semiHidden="1" w:unhideWhenUsed="1"/>
-    <w:lsdException w:name="toc 1" w:semiHidden="1" w:uiPriority="39" w:unhideWhenUsed="1"/>
-    <w:lsdException w:name="toc 2" w:semiHidden="1" w:uiPriority="39" w:unhideWhenUsed="1"/>
-    <w:lsdException w:name="toc 3" w:semiHidden="1" w:uiPriority="39" w:unhideWhenUsed="1"/>
-    <w:lsdException w:name="toc 4" w:semiHidden="1" w:uiPriority="39" w:unhideWhenUsed="1"/>
-    <w:lsdException w:name="toc 5" w:semiHidden="1" w:uiPriority="39" w:unhideWhenUsed="1"/>
-    <w:lsdException w:name="toc 6" w:semiHidden="1" w:uiPriority="39" w:unhideWhenUsed="1"/>
-    <w:lsdException w:name="toc 7" w:semiHidden="1" w:uiPriority="39" w:unhideWhenUsed="1"/>
-    <w:lsdException w:name="toc 8" w:semiHidden="1" w:uiPriority="39" w:unhideWhenUsed="1"/>
-    <w:lsdException w:name="toc 9" w:semiHidden="1" w:uiPriority="39" w:unhideWhenUsed="1"/>
+    <w:lsdException w:name="toc 1" w:uiPriority="39" w:semiHidden="1" w:unhideWhenUsed="1"/>
+    <w:lsdException w:name="toc 2" w:uiPriority="39" w:semiHidden="1" w:unhideWhenUsed="1"/>
+    <w:lsdException w:name="toc 3" w:uiPriority="39" w:semiHidden="1" w:unhideWhenUsed="1"/>
+    <w:lsdException w:name="toc 4" w:uiPriority="39" w:semiHidden="1" w:unhideWhenUsed="1"/>
+    <w:lsdException w:name="toc 5" w:uiPriority="39" w:semiHidden="1" w:unhideWhenUsed="1"/>
+    <w:lsdException w:name="toc 6" w:uiPriority="39" w:semiHidden="1" w:unhideWhenUsed="1"/>
+    <w:lsdException w:name="toc 7" w:uiPriority="39" w:semiHidden="1" w:unhideWhenUsed="1"/>
+    <w:lsdException w:name="toc 8" w:uiPriority="39" w:semiHidden="1" w:unhideWhenUsed="1"/>
+    <w:lsdException w:name="toc 9" w:uiPriority="39" w:semiHidden="1" w:unhideWhenUsed="1"/>
     <w:lsdException w:name="Normal Indent" w:semiHidden="1" w:unhideWhenUsed="1"/>
     <w:lsdException w:name="footnote text" w:semiHidden="1" w:unhideWhenUsed="1"/>
     <w:lsdException w:name="annotation text" w:semiHidden="1" w:unhideWhenUsed="1"/>
     <w:lsdException w:name="header" w:semiHidden="1" w:unhideWhenUsed="1"/>
     <w:lsdException w:name="footer" w:semiHidden="1" w:unhideWhenUsed="1"/>
     <w:lsdException w:name="index heading" w:semiHidden="1" w:unhideWhenUsed="1"/>
-    <w:lsdException w:name="caption" w:semiHidden="1" w:uiPriority="35" w:unhideWhenUsed="1" w:qFormat="1"/>
+    <w:lsdException w:name="caption" w:uiPriority="35" w:semiHidden="1" w:unhideWhenUsed="1" w:qFormat="1"/>
     <w:lsdException w:name="table of figures" w:semiHidden="1" w:unhideWhenUsed="1"/>
     <w:lsdException w:name="envelope address" w:semiHidden="1" w:unhideWhenUsed="1"/>
     <w:lsdException w:name="envelope return" w:semiHidden="1" w:unhideWhenUsed="1"/>
@@ -3871,7 +3675,7 @@
     <w:lsdException w:name="Title" w:uiPriority="10" w:qFormat="1"/>
     <w:lsdException w:name="Closing" w:semiHidden="1" w:unhideWhenUsed="1"/>
     <w:lsdException w:name="Signature" w:semiHidden="1" w:unhideWhenUsed="1"/>
-    <w:lsdException w:name="Default Paragraph Font" w:semiHidden="1" w:uiPriority="1" w:unhideWhenUsed="1"/>
+    <w:lsdException w:name="Default Paragraph Font" w:uiPriority="1" w:semiHidden="1" w:unhideWhenUsed="1"/>
     <w:lsdException w:name="Body Text" w:semiHidden="1" w:unhideWhenUsed="1"/>
     <w:lsdException w:name="Body Text Indent" w:semiHidden="1" w:unhideWhenUsed="1"/>
     <w:lsdException w:name="List Continue" w:semiHidden="1" w:unhideWhenUsed="1"/>
@@ -4071,8 +3875,8 @@
     <w:lsdException w:name="Subtle Reference" w:uiPriority="31" w:qFormat="1"/>
     <w:lsdException w:name="Intense Reference" w:uiPriority="32" w:qFormat="1"/>
     <w:lsdException w:name="Book Title" w:uiPriority="33" w:qFormat="1"/>
-    <w:lsdException w:name="Bibliography" w:semiHidden="1" w:uiPriority="37" w:unhideWhenUsed="1"/>
-    <w:lsdException w:name="TOC Heading" w:semiHidden="1" w:uiPriority="39" w:unhideWhenUsed="1" w:qFormat="1"/>
+    <w:lsdException w:name="Bibliography" w:uiPriority="37" w:semiHidden="1" w:unhideWhenUsed="1"/>
+    <w:lsdException w:name="TOC Heading" w:uiPriority="39" w:semiHidden="1" w:unhideWhenUsed="1" w:qFormat="1"/>
     <w:lsdException w:name="Plain Table 1" w:uiPriority="41"/>
     <w:lsdException w:name="Plain Table 2" w:uiPriority="42"/>
     <w:lsdException w:name="Plain Table 3" w:uiPriority="43"/>
@@ -4183,7 +3987,7 @@
     <w:lsdException w:name="Unresolved Mention" w:semiHidden="1" w:unhideWhenUsed="1"/>
     <w:lsdException w:name="Smart Link" w:semiHidden="1" w:unhideWhenUsed="1"/>
   </w:latentStyles>
-  <w:style w:type="paragraph" w:default="1" w:styleId="Normal">
+  <w:style w:type="paragraph" w:styleId="Normal" w:default="1">
     <w:name w:val="Normal"/>
     <w:qFormat/>
   </w:style>
@@ -4303,13 +4107,13 @@
       <w:szCs w:val="20"/>
     </w:rPr>
   </w:style>
-  <w:style w:type="character" w:default="1" w:styleId="DefaultParagraphFont">
+  <w:style w:type="character" w:styleId="DefaultParagraphFont" w:default="1">
     <w:name w:val="Default Paragraph Font"/>
     <w:uiPriority w:val="1"/>
     <w:semiHidden/>
     <w:unhideWhenUsed/>
   </w:style>
-  <w:style w:type="table" w:default="1" w:styleId="TableNormal">
+  <w:style w:type="table" w:styleId="TableNormal" w:default="1">
     <w:name w:val="Normal Table"/>
     <w:uiPriority w:val="99"/>
     <w:semiHidden/>
@@ -4324,7 +4128,7 @@
       </w:tblCellMar>
     </w:tblPr>
   </w:style>
-  <w:style w:type="numbering" w:default="1" w:styleId="NoList">
+  <w:style w:type="numbering" w:styleId="NoList" w:default="1">
     <w:name w:val="No List"/>
     <w:uiPriority w:val="99"/>
     <w:semiHidden/>
@@ -4359,7 +4163,7 @@
       <w:spacing w:before="360" w:after="80"/>
     </w:pPr>
     <w:rPr>
-      <w:rFonts w:ascii="Georgia" w:eastAsia="Georgia" w:hAnsi="Georgia" w:cs="Georgia"/>
+      <w:rFonts w:ascii="Georgia" w:hAnsi="Georgia" w:eastAsia="Georgia" w:cs="Georgia"/>
       <w:i/>
       <w:color w:val="666666"/>
       <w:sz w:val="48"/>
@@ -4394,7 +4198,7 @@
       <w:szCs w:val="20"/>
     </w:rPr>
   </w:style>
-  <w:style w:type="character" w:customStyle="1" w:styleId="CommentTextChar">
+  <w:style w:type="character" w:styleId="CommentTextChar" w:customStyle="1">
     <w:name w:val="Comment Text Char"/>
     <w:basedOn w:val="DefaultParagraphFont"/>
     <w:link w:val="CommentText"/>
@@ -4420,7 +4224,7 @@
       <w:bCs/>
     </w:rPr>
   </w:style>
-  <w:style w:type="character" w:customStyle="1" w:styleId="CommentSubjectChar">
+  <w:style w:type="character" w:styleId="CommentSubjectChar" w:customStyle="1">
     <w:name w:val="Comment Subject Char"/>
     <w:basedOn w:val="CommentTextChar"/>
     <w:link w:val="CommentSubject"/>
@@ -4456,6 +4260,54 @@
       <w:color w:val="605E5C"/>
       <w:shd w:val="clear" w:color="auto" w:fill="E1DFDD"/>
     </w:rPr>
+  </w:style>
+  <w:style w:type="paragraph" w:styleId="Header">
+    <w:name w:val="header"/>
+    <w:basedOn w:val="Normal"/>
+    <w:link w:val="HeaderChar"/>
+    <w:uiPriority w:val="99"/>
+    <w:semiHidden/>
+    <w:unhideWhenUsed/>
+    <w:rsid w:val="00FB3781"/>
+    <w:pPr>
+      <w:tabs>
+        <w:tab w:val="center" w:pos="4680"/>
+        <w:tab w:val="right" w:pos="9360"/>
+      </w:tabs>
+      <w:spacing w:after="0" w:line="240" w:lineRule="auto"/>
+    </w:pPr>
+  </w:style>
+  <w:style w:type="character" w:styleId="HeaderChar" w:customStyle="1">
+    <w:name w:val="Header Char"/>
+    <w:basedOn w:val="DefaultParagraphFont"/>
+    <w:link w:val="Header"/>
+    <w:uiPriority w:val="99"/>
+    <w:semiHidden/>
+    <w:rsid w:val="00FB3781"/>
+  </w:style>
+  <w:style w:type="paragraph" w:styleId="Footer">
+    <w:name w:val="footer"/>
+    <w:basedOn w:val="Normal"/>
+    <w:link w:val="FooterChar"/>
+    <w:uiPriority w:val="99"/>
+    <w:semiHidden/>
+    <w:unhideWhenUsed/>
+    <w:rsid w:val="00FB3781"/>
+    <w:pPr>
+      <w:tabs>
+        <w:tab w:val="center" w:pos="4680"/>
+        <w:tab w:val="right" w:pos="9360"/>
+      </w:tabs>
+      <w:spacing w:after="0" w:line="240" w:lineRule="auto"/>
+    </w:pPr>
+  </w:style>
+  <w:style w:type="character" w:styleId="FooterChar" w:customStyle="1">
+    <w:name w:val="Footer Char"/>
+    <w:basedOn w:val="DefaultParagraphFont"/>
+    <w:link w:val="Footer"/>
+    <w:uiPriority w:val="99"/>
+    <w:semiHidden/>
+    <w:rsid w:val="00FB3781"/>
   </w:style>
 </w:styles>
 </file>

</xml_diff>